<commit_message>
Added photos and weakness to report. As well as, 1st draft for reflect and evaluate part.
Also fixed some colour bugs.
</commit_message>
<xml_diff>
--- a/DSC1101_G3_report.docx
+++ b/DSC1101_G3_report.docx
@@ -7,6 +7,7 @@
         <w:rPr>
           <w:sz w:val="40"/>
           <w:szCs w:val="40"/>
+          <w:u w:val="single"/>
           <w:lang w:val="en-US"/>
         </w:rPr>
       </w:pPr>
@@ -14,9 +15,10 @@
         <w:rPr>
           <w:sz w:val="40"/>
           <w:szCs w:val="40"/>
-          <w:lang w:val="en-US"/>
-        </w:rPr>
-        <w:t>Screenshots:</w:t>
+          <w:u w:val="single"/>
+          <w:lang w:val="en-US"/>
+        </w:rPr>
+        <w:t>Report</w:t>
       </w:r>
     </w:p>
     <w:p>
@@ -27,32 +29,856 @@
           <w:lang w:val="en-US"/>
         </w:rPr>
       </w:pPr>
-    </w:p>
-    <w:p>
-      <w:pPr>
+      <w:r>
         <w:rPr>
           <w:sz w:val="40"/>
           <w:szCs w:val="40"/>
           <w:lang w:val="en-US"/>
         </w:rPr>
-      </w:pPr>
-      <w:r>
+        <w:t>Screenshots:</w:t>
+      </w:r>
+    </w:p>
+    <w:p>
+      <w:pPr>
+        <w:rPr>
+          <w:sz w:val="28"/>
+          <w:szCs w:val="28"/>
+          <w:lang w:val="en-US"/>
+        </w:rPr>
+      </w:pPr>
+      <w:r>
+        <w:rPr>
+          <w:sz w:val="28"/>
+          <w:szCs w:val="28"/>
+          <w:lang w:val="en-US"/>
+        </w:rPr>
+        <w:t>1.</w:t>
+      </w:r>
+      <w:r>
+        <w:rPr>
+          <w:sz w:val="28"/>
+          <w:szCs w:val="28"/>
+          <w:lang w:val="en-US"/>
+        </w:rPr>
+        <w:t>Main Menu</w:t>
+      </w:r>
+    </w:p>
+    <w:p>
+      <w:pPr>
+        <w:rPr>
+          <w:sz w:val="28"/>
+          <w:szCs w:val="28"/>
+          <w:lang w:val="en-US"/>
+        </w:rPr>
+      </w:pPr>
+      <w:r>
+        <w:rPr>
+          <w:noProof/>
+          <w:sz w:val="28"/>
+          <w:szCs w:val="28"/>
+          <w:lang w:val="en-US"/>
+        </w:rPr>
+        <w:drawing>
+          <wp:inline distT="0" distB="0" distL="0" distR="0" wp14:anchorId="49C7883E" wp14:editId="115B8A1B">
+            <wp:extent cx="1955800" cy="1003300"/>
+            <wp:effectExtent l="0" t="0" r="6350" b="6350"/>
+            <wp:docPr id="1" name="Picture 1"/>
+            <wp:cNvGraphicFramePr>
+              <a:graphicFrameLocks xmlns:a="http://schemas.openxmlformats.org/drawingml/2006/main" noChangeAspect="1"/>
+            </wp:cNvGraphicFramePr>
+            <a:graphic xmlns:a="http://schemas.openxmlformats.org/drawingml/2006/main">
+              <a:graphicData uri="http://schemas.openxmlformats.org/drawingml/2006/picture">
+                <pic:pic xmlns:pic="http://schemas.openxmlformats.org/drawingml/2006/picture">
+                  <pic:nvPicPr>
+                    <pic:cNvPr id="0" name="Picture 1"/>
+                    <pic:cNvPicPr>
+                      <a:picLocks noChangeAspect="1" noChangeArrowheads="1"/>
+                    </pic:cNvPicPr>
+                  </pic:nvPicPr>
+                  <pic:blipFill>
+                    <a:blip r:embed="rId5">
+                      <a:extLst>
+                        <a:ext uri="{28A0092B-C50C-407E-A947-70E740481C1C}">
+                          <a14:useLocalDpi xmlns:a14="http://schemas.microsoft.com/office/drawing/2010/main" val="0"/>
+                        </a:ext>
+                      </a:extLst>
+                    </a:blip>
+                    <a:srcRect/>
+                    <a:stretch>
+                      <a:fillRect/>
+                    </a:stretch>
+                  </pic:blipFill>
+                  <pic:spPr bwMode="auto">
+                    <a:xfrm>
+                      <a:off x="0" y="0"/>
+                      <a:ext cx="1955800" cy="1003300"/>
+                    </a:xfrm>
+                    <a:prstGeom prst="rect">
+                      <a:avLst/>
+                    </a:prstGeom>
+                    <a:noFill/>
+                    <a:ln>
+                      <a:noFill/>
+                    </a:ln>
+                  </pic:spPr>
+                </pic:pic>
+              </a:graphicData>
+            </a:graphic>
+          </wp:inline>
+        </w:drawing>
+      </w:r>
+    </w:p>
+    <w:p>
+      <w:pPr>
+        <w:pStyle w:val="ListParagraph"/>
+        <w:numPr>
+          <w:ilvl w:val="1"/>
+          <w:numId w:val="1"/>
+        </w:numPr>
+        <w:rPr>
+          <w:sz w:val="28"/>
+          <w:szCs w:val="28"/>
+          <w:lang w:val="en-US"/>
+        </w:rPr>
+      </w:pPr>
+      <w:r>
+        <w:rPr>
+          <w:sz w:val="28"/>
+          <w:szCs w:val="28"/>
+          <w:lang w:val="en-US"/>
+        </w:rPr>
+        <w:t>Enrolment</w:t>
+      </w:r>
+    </w:p>
+    <w:p>
+      <w:pPr>
+        <w:rPr>
+          <w:sz w:val="28"/>
+          <w:szCs w:val="28"/>
+          <w:lang w:val="en-US"/>
+        </w:rPr>
+      </w:pPr>
+      <w:r>
+        <w:rPr>
+          <w:noProof/>
+          <w:sz w:val="28"/>
+          <w:szCs w:val="28"/>
+          <w:lang w:val="en-US"/>
+        </w:rPr>
+        <w:drawing>
+          <wp:inline distT="0" distB="0" distL="0" distR="0" wp14:anchorId="05EB72DD" wp14:editId="65816789">
+            <wp:extent cx="3867150" cy="2456626"/>
+            <wp:effectExtent l="0" t="0" r="0" b="1270"/>
+            <wp:docPr id="2" name="Picture 2"/>
+            <wp:cNvGraphicFramePr>
+              <a:graphicFrameLocks xmlns:a="http://schemas.openxmlformats.org/drawingml/2006/main" noChangeAspect="1"/>
+            </wp:cNvGraphicFramePr>
+            <a:graphic xmlns:a="http://schemas.openxmlformats.org/drawingml/2006/main">
+              <a:graphicData uri="http://schemas.openxmlformats.org/drawingml/2006/picture">
+                <pic:pic xmlns:pic="http://schemas.openxmlformats.org/drawingml/2006/picture">
+                  <pic:nvPicPr>
+                    <pic:cNvPr id="0" name="Picture 2"/>
+                    <pic:cNvPicPr>
+                      <a:picLocks noChangeAspect="1" noChangeArrowheads="1"/>
+                    </pic:cNvPicPr>
+                  </pic:nvPicPr>
+                  <pic:blipFill>
+                    <a:blip r:embed="rId6" cstate="print">
+                      <a:extLst>
+                        <a:ext uri="{28A0092B-C50C-407E-A947-70E740481C1C}">
+                          <a14:useLocalDpi xmlns:a14="http://schemas.microsoft.com/office/drawing/2010/main" val="0"/>
+                        </a:ext>
+                      </a:extLst>
+                    </a:blip>
+                    <a:srcRect/>
+                    <a:stretch>
+                      <a:fillRect/>
+                    </a:stretch>
+                  </pic:blipFill>
+                  <pic:spPr bwMode="auto">
+                    <a:xfrm>
+                      <a:off x="0" y="0"/>
+                      <a:ext cx="3874062" cy="2461017"/>
+                    </a:xfrm>
+                    <a:prstGeom prst="rect">
+                      <a:avLst/>
+                    </a:prstGeom>
+                    <a:noFill/>
+                    <a:ln>
+                      <a:noFill/>
+                    </a:ln>
+                  </pic:spPr>
+                </pic:pic>
+              </a:graphicData>
+            </a:graphic>
+          </wp:inline>
+        </w:drawing>
+      </w:r>
+    </w:p>
+    <w:p>
+      <w:pPr>
         <w:rPr>
           <w:sz w:val="40"/>
           <w:szCs w:val="40"/>
           <w:lang w:val="en-US"/>
         </w:rPr>
-        <w:t>Weakness:</w:t>
-      </w:r>
-    </w:p>
-    <w:p>
-      <w:pPr>
-        <w:rPr>
+      </w:pPr>
+      <w:r>
+        <w:rPr>
+          <w:noProof/>
           <w:sz w:val="40"/>
           <w:szCs w:val="40"/>
           <w:lang w:val="en-US"/>
         </w:rPr>
-      </w:pPr>
+        <w:drawing>
+          <wp:inline distT="0" distB="0" distL="0" distR="0" wp14:anchorId="5CFE3AD1" wp14:editId="3F1FD66B">
+            <wp:extent cx="3054350" cy="3451453"/>
+            <wp:effectExtent l="0" t="0" r="0" b="0"/>
+            <wp:docPr id="3" name="Picture 3"/>
+            <wp:cNvGraphicFramePr>
+              <a:graphicFrameLocks xmlns:a="http://schemas.openxmlformats.org/drawingml/2006/main" noChangeAspect="1"/>
+            </wp:cNvGraphicFramePr>
+            <a:graphic xmlns:a="http://schemas.openxmlformats.org/drawingml/2006/main">
+              <a:graphicData uri="http://schemas.openxmlformats.org/drawingml/2006/picture">
+                <pic:pic xmlns:pic="http://schemas.openxmlformats.org/drawingml/2006/picture">
+                  <pic:nvPicPr>
+                    <pic:cNvPr id="0" name="Picture 3"/>
+                    <pic:cNvPicPr>
+                      <a:picLocks noChangeAspect="1" noChangeArrowheads="1"/>
+                    </pic:cNvPicPr>
+                  </pic:nvPicPr>
+                  <pic:blipFill>
+                    <a:blip r:embed="rId7" cstate="print">
+                      <a:extLst>
+                        <a:ext uri="{28A0092B-C50C-407E-A947-70E740481C1C}">
+                          <a14:useLocalDpi xmlns:a14="http://schemas.microsoft.com/office/drawing/2010/main" val="0"/>
+                        </a:ext>
+                      </a:extLst>
+                    </a:blip>
+                    <a:srcRect/>
+                    <a:stretch>
+                      <a:fillRect/>
+                    </a:stretch>
+                  </pic:blipFill>
+                  <pic:spPr bwMode="auto">
+                    <a:xfrm>
+                      <a:off x="0" y="0"/>
+                      <a:ext cx="3056277" cy="3453630"/>
+                    </a:xfrm>
+                    <a:prstGeom prst="rect">
+                      <a:avLst/>
+                    </a:prstGeom>
+                    <a:noFill/>
+                    <a:ln>
+                      <a:noFill/>
+                    </a:ln>
+                  </pic:spPr>
+                </pic:pic>
+              </a:graphicData>
+            </a:graphic>
+          </wp:inline>
+        </w:drawing>
+      </w:r>
+    </w:p>
+    <w:p>
+      <w:pPr>
+        <w:rPr>
+          <w:sz w:val="28"/>
+          <w:szCs w:val="28"/>
+          <w:lang w:val="en-US"/>
+        </w:rPr>
+      </w:pPr>
+      <w:r>
+        <w:rPr>
+          <w:sz w:val="28"/>
+          <w:szCs w:val="28"/>
+          <w:lang w:val="en-US"/>
+        </w:rPr>
+        <w:lastRenderedPageBreak/>
+        <w:t>2. Summary Enrolment Menu</w:t>
+      </w:r>
+    </w:p>
+    <w:p>
+      <w:pPr>
+        <w:rPr>
+          <w:sz w:val="28"/>
+          <w:szCs w:val="28"/>
+          <w:lang w:val="en-US"/>
+        </w:rPr>
+      </w:pPr>
+      <w:r>
+        <w:rPr>
+          <w:noProof/>
+          <w:sz w:val="28"/>
+          <w:szCs w:val="28"/>
+          <w:lang w:val="en-US"/>
+        </w:rPr>
+        <w:drawing>
+          <wp:inline distT="0" distB="0" distL="0" distR="0" wp14:anchorId="684C035D" wp14:editId="6E681433">
+            <wp:extent cx="1911350" cy="984250"/>
+            <wp:effectExtent l="0" t="0" r="0" b="6350"/>
+            <wp:docPr id="4" name="Picture 4"/>
+            <wp:cNvGraphicFramePr>
+              <a:graphicFrameLocks xmlns:a="http://schemas.openxmlformats.org/drawingml/2006/main" noChangeAspect="1"/>
+            </wp:cNvGraphicFramePr>
+            <a:graphic xmlns:a="http://schemas.openxmlformats.org/drawingml/2006/main">
+              <a:graphicData uri="http://schemas.openxmlformats.org/drawingml/2006/picture">
+                <pic:pic xmlns:pic="http://schemas.openxmlformats.org/drawingml/2006/picture">
+                  <pic:nvPicPr>
+                    <pic:cNvPr id="0" name="Picture 4"/>
+                    <pic:cNvPicPr>
+                      <a:picLocks noChangeAspect="1" noChangeArrowheads="1"/>
+                    </pic:cNvPicPr>
+                  </pic:nvPicPr>
+                  <pic:blipFill>
+                    <a:blip r:embed="rId8">
+                      <a:extLst>
+                        <a:ext uri="{28A0092B-C50C-407E-A947-70E740481C1C}">
+                          <a14:useLocalDpi xmlns:a14="http://schemas.microsoft.com/office/drawing/2010/main" val="0"/>
+                        </a:ext>
+                      </a:extLst>
+                    </a:blip>
+                    <a:srcRect/>
+                    <a:stretch>
+                      <a:fillRect/>
+                    </a:stretch>
+                  </pic:blipFill>
+                  <pic:spPr bwMode="auto">
+                    <a:xfrm>
+                      <a:off x="0" y="0"/>
+                      <a:ext cx="1911350" cy="984250"/>
+                    </a:xfrm>
+                    <a:prstGeom prst="rect">
+                      <a:avLst/>
+                    </a:prstGeom>
+                    <a:noFill/>
+                    <a:ln>
+                      <a:noFill/>
+                    </a:ln>
+                  </pic:spPr>
+                </pic:pic>
+              </a:graphicData>
+            </a:graphic>
+          </wp:inline>
+        </w:drawing>
+      </w:r>
+    </w:p>
+    <w:p>
+      <w:pPr>
+        <w:rPr>
+          <w:sz w:val="28"/>
+          <w:szCs w:val="28"/>
+          <w:lang w:val="en-US"/>
+        </w:rPr>
+      </w:pPr>
+      <w:r>
+        <w:rPr>
+          <w:sz w:val="28"/>
+          <w:szCs w:val="28"/>
+          <w:lang w:val="en-US"/>
+        </w:rPr>
+        <w:t>2.1 List all the participant</w:t>
+      </w:r>
+    </w:p>
+    <w:p>
+      <w:pPr>
+        <w:rPr>
+          <w:sz w:val="28"/>
+          <w:szCs w:val="28"/>
+          <w:lang w:val="en-US"/>
+        </w:rPr>
+      </w:pPr>
+      <w:r>
+        <w:rPr>
+          <w:noProof/>
+          <w:sz w:val="28"/>
+          <w:szCs w:val="28"/>
+          <w:lang w:val="en-US"/>
+        </w:rPr>
+        <w:drawing>
+          <wp:inline distT="0" distB="0" distL="0" distR="0" wp14:anchorId="0D3D0C1B" wp14:editId="1226B09E">
+            <wp:extent cx="2940050" cy="2767557"/>
+            <wp:effectExtent l="0" t="0" r="0" b="0"/>
+            <wp:docPr id="5" name="Picture 5"/>
+            <wp:cNvGraphicFramePr>
+              <a:graphicFrameLocks xmlns:a="http://schemas.openxmlformats.org/drawingml/2006/main" noChangeAspect="1"/>
+            </wp:cNvGraphicFramePr>
+            <a:graphic xmlns:a="http://schemas.openxmlformats.org/drawingml/2006/main">
+              <a:graphicData uri="http://schemas.openxmlformats.org/drawingml/2006/picture">
+                <pic:pic xmlns:pic="http://schemas.openxmlformats.org/drawingml/2006/picture">
+                  <pic:nvPicPr>
+                    <pic:cNvPr id="0" name="Picture 5"/>
+                    <pic:cNvPicPr>
+                      <a:picLocks noChangeAspect="1" noChangeArrowheads="1"/>
+                    </pic:cNvPicPr>
+                  </pic:nvPicPr>
+                  <pic:blipFill>
+                    <a:blip r:embed="rId9" cstate="print">
+                      <a:extLst>
+                        <a:ext uri="{28A0092B-C50C-407E-A947-70E740481C1C}">
+                          <a14:useLocalDpi xmlns:a14="http://schemas.microsoft.com/office/drawing/2010/main" val="0"/>
+                        </a:ext>
+                      </a:extLst>
+                    </a:blip>
+                    <a:srcRect/>
+                    <a:stretch>
+                      <a:fillRect/>
+                    </a:stretch>
+                  </pic:blipFill>
+                  <pic:spPr bwMode="auto">
+                    <a:xfrm>
+                      <a:off x="0" y="0"/>
+                      <a:ext cx="2962363" cy="2788561"/>
+                    </a:xfrm>
+                    <a:prstGeom prst="rect">
+                      <a:avLst/>
+                    </a:prstGeom>
+                    <a:noFill/>
+                    <a:ln>
+                      <a:noFill/>
+                    </a:ln>
+                  </pic:spPr>
+                </pic:pic>
+              </a:graphicData>
+            </a:graphic>
+          </wp:inline>
+        </w:drawing>
+      </w:r>
+    </w:p>
+    <w:p>
+      <w:pPr>
+        <w:rPr>
+          <w:sz w:val="28"/>
+          <w:szCs w:val="28"/>
+          <w:lang w:val="en-US"/>
+        </w:rPr>
+      </w:pPr>
+      <w:r>
+        <w:rPr>
+          <w:noProof/>
+          <w:sz w:val="28"/>
+          <w:szCs w:val="28"/>
+          <w:lang w:val="en-US"/>
+        </w:rPr>
+        <w:drawing>
+          <wp:inline distT="0" distB="0" distL="0" distR="0" wp14:anchorId="6D542C89" wp14:editId="515250E8">
+            <wp:extent cx="3016250" cy="2753138"/>
+            <wp:effectExtent l="0" t="0" r="0" b="9525"/>
+            <wp:docPr id="6" name="Picture 6"/>
+            <wp:cNvGraphicFramePr>
+              <a:graphicFrameLocks xmlns:a="http://schemas.openxmlformats.org/drawingml/2006/main" noChangeAspect="1"/>
+            </wp:cNvGraphicFramePr>
+            <a:graphic xmlns:a="http://schemas.openxmlformats.org/drawingml/2006/main">
+              <a:graphicData uri="http://schemas.openxmlformats.org/drawingml/2006/picture">
+                <pic:pic xmlns:pic="http://schemas.openxmlformats.org/drawingml/2006/picture">
+                  <pic:nvPicPr>
+                    <pic:cNvPr id="0" name="Picture 6"/>
+                    <pic:cNvPicPr>
+                      <a:picLocks noChangeAspect="1" noChangeArrowheads="1"/>
+                    </pic:cNvPicPr>
+                  </pic:nvPicPr>
+                  <pic:blipFill>
+                    <a:blip r:embed="rId10" cstate="print">
+                      <a:extLst>
+                        <a:ext uri="{28A0092B-C50C-407E-A947-70E740481C1C}">
+                          <a14:useLocalDpi xmlns:a14="http://schemas.microsoft.com/office/drawing/2010/main" val="0"/>
+                        </a:ext>
+                      </a:extLst>
+                    </a:blip>
+                    <a:srcRect/>
+                    <a:stretch>
+                      <a:fillRect/>
+                    </a:stretch>
+                  </pic:blipFill>
+                  <pic:spPr bwMode="auto">
+                    <a:xfrm>
+                      <a:off x="0" y="0"/>
+                      <a:ext cx="3028185" cy="2764032"/>
+                    </a:xfrm>
+                    <a:prstGeom prst="rect">
+                      <a:avLst/>
+                    </a:prstGeom>
+                    <a:noFill/>
+                    <a:ln>
+                      <a:noFill/>
+                    </a:ln>
+                  </pic:spPr>
+                </pic:pic>
+              </a:graphicData>
+            </a:graphic>
+          </wp:inline>
+        </w:drawing>
+      </w:r>
+    </w:p>
+    <w:p>
+      <w:pPr>
+        <w:rPr>
+          <w:sz w:val="28"/>
+          <w:szCs w:val="28"/>
+          <w:lang w:val="en-US"/>
+        </w:rPr>
+      </w:pPr>
+      <w:r>
+        <w:rPr>
+          <w:noProof/>
+          <w:sz w:val="28"/>
+          <w:szCs w:val="28"/>
+          <w:lang w:val="en-US"/>
+        </w:rPr>
+        <w:lastRenderedPageBreak/>
+        <w:drawing>
+          <wp:inline distT="0" distB="0" distL="0" distR="0" wp14:anchorId="6106EF34" wp14:editId="7D45A38D">
+            <wp:extent cx="2368550" cy="3393167"/>
+            <wp:effectExtent l="0" t="0" r="0" b="0"/>
+            <wp:docPr id="7" name="Picture 7"/>
+            <wp:cNvGraphicFramePr>
+              <a:graphicFrameLocks xmlns:a="http://schemas.openxmlformats.org/drawingml/2006/main" noChangeAspect="1"/>
+            </wp:cNvGraphicFramePr>
+            <a:graphic xmlns:a="http://schemas.openxmlformats.org/drawingml/2006/main">
+              <a:graphicData uri="http://schemas.openxmlformats.org/drawingml/2006/picture">
+                <pic:pic xmlns:pic="http://schemas.openxmlformats.org/drawingml/2006/picture">
+                  <pic:nvPicPr>
+                    <pic:cNvPr id="0" name="Picture 7"/>
+                    <pic:cNvPicPr>
+                      <a:picLocks noChangeAspect="1" noChangeArrowheads="1"/>
+                    </pic:cNvPicPr>
+                  </pic:nvPicPr>
+                  <pic:blipFill>
+                    <a:blip r:embed="rId11" cstate="print">
+                      <a:extLst>
+                        <a:ext uri="{28A0092B-C50C-407E-A947-70E740481C1C}">
+                          <a14:useLocalDpi xmlns:a14="http://schemas.microsoft.com/office/drawing/2010/main" val="0"/>
+                        </a:ext>
+                      </a:extLst>
+                    </a:blip>
+                    <a:srcRect/>
+                    <a:stretch>
+                      <a:fillRect/>
+                    </a:stretch>
+                  </pic:blipFill>
+                  <pic:spPr bwMode="auto">
+                    <a:xfrm>
+                      <a:off x="0" y="0"/>
+                      <a:ext cx="2387112" cy="3419759"/>
+                    </a:xfrm>
+                    <a:prstGeom prst="rect">
+                      <a:avLst/>
+                    </a:prstGeom>
+                    <a:noFill/>
+                    <a:ln>
+                      <a:noFill/>
+                    </a:ln>
+                  </pic:spPr>
+                </pic:pic>
+              </a:graphicData>
+            </a:graphic>
+          </wp:inline>
+        </w:drawing>
+      </w:r>
+    </w:p>
+    <w:p>
+      <w:pPr>
+        <w:rPr>
+          <w:sz w:val="28"/>
+          <w:szCs w:val="28"/>
+          <w:lang w:val="en-US"/>
+        </w:rPr>
+      </w:pPr>
+      <w:r>
+        <w:rPr>
+          <w:noProof/>
+          <w:sz w:val="28"/>
+          <w:szCs w:val="28"/>
+          <w:lang w:val="en-US"/>
+        </w:rPr>
+        <w:drawing>
+          <wp:inline distT="0" distB="0" distL="0" distR="0" wp14:anchorId="1FB18916" wp14:editId="38E9554D">
+            <wp:extent cx="4495800" cy="1270000"/>
+            <wp:effectExtent l="0" t="0" r="0" b="6350"/>
+            <wp:docPr id="10" name="Picture 10"/>
+            <wp:cNvGraphicFramePr>
+              <a:graphicFrameLocks xmlns:a="http://schemas.openxmlformats.org/drawingml/2006/main" noChangeAspect="1"/>
+            </wp:cNvGraphicFramePr>
+            <a:graphic xmlns:a="http://schemas.openxmlformats.org/drawingml/2006/main">
+              <a:graphicData uri="http://schemas.openxmlformats.org/drawingml/2006/picture">
+                <pic:pic xmlns:pic="http://schemas.openxmlformats.org/drawingml/2006/picture">
+                  <pic:nvPicPr>
+                    <pic:cNvPr id="0" name="Picture 10"/>
+                    <pic:cNvPicPr>
+                      <a:picLocks noChangeAspect="1" noChangeArrowheads="1"/>
+                    </pic:cNvPicPr>
+                  </pic:nvPicPr>
+                  <pic:blipFill>
+                    <a:blip r:embed="rId12">
+                      <a:extLst>
+                        <a:ext uri="{28A0092B-C50C-407E-A947-70E740481C1C}">
+                          <a14:useLocalDpi xmlns:a14="http://schemas.microsoft.com/office/drawing/2010/main" val="0"/>
+                        </a:ext>
+                      </a:extLst>
+                    </a:blip>
+                    <a:srcRect/>
+                    <a:stretch>
+                      <a:fillRect/>
+                    </a:stretch>
+                  </pic:blipFill>
+                  <pic:spPr bwMode="auto">
+                    <a:xfrm>
+                      <a:off x="0" y="0"/>
+                      <a:ext cx="4495800" cy="1270000"/>
+                    </a:xfrm>
+                    <a:prstGeom prst="rect">
+                      <a:avLst/>
+                    </a:prstGeom>
+                    <a:noFill/>
+                    <a:ln>
+                      <a:noFill/>
+                    </a:ln>
+                  </pic:spPr>
+                </pic:pic>
+              </a:graphicData>
+            </a:graphic>
+          </wp:inline>
+        </w:drawing>
+      </w:r>
+    </w:p>
+    <w:p>
+      <w:pPr>
+        <w:rPr>
+          <w:sz w:val="28"/>
+          <w:szCs w:val="28"/>
+          <w:lang w:val="en-US"/>
+        </w:rPr>
+      </w:pPr>
+      <w:r>
+        <w:rPr>
+          <w:sz w:val="28"/>
+          <w:szCs w:val="28"/>
+          <w:lang w:val="en-US"/>
+        </w:rPr>
+        <w:t>2.2 Enrolment Summary</w:t>
+      </w:r>
+    </w:p>
+    <w:p>
+      <w:pPr>
+        <w:rPr>
+          <w:sz w:val="28"/>
+          <w:szCs w:val="28"/>
+          <w:lang w:val="en-US"/>
+        </w:rPr>
+      </w:pPr>
+      <w:r>
+        <w:rPr>
+          <w:noProof/>
+          <w:sz w:val="28"/>
+          <w:szCs w:val="28"/>
+          <w:lang w:val="en-US"/>
+        </w:rPr>
+        <w:drawing>
+          <wp:inline distT="0" distB="0" distL="0" distR="0" wp14:anchorId="60EFB9BB" wp14:editId="617FFCD9">
+            <wp:extent cx="4006850" cy="3092450"/>
+            <wp:effectExtent l="0" t="0" r="0" b="0"/>
+            <wp:docPr id="8" name="Picture 8"/>
+            <wp:cNvGraphicFramePr>
+              <a:graphicFrameLocks xmlns:a="http://schemas.openxmlformats.org/drawingml/2006/main" noChangeAspect="1"/>
+            </wp:cNvGraphicFramePr>
+            <a:graphic xmlns:a="http://schemas.openxmlformats.org/drawingml/2006/main">
+              <a:graphicData uri="http://schemas.openxmlformats.org/drawingml/2006/picture">
+                <pic:pic xmlns:pic="http://schemas.openxmlformats.org/drawingml/2006/picture">
+                  <pic:nvPicPr>
+                    <pic:cNvPr id="0" name="Picture 8"/>
+                    <pic:cNvPicPr>
+                      <a:picLocks noChangeAspect="1" noChangeArrowheads="1"/>
+                    </pic:cNvPicPr>
+                  </pic:nvPicPr>
+                  <pic:blipFill>
+                    <a:blip r:embed="rId13">
+                      <a:extLst>
+                        <a:ext uri="{28A0092B-C50C-407E-A947-70E740481C1C}">
+                          <a14:useLocalDpi xmlns:a14="http://schemas.microsoft.com/office/drawing/2010/main" val="0"/>
+                        </a:ext>
+                      </a:extLst>
+                    </a:blip>
+                    <a:srcRect/>
+                    <a:stretch>
+                      <a:fillRect/>
+                    </a:stretch>
+                  </pic:blipFill>
+                  <pic:spPr bwMode="auto">
+                    <a:xfrm>
+                      <a:off x="0" y="0"/>
+                      <a:ext cx="4006850" cy="3092450"/>
+                    </a:xfrm>
+                    <a:prstGeom prst="rect">
+                      <a:avLst/>
+                    </a:prstGeom>
+                    <a:noFill/>
+                    <a:ln>
+                      <a:noFill/>
+                    </a:ln>
+                  </pic:spPr>
+                </pic:pic>
+              </a:graphicData>
+            </a:graphic>
+          </wp:inline>
+        </w:drawing>
+      </w:r>
+    </w:p>
+    <w:p>
+      <w:pPr>
+        <w:rPr>
+          <w:sz w:val="28"/>
+          <w:szCs w:val="28"/>
+          <w:lang w:val="en-US"/>
+        </w:rPr>
+      </w:pPr>
+    </w:p>
+    <w:p>
+      <w:pPr>
+        <w:rPr>
+          <w:sz w:val="28"/>
+          <w:szCs w:val="28"/>
+          <w:lang w:val="en-US"/>
+        </w:rPr>
+      </w:pPr>
+      <w:r>
+        <w:rPr>
+          <w:sz w:val="28"/>
+          <w:szCs w:val="28"/>
+          <w:lang w:val="en-US"/>
+        </w:rPr>
+        <w:lastRenderedPageBreak/>
+        <w:t>3. Exit</w:t>
+      </w:r>
+    </w:p>
+    <w:p>
+      <w:pPr>
+        <w:rPr>
+          <w:sz w:val="28"/>
+          <w:szCs w:val="28"/>
+          <w:lang w:val="en-US"/>
+        </w:rPr>
+      </w:pPr>
+      <w:r>
+        <w:rPr>
+          <w:noProof/>
+          <w:sz w:val="28"/>
+          <w:szCs w:val="28"/>
+          <w:lang w:val="en-US"/>
+        </w:rPr>
+        <w:drawing>
+          <wp:inline distT="0" distB="0" distL="0" distR="0" wp14:anchorId="479902A7" wp14:editId="300E4DB0">
+            <wp:extent cx="2559050" cy="1879600"/>
+            <wp:effectExtent l="0" t="0" r="0" b="6350"/>
+            <wp:docPr id="9" name="Picture 9"/>
+            <wp:cNvGraphicFramePr>
+              <a:graphicFrameLocks xmlns:a="http://schemas.openxmlformats.org/drawingml/2006/main" noChangeAspect="1"/>
+            </wp:cNvGraphicFramePr>
+            <a:graphic xmlns:a="http://schemas.openxmlformats.org/drawingml/2006/main">
+              <a:graphicData uri="http://schemas.openxmlformats.org/drawingml/2006/picture">
+                <pic:pic xmlns:pic="http://schemas.openxmlformats.org/drawingml/2006/picture">
+                  <pic:nvPicPr>
+                    <pic:cNvPr id="0" name="Picture 9"/>
+                    <pic:cNvPicPr>
+                      <a:picLocks noChangeAspect="1" noChangeArrowheads="1"/>
+                    </pic:cNvPicPr>
+                  </pic:nvPicPr>
+                  <pic:blipFill>
+                    <a:blip r:embed="rId14">
+                      <a:extLst>
+                        <a:ext uri="{28A0092B-C50C-407E-A947-70E740481C1C}">
+                          <a14:useLocalDpi xmlns:a14="http://schemas.microsoft.com/office/drawing/2010/main" val="0"/>
+                        </a:ext>
+                      </a:extLst>
+                    </a:blip>
+                    <a:srcRect/>
+                    <a:stretch>
+                      <a:fillRect/>
+                    </a:stretch>
+                  </pic:blipFill>
+                  <pic:spPr bwMode="auto">
+                    <a:xfrm>
+                      <a:off x="0" y="0"/>
+                      <a:ext cx="2559050" cy="1879600"/>
+                    </a:xfrm>
+                    <a:prstGeom prst="rect">
+                      <a:avLst/>
+                    </a:prstGeom>
+                    <a:noFill/>
+                    <a:ln>
+                      <a:noFill/>
+                    </a:ln>
+                  </pic:spPr>
+                </pic:pic>
+              </a:graphicData>
+            </a:graphic>
+          </wp:inline>
+        </w:drawing>
+      </w:r>
+    </w:p>
+    <w:p>
+      <w:pPr>
+        <w:rPr>
+          <w:sz w:val="28"/>
+          <w:szCs w:val="28"/>
+          <w:lang w:val="en-US"/>
+        </w:rPr>
+      </w:pPr>
+      <w:r>
+        <w:rPr>
+          <w:noProof/>
+          <w:sz w:val="28"/>
+          <w:szCs w:val="28"/>
+          <w:lang w:val="en-US"/>
+        </w:rPr>
+        <w:drawing>
+          <wp:inline distT="0" distB="0" distL="0" distR="0" wp14:anchorId="2BCC4AA9" wp14:editId="48AB9D31">
+            <wp:extent cx="3943350" cy="1905000"/>
+            <wp:effectExtent l="0" t="0" r="0" b="0"/>
+            <wp:docPr id="11" name="Picture 11"/>
+            <wp:cNvGraphicFramePr>
+              <a:graphicFrameLocks xmlns:a="http://schemas.openxmlformats.org/drawingml/2006/main" noChangeAspect="1"/>
+            </wp:cNvGraphicFramePr>
+            <a:graphic xmlns:a="http://schemas.openxmlformats.org/drawingml/2006/main">
+              <a:graphicData uri="http://schemas.openxmlformats.org/drawingml/2006/picture">
+                <pic:pic xmlns:pic="http://schemas.openxmlformats.org/drawingml/2006/picture">
+                  <pic:nvPicPr>
+                    <pic:cNvPr id="0" name="Picture 11"/>
+                    <pic:cNvPicPr>
+                      <a:picLocks noChangeAspect="1" noChangeArrowheads="1"/>
+                    </pic:cNvPicPr>
+                  </pic:nvPicPr>
+                  <pic:blipFill>
+                    <a:blip r:embed="rId15">
+                      <a:extLst>
+                        <a:ext uri="{28A0092B-C50C-407E-A947-70E740481C1C}">
+                          <a14:useLocalDpi xmlns:a14="http://schemas.microsoft.com/office/drawing/2010/main" val="0"/>
+                        </a:ext>
+                      </a:extLst>
+                    </a:blip>
+                    <a:srcRect/>
+                    <a:stretch>
+                      <a:fillRect/>
+                    </a:stretch>
+                  </pic:blipFill>
+                  <pic:spPr bwMode="auto">
+                    <a:xfrm>
+                      <a:off x="0" y="0"/>
+                      <a:ext cx="3943350" cy="1905000"/>
+                    </a:xfrm>
+                    <a:prstGeom prst="rect">
+                      <a:avLst/>
+                    </a:prstGeom>
+                    <a:noFill/>
+                    <a:ln>
+                      <a:noFill/>
+                    </a:ln>
+                  </pic:spPr>
+                </pic:pic>
+              </a:graphicData>
+            </a:graphic>
+          </wp:inline>
+        </w:drawing>
+      </w:r>
     </w:p>
     <w:p>
       <w:pPr>
@@ -68,7 +894,117 @@
           <w:szCs w:val="40"/>
           <w:lang w:val="en-US"/>
         </w:rPr>
-        <w:t>Strengths:</w:t>
+        <w:t>Weakness:</w:t>
+      </w:r>
+    </w:p>
+    <w:p>
+      <w:pPr>
+        <w:pStyle w:val="ListParagraph"/>
+        <w:numPr>
+          <w:ilvl w:val="0"/>
+          <w:numId w:val="2"/>
+        </w:numPr>
+        <w:rPr>
+          <w:sz w:val="28"/>
+          <w:szCs w:val="28"/>
+          <w:lang w:val="en-US"/>
+        </w:rPr>
+      </w:pPr>
+      <w:r>
+        <w:rPr>
+          <w:sz w:val="28"/>
+          <w:szCs w:val="28"/>
+          <w:lang w:val="en-US"/>
+        </w:rPr>
+        <w:t>If you enter into enrolment, it must be fully completed</w:t>
+      </w:r>
+    </w:p>
+    <w:p>
+      <w:pPr>
+        <w:pStyle w:val="ListParagraph"/>
+        <w:numPr>
+          <w:ilvl w:val="0"/>
+          <w:numId w:val="2"/>
+        </w:numPr>
+        <w:rPr>
+          <w:sz w:val="28"/>
+          <w:szCs w:val="28"/>
+          <w:lang w:val="en-US"/>
+        </w:rPr>
+      </w:pPr>
+      <w:r>
+        <w:rPr>
+          <w:sz w:val="28"/>
+          <w:szCs w:val="28"/>
+          <w:lang w:val="en-US"/>
+        </w:rPr>
+        <w:t>Enrolment time is not included into the program</w:t>
+      </w:r>
+    </w:p>
+    <w:p>
+      <w:pPr>
+        <w:pStyle w:val="ListParagraph"/>
+        <w:numPr>
+          <w:ilvl w:val="0"/>
+          <w:numId w:val="2"/>
+        </w:numPr>
+        <w:rPr>
+          <w:sz w:val="28"/>
+          <w:szCs w:val="28"/>
+          <w:lang w:val="en-US"/>
+        </w:rPr>
+      </w:pPr>
+      <w:r>
+        <w:rPr>
+          <w:sz w:val="28"/>
+          <w:szCs w:val="28"/>
+          <w:lang w:val="en-US"/>
+        </w:rPr>
+        <w:t>It’s a terminal application, not a GUI (Graphical User Interface) application</w:t>
+      </w:r>
+    </w:p>
+    <w:p>
+      <w:pPr>
+        <w:pStyle w:val="ListParagraph"/>
+        <w:numPr>
+          <w:ilvl w:val="0"/>
+          <w:numId w:val="2"/>
+        </w:numPr>
+        <w:rPr>
+          <w:sz w:val="28"/>
+          <w:szCs w:val="28"/>
+          <w:lang w:val="en-US"/>
+        </w:rPr>
+      </w:pPr>
+      <w:r>
+        <w:rPr>
+          <w:sz w:val="28"/>
+          <w:szCs w:val="28"/>
+          <w:lang w:val="en-US"/>
+        </w:rPr>
+        <w:t>There is no help option, and requires intuitively knowing the options</w:t>
+      </w:r>
+    </w:p>
+    <w:p>
+      <w:pPr>
+        <w:pStyle w:val="ListParagraph"/>
+        <w:numPr>
+          <w:ilvl w:val="0"/>
+          <w:numId w:val="2"/>
+        </w:numPr>
+        <w:rPr>
+          <w:sz w:val="28"/>
+          <w:szCs w:val="28"/>
+          <w:lang w:val="en-US"/>
+        </w:rPr>
+      </w:pPr>
+      <w:r>
+        <w:rPr>
+          <w:sz w:val="28"/>
+          <w:szCs w:val="28"/>
+          <w:lang w:val="en-US"/>
+        </w:rPr>
+        <w:t>Menu will not be refreshed after entering wrong input</w:t>
       </w:r>
     </w:p>
     <w:p>
@@ -79,23 +1015,23 @@
           <w:lang w:val="en-US"/>
         </w:rPr>
       </w:pPr>
-    </w:p>
-    <w:p>
-      <w:pPr>
+      <w:r>
         <w:rPr>
           <w:sz w:val="40"/>
           <w:szCs w:val="40"/>
           <w:lang w:val="en-US"/>
         </w:rPr>
-      </w:pPr>
-      <w:r>
+        <w:t>Strengths:</w:t>
+      </w:r>
+    </w:p>
+    <w:p>
+      <w:pPr>
         <w:rPr>
           <w:sz w:val="40"/>
           <w:szCs w:val="40"/>
           <w:lang w:val="en-US"/>
         </w:rPr>
-        <w:t>Work Breakdown:</w:t>
-      </w:r>
+      </w:pPr>
     </w:p>
     <w:p>
       <w:pPr>
@@ -105,6 +1041,235 @@
           <w:lang w:val="en-US"/>
         </w:rPr>
       </w:pPr>
+      <w:r>
+        <w:rPr>
+          <w:sz w:val="40"/>
+          <w:szCs w:val="40"/>
+          <w:lang w:val="en-US"/>
+        </w:rPr>
+        <w:t>Work Breakdown:</w:t>
+      </w:r>
+    </w:p>
+    <w:p>
+      <w:pPr>
+        <w:rPr>
+          <w:sz w:val="40"/>
+          <w:szCs w:val="40"/>
+          <w:lang w:val="en-US"/>
+        </w:rPr>
+      </w:pPr>
+    </w:p>
+    <w:p>
+      <w:pPr>
+        <w:rPr>
+          <w:sz w:val="40"/>
+          <w:szCs w:val="40"/>
+          <w:lang w:val="en-US"/>
+        </w:rPr>
+      </w:pPr>
+    </w:p>
+    <w:p>
+      <w:pPr>
+        <w:rPr>
+          <w:sz w:val="40"/>
+          <w:szCs w:val="40"/>
+          <w:lang w:val="en-US"/>
+        </w:rPr>
+      </w:pPr>
+    </w:p>
+    <w:p>
+      <w:pPr>
+        <w:rPr>
+          <w:sz w:val="40"/>
+          <w:szCs w:val="40"/>
+          <w:u w:val="single"/>
+          <w:lang w:val="en-US"/>
+        </w:rPr>
+      </w:pPr>
+      <w:r>
+        <w:rPr>
+          <w:sz w:val="40"/>
+          <w:szCs w:val="40"/>
+          <w:u w:val="single"/>
+          <w:lang w:val="en-US"/>
+        </w:rPr>
+        <w:lastRenderedPageBreak/>
+        <w:t>Reflection &amp; Evaluation</w:t>
+      </w:r>
+    </w:p>
+    <w:p>
+      <w:pPr>
+        <w:rPr>
+          <w:i/>
+          <w:iCs/>
+          <w:sz w:val="32"/>
+          <w:szCs w:val="32"/>
+          <w:lang w:val="en-US"/>
+        </w:rPr>
+      </w:pPr>
+      <w:r>
+        <w:rPr>
+          <w:i/>
+          <w:iCs/>
+          <w:sz w:val="32"/>
+          <w:szCs w:val="32"/>
+          <w:lang w:val="en-US"/>
+        </w:rPr>
+        <w:t>Aiman Hakimin Bin Ahmad Khairi</w:t>
+      </w:r>
+    </w:p>
+    <w:p>
+      <w:pPr>
+        <w:rPr>
+          <w:sz w:val="28"/>
+          <w:szCs w:val="28"/>
+          <w:lang w:val="en-US"/>
+        </w:rPr>
+      </w:pPr>
+      <w:r>
+        <w:rPr>
+          <w:sz w:val="28"/>
+          <w:szCs w:val="28"/>
+          <w:lang w:val="en-US"/>
+        </w:rPr>
+        <w:t>This course has made me work for long hours into the night, mostly I end up sleeping at 2AM in the morning. However, despite my lack of sleep, I’ve managed to defeat every hurdle with great success. It’s amazing how far I’ve come from not being confident with my skills to being proficient.</w:t>
+      </w:r>
+    </w:p>
+    <w:p>
+      <w:pPr>
+        <w:rPr>
+          <w:sz w:val="28"/>
+          <w:szCs w:val="28"/>
+          <w:lang w:val="en-US"/>
+        </w:rPr>
+      </w:pPr>
+      <w:r>
+        <w:rPr>
+          <w:sz w:val="28"/>
+          <w:szCs w:val="28"/>
+          <w:lang w:val="en-US"/>
+        </w:rPr>
+        <w:t>There were many challenges I faced but the 2 prominent ones were file handling as well as navigating</w:t>
+      </w:r>
+      <w:r>
+        <w:rPr>
+          <w:sz w:val="28"/>
+          <w:szCs w:val="28"/>
+          <w:lang w:val="en-US"/>
+        </w:rPr>
+        <w:t xml:space="preserve"> a project file of this size. </w:t>
+      </w:r>
+    </w:p>
+    <w:p>
+      <w:pPr>
+        <w:rPr>
+          <w:sz w:val="28"/>
+          <w:szCs w:val="28"/>
+          <w:lang w:val="en-US"/>
+        </w:rPr>
+      </w:pPr>
+      <w:r>
+        <w:rPr>
+          <w:sz w:val="28"/>
+          <w:szCs w:val="28"/>
+          <w:lang w:val="en-US"/>
+        </w:rPr>
+        <w:t>I will start with the latter, this is project is massive close to 700 lines of code, it felt pretty daunting staring at a screen trying to find the right code. I solved this by separating the two halves of the code: enrolment and summary. So, we can work on each other’s part separately.</w:t>
+      </w:r>
+    </w:p>
+    <w:p>
+      <w:pPr>
+        <w:rPr>
+          <w:sz w:val="28"/>
+          <w:szCs w:val="28"/>
+          <w:lang w:val="en-US"/>
+        </w:rPr>
+      </w:pPr>
+      <w:r>
+        <w:rPr>
+          <w:sz w:val="28"/>
+          <w:szCs w:val="28"/>
+          <w:lang w:val="en-US"/>
+        </w:rPr>
+        <w:t xml:space="preserve">Next, the file handling was a pain in the beginning. I had not </w:t>
+      </w:r>
+      <w:r>
+        <w:rPr>
+          <w:sz w:val="28"/>
+          <w:szCs w:val="28"/>
+          <w:lang w:val="en-US"/>
+        </w:rPr>
+        <w:t>learnt</w:t>
+      </w:r>
+      <w:r>
+        <w:rPr>
+          <w:sz w:val="28"/>
+          <w:szCs w:val="28"/>
+          <w:lang w:val="en-US"/>
+        </w:rPr>
+        <w:t xml:space="preserve"> the full concepts of it and had to rely on Stack Overflow as well as YouTube. However, these did not explain more advanced topics as the goal in my mind was to search through a text file and selecting specific words to add to a count. My teammate, on the other hand, was doing well with file handling so I read his code and found a way to make my side work as well. The lecturer also gave me some tips to make my code more efficient to prevent it from reading constantly, it reads it once and updates the values as the user inputs new data.</w:t>
+      </w:r>
+    </w:p>
+    <w:p>
+      <w:pPr>
+        <w:rPr>
+          <w:sz w:val="28"/>
+          <w:szCs w:val="28"/>
+          <w:lang w:val="en-US"/>
+        </w:rPr>
+      </w:pPr>
+      <w:r>
+        <w:rPr>
+          <w:sz w:val="28"/>
+          <w:szCs w:val="28"/>
+          <w:lang w:val="en-US"/>
+        </w:rPr>
+        <w:t>To end of my report, I would like give a shoutout to my teammate</w:t>
+      </w:r>
+      <w:r>
+        <w:rPr>
+          <w:sz w:val="28"/>
+          <w:szCs w:val="28"/>
+          <w:lang w:val="en-US"/>
+        </w:rPr>
+        <w:t xml:space="preserve">, </w:t>
+      </w:r>
+      <w:proofErr w:type="spellStart"/>
+      <w:r>
+        <w:rPr>
+          <w:sz w:val="28"/>
+          <w:szCs w:val="28"/>
+          <w:lang w:val="en-US"/>
+        </w:rPr>
+        <w:t>Thien</w:t>
+      </w:r>
+      <w:proofErr w:type="spellEnd"/>
+      <w:r>
+        <w:rPr>
+          <w:sz w:val="28"/>
+          <w:szCs w:val="28"/>
+          <w:lang w:val="en-US"/>
+        </w:rPr>
+        <w:t xml:space="preserve"> Kian </w:t>
+      </w:r>
+      <w:proofErr w:type="spellStart"/>
+      <w:r>
+        <w:rPr>
+          <w:sz w:val="28"/>
+          <w:szCs w:val="28"/>
+          <w:lang w:val="en-US"/>
+        </w:rPr>
+        <w:t>Foh</w:t>
+      </w:r>
+      <w:proofErr w:type="spellEnd"/>
+      <w:r>
+        <w:rPr>
+          <w:sz w:val="28"/>
+          <w:szCs w:val="28"/>
+          <w:lang w:val="en-US"/>
+        </w:rPr>
+        <w:t xml:space="preserve"> for being an awesome teammate. I would also shoutout to my lecturer, who answered our questions along the way.</w:t>
+      </w:r>
     </w:p>
     <w:p>
       <w:pPr>
@@ -123,6 +1288,360 @@
     </w:sectPr>
   </w:body>
 </w:document>
+</file>
+
+<file path=word/numbering.xml><?xml version="1.0" encoding="utf-8"?>
+<w:numbering xmlns:wpc="http://schemas.microsoft.com/office/word/2010/wordprocessingCanvas" xmlns:cx="http://schemas.microsoft.com/office/drawing/2014/chartex" xmlns:cx1="http://schemas.microsoft.com/office/drawing/2015/9/8/chartex" xmlns:cx2="http://schemas.microsoft.com/office/drawing/2015/10/21/chartex" xmlns:cx3="http://schemas.microsoft.com/office/drawing/2016/5/9/chartex" xmlns:cx4="http://schemas.microsoft.com/office/drawing/2016/5/10/chartex" xmlns:cx5="http://schemas.microsoft.com/office/drawing/2016/5/11/chartex" xmlns:cx6="http://schemas.microsoft.com/office/drawing/2016/5/12/chartex" xmlns:cx7="http://schemas.microsoft.com/office/drawing/2016/5/13/chartex" xmlns:cx8="http://schemas.microsoft.com/office/drawing/2016/5/14/chartex" xmlns:mc="http://schemas.openxmlformats.org/markup-compatibility/2006" xmlns:aink="http://schemas.microsoft.com/office/drawing/2016/ink" xmlns:am3d="http://schemas.microsoft.com/office/drawing/2017/model3d" xmlns:o="urn:schemas-microsoft-com:office:office" xmlns:r="http://schemas.openxmlformats.org/officeDocument/2006/relationships" xmlns:m="http://schemas.openxmlformats.org/officeDocument/2006/math" xmlns:v="urn:schemas-microsoft-com:vml" xmlns:wp14="http://schemas.microsoft.com/office/word/2010/wordprocessingDrawing" xmlns:wp="http://schemas.openxmlformats.org/drawingml/2006/wordprocessingDrawing" xmlns:w10="urn:schemas-microsoft-com:office:word" xmlns:w="http://schemas.openxmlformats.org/wordprocessingml/2006/main" xmlns:w14="http://schemas.microsoft.com/office/word/2010/wordml" xmlns:w15="http://schemas.microsoft.com/office/word/2012/wordml" xmlns:w16cex="http://schemas.microsoft.com/office/word/2018/wordml/cex" xmlns:w16cid="http://schemas.microsoft.com/office/word/2016/wordml/cid" xmlns:w16="http://schemas.microsoft.com/office/word/2018/wordml" xmlns:w16sdtdh="http://schemas.microsoft.com/office/word/2020/wordml/sdtdatahash" xmlns:w16se="http://schemas.microsoft.com/office/word/2015/wordml/symex" xmlns:wpg="http://schemas.microsoft.com/office/word/2010/wordprocessingGroup" xmlns:wpi="http://schemas.microsoft.com/office/word/2010/wordprocessingInk" xmlns:wne="http://schemas.microsoft.com/office/word/2006/wordml" xmlns:wps="http://schemas.microsoft.com/office/word/2010/wordprocessingShape" mc:Ignorable="w14 w15 w16se w16cid w16 w16cex w16sdtdh wp14">
+  <w:abstractNum w:abstractNumId="0" w15:restartNumberingAfterBreak="0">
+    <w:nsid w:val="13C34FA7"/>
+    <w:multiLevelType w:val="hybridMultilevel"/>
+    <w:tmpl w:val="1EAE3E66"/>
+    <w:lvl w:ilvl="0" w:tplc="FE92C23C">
+      <w:start w:val="3"/>
+      <w:numFmt w:val="bullet"/>
+      <w:lvlText w:val="-"/>
+      <w:lvlJc w:val="left"/>
+      <w:pPr>
+        <w:ind w:left="720" w:hanging="360"/>
+      </w:pPr>
+      <w:rPr>
+        <w:rFonts w:ascii="Calibri" w:eastAsiaTheme="minorHAnsi" w:hAnsi="Calibri" w:cs="Calibri" w:hint="default"/>
+        <w:sz w:val="32"/>
+      </w:rPr>
+    </w:lvl>
+    <w:lvl w:ilvl="1" w:tplc="44090003" w:tentative="1">
+      <w:start w:val="1"/>
+      <w:numFmt w:val="bullet"/>
+      <w:lvlText w:val="o"/>
+      <w:lvlJc w:val="left"/>
+      <w:pPr>
+        <w:ind w:left="1440" w:hanging="360"/>
+      </w:pPr>
+      <w:rPr>
+        <w:rFonts w:ascii="Courier New" w:hAnsi="Courier New" w:cs="Courier New" w:hint="default"/>
+      </w:rPr>
+    </w:lvl>
+    <w:lvl w:ilvl="2" w:tplc="44090005" w:tentative="1">
+      <w:start w:val="1"/>
+      <w:numFmt w:val="bullet"/>
+      <w:lvlText w:val=""/>
+      <w:lvlJc w:val="left"/>
+      <w:pPr>
+        <w:ind w:left="2160" w:hanging="360"/>
+      </w:pPr>
+      <w:rPr>
+        <w:rFonts w:ascii="Wingdings" w:hAnsi="Wingdings" w:hint="default"/>
+      </w:rPr>
+    </w:lvl>
+    <w:lvl w:ilvl="3" w:tplc="44090001" w:tentative="1">
+      <w:start w:val="1"/>
+      <w:numFmt w:val="bullet"/>
+      <w:lvlText w:val=""/>
+      <w:lvlJc w:val="left"/>
+      <w:pPr>
+        <w:ind w:left="2880" w:hanging="360"/>
+      </w:pPr>
+      <w:rPr>
+        <w:rFonts w:ascii="Symbol" w:hAnsi="Symbol" w:hint="default"/>
+      </w:rPr>
+    </w:lvl>
+    <w:lvl w:ilvl="4" w:tplc="44090003" w:tentative="1">
+      <w:start w:val="1"/>
+      <w:numFmt w:val="bullet"/>
+      <w:lvlText w:val="o"/>
+      <w:lvlJc w:val="left"/>
+      <w:pPr>
+        <w:ind w:left="3600" w:hanging="360"/>
+      </w:pPr>
+      <w:rPr>
+        <w:rFonts w:ascii="Courier New" w:hAnsi="Courier New" w:cs="Courier New" w:hint="default"/>
+      </w:rPr>
+    </w:lvl>
+    <w:lvl w:ilvl="5" w:tplc="44090005" w:tentative="1">
+      <w:start w:val="1"/>
+      <w:numFmt w:val="bullet"/>
+      <w:lvlText w:val=""/>
+      <w:lvlJc w:val="left"/>
+      <w:pPr>
+        <w:ind w:left="4320" w:hanging="360"/>
+      </w:pPr>
+      <w:rPr>
+        <w:rFonts w:ascii="Wingdings" w:hAnsi="Wingdings" w:hint="default"/>
+      </w:rPr>
+    </w:lvl>
+    <w:lvl w:ilvl="6" w:tplc="44090001" w:tentative="1">
+      <w:start w:val="1"/>
+      <w:numFmt w:val="bullet"/>
+      <w:lvlText w:val=""/>
+      <w:lvlJc w:val="left"/>
+      <w:pPr>
+        <w:ind w:left="5040" w:hanging="360"/>
+      </w:pPr>
+      <w:rPr>
+        <w:rFonts w:ascii="Symbol" w:hAnsi="Symbol" w:hint="default"/>
+      </w:rPr>
+    </w:lvl>
+    <w:lvl w:ilvl="7" w:tplc="44090003" w:tentative="1">
+      <w:start w:val="1"/>
+      <w:numFmt w:val="bullet"/>
+      <w:lvlText w:val="o"/>
+      <w:lvlJc w:val="left"/>
+      <w:pPr>
+        <w:ind w:left="5760" w:hanging="360"/>
+      </w:pPr>
+      <w:rPr>
+        <w:rFonts w:ascii="Courier New" w:hAnsi="Courier New" w:cs="Courier New" w:hint="default"/>
+      </w:rPr>
+    </w:lvl>
+    <w:lvl w:ilvl="8" w:tplc="44090005" w:tentative="1">
+      <w:start w:val="1"/>
+      <w:numFmt w:val="bullet"/>
+      <w:lvlText w:val=""/>
+      <w:lvlJc w:val="left"/>
+      <w:pPr>
+        <w:ind w:left="6480" w:hanging="360"/>
+      </w:pPr>
+      <w:rPr>
+        <w:rFonts w:ascii="Wingdings" w:hAnsi="Wingdings" w:hint="default"/>
+      </w:rPr>
+    </w:lvl>
+  </w:abstractNum>
+  <w:abstractNum w:abstractNumId="1" w15:restartNumberingAfterBreak="0">
+    <w:nsid w:val="1CF6406B"/>
+    <w:multiLevelType w:val="hybridMultilevel"/>
+    <w:tmpl w:val="F9223BDC"/>
+    <w:lvl w:ilvl="0" w:tplc="44090001">
+      <w:start w:val="1"/>
+      <w:numFmt w:val="bullet"/>
+      <w:lvlText w:val=""/>
+      <w:lvlJc w:val="left"/>
+      <w:pPr>
+        <w:ind w:left="720" w:hanging="360"/>
+      </w:pPr>
+      <w:rPr>
+        <w:rFonts w:ascii="Symbol" w:hAnsi="Symbol" w:hint="default"/>
+      </w:rPr>
+    </w:lvl>
+    <w:lvl w:ilvl="1" w:tplc="44090003" w:tentative="1">
+      <w:start w:val="1"/>
+      <w:numFmt w:val="bullet"/>
+      <w:lvlText w:val="o"/>
+      <w:lvlJc w:val="left"/>
+      <w:pPr>
+        <w:ind w:left="1440" w:hanging="360"/>
+      </w:pPr>
+      <w:rPr>
+        <w:rFonts w:ascii="Courier New" w:hAnsi="Courier New" w:cs="Courier New" w:hint="default"/>
+      </w:rPr>
+    </w:lvl>
+    <w:lvl w:ilvl="2" w:tplc="44090005" w:tentative="1">
+      <w:start w:val="1"/>
+      <w:numFmt w:val="bullet"/>
+      <w:lvlText w:val=""/>
+      <w:lvlJc w:val="left"/>
+      <w:pPr>
+        <w:ind w:left="2160" w:hanging="360"/>
+      </w:pPr>
+      <w:rPr>
+        <w:rFonts w:ascii="Wingdings" w:hAnsi="Wingdings" w:hint="default"/>
+      </w:rPr>
+    </w:lvl>
+    <w:lvl w:ilvl="3" w:tplc="44090001" w:tentative="1">
+      <w:start w:val="1"/>
+      <w:numFmt w:val="bullet"/>
+      <w:lvlText w:val=""/>
+      <w:lvlJc w:val="left"/>
+      <w:pPr>
+        <w:ind w:left="2880" w:hanging="360"/>
+      </w:pPr>
+      <w:rPr>
+        <w:rFonts w:ascii="Symbol" w:hAnsi="Symbol" w:hint="default"/>
+      </w:rPr>
+    </w:lvl>
+    <w:lvl w:ilvl="4" w:tplc="44090003" w:tentative="1">
+      <w:start w:val="1"/>
+      <w:numFmt w:val="bullet"/>
+      <w:lvlText w:val="o"/>
+      <w:lvlJc w:val="left"/>
+      <w:pPr>
+        <w:ind w:left="3600" w:hanging="360"/>
+      </w:pPr>
+      <w:rPr>
+        <w:rFonts w:ascii="Courier New" w:hAnsi="Courier New" w:cs="Courier New" w:hint="default"/>
+      </w:rPr>
+    </w:lvl>
+    <w:lvl w:ilvl="5" w:tplc="44090005" w:tentative="1">
+      <w:start w:val="1"/>
+      <w:numFmt w:val="bullet"/>
+      <w:lvlText w:val=""/>
+      <w:lvlJc w:val="left"/>
+      <w:pPr>
+        <w:ind w:left="4320" w:hanging="360"/>
+      </w:pPr>
+      <w:rPr>
+        <w:rFonts w:ascii="Wingdings" w:hAnsi="Wingdings" w:hint="default"/>
+      </w:rPr>
+    </w:lvl>
+    <w:lvl w:ilvl="6" w:tplc="44090001" w:tentative="1">
+      <w:start w:val="1"/>
+      <w:numFmt w:val="bullet"/>
+      <w:lvlText w:val=""/>
+      <w:lvlJc w:val="left"/>
+      <w:pPr>
+        <w:ind w:left="5040" w:hanging="360"/>
+      </w:pPr>
+      <w:rPr>
+        <w:rFonts w:ascii="Symbol" w:hAnsi="Symbol" w:hint="default"/>
+      </w:rPr>
+    </w:lvl>
+    <w:lvl w:ilvl="7" w:tplc="44090003" w:tentative="1">
+      <w:start w:val="1"/>
+      <w:numFmt w:val="bullet"/>
+      <w:lvlText w:val="o"/>
+      <w:lvlJc w:val="left"/>
+      <w:pPr>
+        <w:ind w:left="5760" w:hanging="360"/>
+      </w:pPr>
+      <w:rPr>
+        <w:rFonts w:ascii="Courier New" w:hAnsi="Courier New" w:cs="Courier New" w:hint="default"/>
+      </w:rPr>
+    </w:lvl>
+    <w:lvl w:ilvl="8" w:tplc="44090005" w:tentative="1">
+      <w:start w:val="1"/>
+      <w:numFmt w:val="bullet"/>
+      <w:lvlText w:val=""/>
+      <w:lvlJc w:val="left"/>
+      <w:pPr>
+        <w:ind w:left="6480" w:hanging="360"/>
+      </w:pPr>
+      <w:rPr>
+        <w:rFonts w:ascii="Wingdings" w:hAnsi="Wingdings" w:hint="default"/>
+      </w:rPr>
+    </w:lvl>
+  </w:abstractNum>
+  <w:abstractNum w:abstractNumId="2" w15:restartNumberingAfterBreak="0">
+    <w:nsid w:val="28464C87"/>
+    <w:multiLevelType w:val="multilevel"/>
+    <w:tmpl w:val="1892F77E"/>
+    <w:lvl w:ilvl="0">
+      <w:start w:val="1"/>
+      <w:numFmt w:val="decimal"/>
+      <w:lvlText w:val="%1"/>
+      <w:lvlJc w:val="left"/>
+      <w:pPr>
+        <w:ind w:left="420" w:hanging="420"/>
+      </w:pPr>
+      <w:rPr>
+        <w:rFonts w:hint="default"/>
+      </w:rPr>
+    </w:lvl>
+    <w:lvl w:ilvl="1">
+      <w:start w:val="1"/>
+      <w:numFmt w:val="decimal"/>
+      <w:lvlText w:val="%1.%2"/>
+      <w:lvlJc w:val="left"/>
+      <w:pPr>
+        <w:ind w:left="420" w:hanging="420"/>
+      </w:pPr>
+      <w:rPr>
+        <w:rFonts w:hint="default"/>
+      </w:rPr>
+    </w:lvl>
+    <w:lvl w:ilvl="2">
+      <w:start w:val="1"/>
+      <w:numFmt w:val="decimal"/>
+      <w:lvlText w:val="%1.%2.%3"/>
+      <w:lvlJc w:val="left"/>
+      <w:pPr>
+        <w:ind w:left="720" w:hanging="720"/>
+      </w:pPr>
+      <w:rPr>
+        <w:rFonts w:hint="default"/>
+      </w:rPr>
+    </w:lvl>
+    <w:lvl w:ilvl="3">
+      <w:start w:val="1"/>
+      <w:numFmt w:val="decimal"/>
+      <w:lvlText w:val="%1.%2.%3.%4"/>
+      <w:lvlJc w:val="left"/>
+      <w:pPr>
+        <w:ind w:left="1080" w:hanging="1080"/>
+      </w:pPr>
+      <w:rPr>
+        <w:rFonts w:hint="default"/>
+      </w:rPr>
+    </w:lvl>
+    <w:lvl w:ilvl="4">
+      <w:start w:val="1"/>
+      <w:numFmt w:val="decimal"/>
+      <w:lvlText w:val="%1.%2.%3.%4.%5"/>
+      <w:lvlJc w:val="left"/>
+      <w:pPr>
+        <w:ind w:left="1080" w:hanging="1080"/>
+      </w:pPr>
+      <w:rPr>
+        <w:rFonts w:hint="default"/>
+      </w:rPr>
+    </w:lvl>
+    <w:lvl w:ilvl="5">
+      <w:start w:val="1"/>
+      <w:numFmt w:val="decimal"/>
+      <w:lvlText w:val="%1.%2.%3.%4.%5.%6"/>
+      <w:lvlJc w:val="left"/>
+      <w:pPr>
+        <w:ind w:left="1440" w:hanging="1440"/>
+      </w:pPr>
+      <w:rPr>
+        <w:rFonts w:hint="default"/>
+      </w:rPr>
+    </w:lvl>
+    <w:lvl w:ilvl="6">
+      <w:start w:val="1"/>
+      <w:numFmt w:val="decimal"/>
+      <w:lvlText w:val="%1.%2.%3.%4.%5.%6.%7"/>
+      <w:lvlJc w:val="left"/>
+      <w:pPr>
+        <w:ind w:left="1440" w:hanging="1440"/>
+      </w:pPr>
+      <w:rPr>
+        <w:rFonts w:hint="default"/>
+      </w:rPr>
+    </w:lvl>
+    <w:lvl w:ilvl="7">
+      <w:start w:val="1"/>
+      <w:numFmt w:val="decimal"/>
+      <w:lvlText w:val="%1.%2.%3.%4.%5.%6.%7.%8"/>
+      <w:lvlJc w:val="left"/>
+      <w:pPr>
+        <w:ind w:left="1800" w:hanging="1800"/>
+      </w:pPr>
+      <w:rPr>
+        <w:rFonts w:hint="default"/>
+      </w:rPr>
+    </w:lvl>
+    <w:lvl w:ilvl="8">
+      <w:start w:val="1"/>
+      <w:numFmt w:val="decimal"/>
+      <w:lvlText w:val="%1.%2.%3.%4.%5.%6.%7.%8.%9"/>
+      <w:lvlJc w:val="left"/>
+      <w:pPr>
+        <w:ind w:left="2160" w:hanging="2160"/>
+      </w:pPr>
+      <w:rPr>
+        <w:rFonts w:hint="default"/>
+      </w:rPr>
+    </w:lvl>
+  </w:abstractNum>
+  <w:num w:numId="1">
+    <w:abstractNumId w:val="2"/>
+  </w:num>
+  <w:num w:numId="2">
+    <w:abstractNumId w:val="1"/>
+  </w:num>
+  <w:num w:numId="3">
+    <w:abstractNumId w:val="0"/>
+  </w:num>
+</w:numbering>
 </file>
 
 <file path=word/styles.xml><?xml version="1.0" encoding="utf-8"?>
@@ -551,6 +2070,17 @@
     <w:semiHidden/>
     <w:unhideWhenUsed/>
   </w:style>
+  <w:style w:type="paragraph" w:styleId="ListParagraph">
+    <w:name w:val="List Paragraph"/>
+    <w:basedOn w:val="Normal"/>
+    <w:uiPriority w:val="34"/>
+    <w:qFormat/>
+    <w:rsid w:val="0041364B"/>
+    <w:pPr>
+      <w:ind w:left="720"/>
+      <w:contextualSpacing/>
+    </w:pPr>
+  </w:style>
 </w:styles>
 </file>
 

</xml_diff>

<commit_message>
i finish the strength and Work Breakdown
i also done my reflection and Evaluation
</commit_message>
<xml_diff>
--- a/DSC1101_G3_report.docx
+++ b/DSC1101_G3_report.docx
@@ -1,6 +1,6 @@
 
 <file path=word/document.xml><?xml version="1.0" encoding="utf-8"?>
-<w:document xmlns:wpc="http://schemas.microsoft.com/office/word/2010/wordprocessingCanvas" xmlns:cx="http://schemas.microsoft.com/office/drawing/2014/chartex" xmlns:cx1="http://schemas.microsoft.com/office/drawing/2015/9/8/chartex" xmlns:cx2="http://schemas.microsoft.com/office/drawing/2015/10/21/chartex" xmlns:cx3="http://schemas.microsoft.com/office/drawing/2016/5/9/chartex" xmlns:cx4="http://schemas.microsoft.com/office/drawing/2016/5/10/chartex" xmlns:cx5="http://schemas.microsoft.com/office/drawing/2016/5/11/chartex" xmlns:cx6="http://schemas.microsoft.com/office/drawing/2016/5/12/chartex" xmlns:cx7="http://schemas.microsoft.com/office/drawing/2016/5/13/chartex" xmlns:cx8="http://schemas.microsoft.com/office/drawing/2016/5/14/chartex" xmlns:mc="http://schemas.openxmlformats.org/markup-compatibility/2006" xmlns:aink="http://schemas.microsoft.com/office/drawing/2016/ink" xmlns:am3d="http://schemas.microsoft.com/office/drawing/2017/model3d" xmlns:o="urn:schemas-microsoft-com:office:office" xmlns:r="http://schemas.openxmlformats.org/officeDocument/2006/relationships" xmlns:m="http://schemas.openxmlformats.org/officeDocument/2006/math" xmlns:v="urn:schemas-microsoft-com:vml" xmlns:wp14="http://schemas.microsoft.com/office/word/2010/wordprocessingDrawing" xmlns:wp="http://schemas.openxmlformats.org/drawingml/2006/wordprocessingDrawing" xmlns:w10="urn:schemas-microsoft-com:office:word" xmlns:w="http://schemas.openxmlformats.org/wordprocessingml/2006/main" xmlns:w14="http://schemas.microsoft.com/office/word/2010/wordml" xmlns:w15="http://schemas.microsoft.com/office/word/2012/wordml" xmlns:w16cex="http://schemas.microsoft.com/office/word/2018/wordml/cex" xmlns:w16cid="http://schemas.microsoft.com/office/word/2016/wordml/cid" xmlns:w16="http://schemas.microsoft.com/office/word/2018/wordml" xmlns:w16sdtdh="http://schemas.microsoft.com/office/word/2020/wordml/sdtdatahash" xmlns:w16se="http://schemas.microsoft.com/office/word/2015/wordml/symex" xmlns:wpg="http://schemas.microsoft.com/office/word/2010/wordprocessingGroup" xmlns:wpi="http://schemas.microsoft.com/office/word/2010/wordprocessingInk" xmlns:wne="http://schemas.microsoft.com/office/word/2006/wordml" xmlns:wps="http://schemas.microsoft.com/office/word/2010/wordprocessingShape" mc:Ignorable="w14 w15 w16se w16cid w16 w16cex w16sdtdh wp14">
+<w:document xmlns:wpc="http://schemas.microsoft.com/office/word/2010/wordprocessingCanvas" xmlns:cx="http://schemas.microsoft.com/office/drawing/2014/chartex" xmlns:mc="http://schemas.openxmlformats.org/markup-compatibility/2006" xmlns:o="urn:schemas-microsoft-com:office:office" xmlns:r="http://schemas.openxmlformats.org/officeDocument/2006/relationships" xmlns:m="http://schemas.openxmlformats.org/officeDocument/2006/math" xmlns:v="urn:schemas-microsoft-com:vml" xmlns:wp14="http://schemas.microsoft.com/office/word/2010/wordprocessingDrawing" xmlns:wp="http://schemas.openxmlformats.org/drawingml/2006/wordprocessingDrawing" xmlns:w10="urn:schemas-microsoft-com:office:word" xmlns:w="http://schemas.openxmlformats.org/wordprocessingml/2006/main" xmlns:w14="http://schemas.microsoft.com/office/word/2010/wordml" xmlns:w15="http://schemas.microsoft.com/office/word/2012/wordml" xmlns:w16se="http://schemas.microsoft.com/office/word/2015/wordml/symex" xmlns:wpg="http://schemas.microsoft.com/office/word/2010/wordprocessingGroup" xmlns:wpi="http://schemas.microsoft.com/office/word/2010/wordprocessingInk" xmlns:wne="http://schemas.microsoft.com/office/word/2006/wordml" xmlns:wps="http://schemas.microsoft.com/office/word/2010/wordprocessingShape" mc:Ignorable="w14 w15 w16se wp14">
   <w:body>
     <w:p>
       <w:pPr>
@@ -76,7 +76,7 @@
           <w:noProof/>
           <w:sz w:val="28"/>
           <w:szCs w:val="28"/>
-          <w:lang w:val="en-US"/>
+          <w:lang w:eastAsia="en-MY"/>
         </w:rPr>
         <w:drawing>
           <wp:inline distT="0" distB="0" distL="0" distR="0" wp14:anchorId="49C7883E" wp14:editId="115B8A1B">
@@ -163,7 +163,7 @@
           <w:noProof/>
           <w:sz w:val="28"/>
           <w:szCs w:val="28"/>
-          <w:lang w:val="en-US"/>
+          <w:lang w:eastAsia="en-MY"/>
         </w:rPr>
         <w:drawing>
           <wp:inline distT="0" distB="0" distL="0" distR="0" wp14:anchorId="05EB72DD" wp14:editId="65816789">
@@ -228,7 +228,7 @@
           <w:noProof/>
           <w:sz w:val="40"/>
           <w:szCs w:val="40"/>
-          <w:lang w:val="en-US"/>
+          <w:lang w:eastAsia="en-MY"/>
         </w:rPr>
         <w:drawing>
           <wp:inline distT="0" distB="0" distL="0" distR="0" wp14:anchorId="5CFE3AD1" wp14:editId="3F1FD66B">
@@ -311,7 +311,7 @@
           <w:noProof/>
           <w:sz w:val="28"/>
           <w:szCs w:val="28"/>
-          <w:lang w:val="en-US"/>
+          <w:lang w:eastAsia="en-MY"/>
         </w:rPr>
         <w:drawing>
           <wp:inline distT="0" distB="0" distL="0" distR="0" wp14:anchorId="684C035D" wp14:editId="6E681433">
@@ -393,7 +393,7 @@
           <w:noProof/>
           <w:sz w:val="28"/>
           <w:szCs w:val="28"/>
-          <w:lang w:val="en-US"/>
+          <w:lang w:eastAsia="en-MY"/>
         </w:rPr>
         <w:drawing>
           <wp:inline distT="0" distB="0" distL="0" distR="0" wp14:anchorId="0D3D0C1B" wp14:editId="1226B09E">
@@ -458,7 +458,7 @@
           <w:noProof/>
           <w:sz w:val="28"/>
           <w:szCs w:val="28"/>
-          <w:lang w:val="en-US"/>
+          <w:lang w:eastAsia="en-MY"/>
         </w:rPr>
         <w:drawing>
           <wp:inline distT="0" distB="0" distL="0" distR="0" wp14:anchorId="6D542C89" wp14:editId="515250E8">
@@ -523,7 +523,7 @@
           <w:noProof/>
           <w:sz w:val="28"/>
           <w:szCs w:val="28"/>
-          <w:lang w:val="en-US"/>
+          <w:lang w:eastAsia="en-MY"/>
         </w:rPr>
         <w:lastRenderedPageBreak/>
         <w:drawing>
@@ -589,7 +589,7 @@
           <w:noProof/>
           <w:sz w:val="28"/>
           <w:szCs w:val="28"/>
-          <w:lang w:val="en-US"/>
+          <w:lang w:eastAsia="en-MY"/>
         </w:rPr>
         <w:drawing>
           <wp:inline distT="0" distB="0" distL="0" distR="0" wp14:anchorId="1FB18916" wp14:editId="38E9554D">
@@ -671,7 +671,7 @@
           <w:noProof/>
           <w:sz w:val="28"/>
           <w:szCs w:val="28"/>
-          <w:lang w:val="en-US"/>
+          <w:lang w:eastAsia="en-MY"/>
         </w:rPr>
         <w:drawing>
           <wp:inline distT="0" distB="0" distL="0" distR="0" wp14:anchorId="60EFB9BB" wp14:editId="617FFCD9">
@@ -763,7 +763,7 @@
           <w:noProof/>
           <w:sz w:val="28"/>
           <w:szCs w:val="28"/>
-          <w:lang w:val="en-US"/>
+          <w:lang w:eastAsia="en-MY"/>
         </w:rPr>
         <w:drawing>
           <wp:inline distT="0" distB="0" distL="0" distR="0" wp14:anchorId="479902A7" wp14:editId="300E4DB0">
@@ -828,7 +828,7 @@
           <w:noProof/>
           <w:sz w:val="28"/>
           <w:szCs w:val="28"/>
-          <w:lang w:val="en-US"/>
+          <w:lang w:eastAsia="en-MY"/>
         </w:rPr>
         <w:drawing>
           <wp:inline distT="0" distB="0" distL="0" distR="0" wp14:anchorId="2BCC4AA9" wp14:editId="48AB9D31">
@@ -1010,23 +1010,27 @@
     <w:p>
       <w:pPr>
         <w:rPr>
+          <w:rFonts w:ascii="Times New Roman" w:hAnsi="Times New Roman" w:cs="Times New Roman"/>
           <w:sz w:val="40"/>
           <w:szCs w:val="40"/>
           <w:lang w:val="en-US"/>
         </w:rPr>
       </w:pPr>
-      <w:r>
-        <w:rPr>
+    </w:p>
+    <w:p>
+      <w:pPr>
+        <w:rPr>
+          <w:rFonts w:ascii="Times New Roman" w:hAnsi="Times New Roman" w:cs="Times New Roman"/>
           <w:sz w:val="40"/>
           <w:szCs w:val="40"/>
           <w:lang w:val="en-US"/>
         </w:rPr>
-        <w:t>Strengths:</w:t>
-      </w:r>
-    </w:p>
-    <w:p>
-      <w:pPr>
-        <w:rPr>
+      </w:pPr>
+    </w:p>
+    <w:p>
+      <w:pPr>
+        <w:rPr>
+          <w:rFonts w:ascii="Times New Roman" w:hAnsi="Times New Roman" w:cs="Times New Roman"/>
           <w:sz w:val="40"/>
           <w:szCs w:val="40"/>
           <w:lang w:val="en-US"/>
@@ -1036,19 +1040,1171 @@
     <w:p>
       <w:pPr>
         <w:rPr>
+          <w:rFonts w:ascii="Times New Roman" w:hAnsi="Times New Roman" w:cs="Times New Roman"/>
           <w:sz w:val="40"/>
           <w:szCs w:val="40"/>
           <w:lang w:val="en-US"/>
         </w:rPr>
       </w:pPr>
-      <w:r>
-        <w:rPr>
+    </w:p>
+    <w:p>
+      <w:pPr>
+        <w:rPr>
+          <w:rFonts w:ascii="Times New Roman" w:hAnsi="Times New Roman" w:cs="Times New Roman"/>
           <w:sz w:val="40"/>
           <w:szCs w:val="40"/>
           <w:lang w:val="en-US"/>
         </w:rPr>
+      </w:pPr>
+    </w:p>
+    <w:p>
+      <w:pPr>
+        <w:rPr>
+          <w:rFonts w:ascii="Times New Roman" w:hAnsi="Times New Roman" w:cs="Times New Roman"/>
+          <w:sz w:val="40"/>
+          <w:szCs w:val="40"/>
+          <w:lang w:val="en-US"/>
+        </w:rPr>
+      </w:pPr>
+    </w:p>
+    <w:p>
+      <w:pPr>
+        <w:rPr>
+          <w:rFonts w:ascii="Times New Roman" w:hAnsi="Times New Roman" w:cs="Times New Roman"/>
+          <w:sz w:val="40"/>
+          <w:szCs w:val="40"/>
+          <w:lang w:val="en-US"/>
+        </w:rPr>
+      </w:pPr>
+      <w:r>
+        <w:rPr>
+          <w:rFonts w:ascii="Times New Roman" w:hAnsi="Times New Roman" w:cs="Times New Roman"/>
+          <w:sz w:val="40"/>
+          <w:szCs w:val="40"/>
+          <w:lang w:val="en-US"/>
+        </w:rPr>
+        <w:lastRenderedPageBreak/>
+        <w:t>Strengths:</w:t>
+      </w:r>
+    </w:p>
+    <w:p>
+      <w:pPr>
+        <w:rPr>
+          <w:rFonts w:ascii="Times New Roman" w:hAnsi="Times New Roman" w:cs="Times New Roman"/>
+          <w:sz w:val="28"/>
+          <w:szCs w:val="28"/>
+          <w:lang w:val="en-US"/>
+        </w:rPr>
+      </w:pPr>
+      <w:r>
+        <w:rPr>
+          <w:rFonts w:ascii="Times New Roman" w:hAnsi="Times New Roman" w:cs="Times New Roman"/>
+          <w:sz w:val="28"/>
+          <w:szCs w:val="28"/>
+          <w:lang w:val="en-US"/>
+        </w:rPr>
+        <w:t>even though</w:t>
+      </w:r>
+      <w:r>
+        <w:rPr>
+          <w:rFonts w:ascii="Times New Roman" w:hAnsi="Times New Roman" w:cs="Times New Roman"/>
+          <w:sz w:val="28"/>
+          <w:szCs w:val="28"/>
+          <w:lang w:val="en-US"/>
+        </w:rPr>
+        <w:t xml:space="preserve"> we are very confident to say that our program also has a lot of strengths </w:t>
+      </w:r>
+      <w:r>
+        <w:rPr>
+          <w:rFonts w:ascii="Times New Roman" w:hAnsi="Times New Roman" w:cs="Times New Roman"/>
+          <w:sz w:val="28"/>
+          <w:szCs w:val="28"/>
+          <w:lang w:val="en-US"/>
+        </w:rPr>
+        <w:t>even though</w:t>
+      </w:r>
+      <w:r>
+        <w:rPr>
+          <w:rFonts w:ascii="Times New Roman" w:hAnsi="Times New Roman" w:cs="Times New Roman"/>
+          <w:sz w:val="28"/>
+          <w:szCs w:val="28"/>
+          <w:lang w:val="en-US"/>
+        </w:rPr>
+        <w:t xml:space="preserve"> it might not be perfect. </w:t>
+      </w:r>
+    </w:p>
+    <w:p>
+      <w:pPr>
+        <w:rPr>
+          <w:rFonts w:ascii="Times New Roman" w:hAnsi="Times New Roman" w:cs="Times New Roman"/>
+          <w:sz w:val="28"/>
+          <w:szCs w:val="28"/>
+          <w:lang w:val="en-US"/>
+        </w:rPr>
+      </w:pPr>
+      <w:r>
+        <w:rPr>
+          <w:rFonts w:ascii="Times New Roman" w:hAnsi="Times New Roman" w:cs="Times New Roman"/>
+          <w:sz w:val="28"/>
+          <w:szCs w:val="28"/>
+          <w:lang w:val="en-US"/>
+        </w:rPr>
+        <w:t>Here are some of the example to demonstrates the strengths of our program:</w:t>
+      </w:r>
+    </w:p>
+    <w:p>
+      <w:pPr>
+        <w:rPr>
+          <w:rFonts w:ascii="Times New Roman" w:hAnsi="Times New Roman" w:cs="Times New Roman"/>
+          <w:sz w:val="28"/>
+          <w:szCs w:val="28"/>
+          <w:lang w:val="en-US"/>
+        </w:rPr>
+      </w:pPr>
+    </w:p>
+    <w:p>
+      <w:pPr>
+        <w:rPr>
+          <w:rFonts w:ascii="Times New Roman" w:hAnsi="Times New Roman" w:cs="Times New Roman"/>
+          <w:b/>
+          <w:sz w:val="32"/>
+          <w:szCs w:val="32"/>
+          <w:lang w:val="en-US"/>
+        </w:rPr>
+      </w:pPr>
+    </w:p>
+    <w:p>
+      <w:pPr>
+        <w:rPr>
+          <w:rFonts w:ascii="Times New Roman" w:hAnsi="Times New Roman" w:cs="Times New Roman"/>
+          <w:b/>
+          <w:sz w:val="32"/>
+          <w:szCs w:val="32"/>
+          <w:lang w:val="en-US"/>
+        </w:rPr>
+      </w:pPr>
+    </w:p>
+    <w:p>
+      <w:pPr>
+        <w:rPr>
+          <w:rFonts w:ascii="Times New Roman" w:hAnsi="Times New Roman" w:cs="Times New Roman"/>
+          <w:b/>
+          <w:sz w:val="32"/>
+          <w:szCs w:val="32"/>
+          <w:lang w:val="en-US"/>
+        </w:rPr>
+      </w:pPr>
+      <w:r>
+        <w:rPr>
+          <w:rFonts w:ascii="Times New Roman" w:hAnsi="Times New Roman" w:cs="Times New Roman"/>
+          <w:b/>
+          <w:sz w:val="32"/>
+          <w:szCs w:val="32"/>
+          <w:lang w:val="en-US"/>
+        </w:rPr>
+        <w:t>Validation</w:t>
+      </w:r>
+    </w:p>
+    <w:p>
+      <w:pPr>
+        <w:rPr>
+          <w:rFonts w:ascii="Times New Roman" w:hAnsi="Times New Roman" w:cs="Times New Roman"/>
+          <w:b/>
+          <w:sz w:val="32"/>
+          <w:szCs w:val="32"/>
+          <w:lang w:val="en-US"/>
+        </w:rPr>
+      </w:pPr>
+    </w:p>
+    <w:p>
+      <w:pPr>
+        <w:rPr>
+          <w:rFonts w:ascii="Times New Roman" w:hAnsi="Times New Roman" w:cs="Times New Roman"/>
+          <w:sz w:val="28"/>
+          <w:szCs w:val="28"/>
+          <w:lang w:val="en-US"/>
+        </w:rPr>
+      </w:pPr>
+      <w:r>
+        <w:rPr>
+          <w:rFonts w:ascii="Times New Roman" w:hAnsi="Times New Roman" w:cs="Times New Roman"/>
+          <w:sz w:val="28"/>
+          <w:szCs w:val="28"/>
+          <w:lang w:val="en-US"/>
+        </w:rPr>
+        <w:t xml:space="preserve">Our program is able to validate most of the data that is entered by the user as shown above with screenshots. when an input failure occur our program is able handle it by clearing the input buffer and the input failure to prevent infinite loop in our program. In the main menu the option selection our program can validate the data entered by the user if it’s an incorrect data our program will keep asking the user to input until a correct data is enter same goes for other option selection. As for the enrolment number our program can validate and make sure the enrolment number start with E and following by 5 digits. Additionally, every enrolment number can only be use once if a same enrolment number that had been previously used is entered, our program will ask the user to enter again. The enrolment date must start with day, month and year, our program can even validate and making sure that the month and day entered by the user must be within range for example </w:t>
+      </w:r>
+      <w:r>
+        <w:rPr>
+          <w:rFonts w:ascii="Times New Roman" w:hAnsi="Times New Roman" w:cs="Times New Roman"/>
+          <w:sz w:val="28"/>
+          <w:szCs w:val="28"/>
+          <w:lang w:val="en-US"/>
+        </w:rPr>
+        <w:t>January</w:t>
+      </w:r>
+      <w:r>
+        <w:rPr>
+          <w:rFonts w:ascii="Times New Roman" w:hAnsi="Times New Roman" w:cs="Times New Roman"/>
+          <w:sz w:val="28"/>
+          <w:szCs w:val="28"/>
+          <w:lang w:val="en-US"/>
+        </w:rPr>
+        <w:t xml:space="preserve"> can only consist of 31 days and </w:t>
+      </w:r>
+      <w:r>
+        <w:rPr>
+          <w:rFonts w:ascii="Times New Roman" w:hAnsi="Times New Roman" w:cs="Times New Roman"/>
+          <w:sz w:val="28"/>
+          <w:szCs w:val="28"/>
+          <w:lang w:val="en-US"/>
+        </w:rPr>
+        <w:t>February</w:t>
+      </w:r>
+      <w:r>
+        <w:rPr>
+          <w:rFonts w:ascii="Times New Roman" w:hAnsi="Times New Roman" w:cs="Times New Roman"/>
+          <w:sz w:val="28"/>
+          <w:szCs w:val="28"/>
+          <w:lang w:val="en-US"/>
+        </w:rPr>
+        <w:t xml:space="preserve"> 28 days unless it is a leap year then the maximum number of days in </w:t>
+      </w:r>
+      <w:r>
+        <w:rPr>
+          <w:rFonts w:ascii="Times New Roman" w:hAnsi="Times New Roman" w:cs="Times New Roman"/>
+          <w:sz w:val="28"/>
+          <w:szCs w:val="28"/>
+          <w:lang w:val="en-US"/>
+        </w:rPr>
+        <w:t>February</w:t>
+      </w:r>
+      <w:r>
+        <w:rPr>
+          <w:rFonts w:ascii="Times New Roman" w:hAnsi="Times New Roman" w:cs="Times New Roman"/>
+          <w:sz w:val="28"/>
+          <w:szCs w:val="28"/>
+          <w:lang w:val="en-US"/>
+        </w:rPr>
+        <w:t xml:space="preserve"> will become 29 days. Our program also can make sure the contact number user entered must be integer and must be ten digits. Overall we believe that one of the greatest strength in our program is, it can validate and make sure the data from user is correct.</w:t>
+      </w:r>
+    </w:p>
+    <w:p>
+      <w:pPr>
+        <w:rPr>
+          <w:rFonts w:ascii="Times New Roman" w:hAnsi="Times New Roman" w:cs="Times New Roman"/>
+          <w:sz w:val="28"/>
+          <w:szCs w:val="28"/>
+          <w:lang w:val="en-US"/>
+        </w:rPr>
+      </w:pPr>
+    </w:p>
+    <w:p>
+      <w:pPr>
+        <w:rPr>
+          <w:rFonts w:ascii="Times New Roman" w:hAnsi="Times New Roman" w:cs="Times New Roman"/>
+          <w:sz w:val="28"/>
+          <w:szCs w:val="28"/>
+          <w:lang w:val="en-US"/>
+        </w:rPr>
+      </w:pPr>
+    </w:p>
+    <w:p>
+      <w:pPr>
+        <w:rPr>
+          <w:rFonts w:ascii="Times New Roman" w:hAnsi="Times New Roman" w:cs="Times New Roman"/>
+          <w:sz w:val="28"/>
+          <w:szCs w:val="28"/>
+          <w:lang w:val="en-US"/>
+        </w:rPr>
+      </w:pPr>
+    </w:p>
+    <w:p>
+      <w:pPr>
+        <w:rPr>
+          <w:rFonts w:ascii="Times New Roman" w:hAnsi="Times New Roman" w:cs="Times New Roman"/>
+          <w:b/>
+          <w:sz w:val="32"/>
+          <w:szCs w:val="32"/>
+          <w:lang w:val="en-US"/>
+        </w:rPr>
+      </w:pPr>
+    </w:p>
+    <w:p>
+      <w:pPr>
+        <w:rPr>
+          <w:rFonts w:ascii="Times New Roman" w:hAnsi="Times New Roman" w:cs="Times New Roman"/>
+          <w:b/>
+          <w:sz w:val="32"/>
+          <w:szCs w:val="32"/>
+          <w:lang w:val="en-US"/>
+        </w:rPr>
+      </w:pPr>
+    </w:p>
+    <w:p>
+      <w:pPr>
+        <w:rPr>
+          <w:rFonts w:ascii="Times New Roman" w:hAnsi="Times New Roman" w:cs="Times New Roman"/>
+          <w:b/>
+          <w:sz w:val="32"/>
+          <w:szCs w:val="32"/>
+          <w:lang w:val="en-US"/>
+        </w:rPr>
+      </w:pPr>
+      <w:r>
+        <w:rPr>
+          <w:rFonts w:ascii="Times New Roman" w:hAnsi="Times New Roman" w:cs="Times New Roman"/>
+          <w:b/>
+          <w:sz w:val="32"/>
+          <w:szCs w:val="32"/>
+          <w:lang w:val="en-US"/>
+        </w:rPr>
+        <w:lastRenderedPageBreak/>
+        <w:t>Data remain after closing the program</w:t>
+      </w:r>
+    </w:p>
+    <w:p>
+      <w:pPr>
+        <w:rPr>
+          <w:rFonts w:ascii="Times New Roman" w:hAnsi="Times New Roman" w:cs="Times New Roman"/>
+          <w:sz w:val="28"/>
+          <w:szCs w:val="28"/>
+          <w:lang w:val="en-US"/>
+        </w:rPr>
+      </w:pPr>
+    </w:p>
+    <w:p>
+      <w:pPr>
+        <w:rPr>
+          <w:rFonts w:ascii="Times New Roman" w:hAnsi="Times New Roman" w:cs="Times New Roman"/>
+          <w:sz w:val="28"/>
+          <w:szCs w:val="28"/>
+          <w:lang w:val="en-US"/>
+        </w:rPr>
+      </w:pPr>
+      <w:r>
+        <w:rPr>
+          <w:rFonts w:ascii="Times New Roman" w:hAnsi="Times New Roman" w:cs="Times New Roman"/>
+          <w:sz w:val="28"/>
+          <w:szCs w:val="28"/>
+          <w:lang w:val="en-US"/>
+        </w:rPr>
+        <w:t xml:space="preserve">Most of the program we had done before is unable to save data into secondary memory meaning once the program is close the program will be reset. But our program allow user input data and validate to make sure it’s correct then store it into text file. By doing this even though our program is close the next time the user run the program again they can still access the data they had previously entered. This is because of our program actually save all the data from the user into text file and then when the user need to access it again our program can just read thought the content in the text file and display it on the </w:t>
+      </w:r>
+      <w:r>
+        <w:rPr>
+          <w:rFonts w:ascii="Times New Roman" w:hAnsi="Times New Roman" w:cs="Times New Roman"/>
+          <w:sz w:val="28"/>
+          <w:szCs w:val="28"/>
+          <w:lang w:val="en-US"/>
+        </w:rPr>
+        <w:t>terminal</w:t>
+      </w:r>
+      <w:r>
+        <w:rPr>
+          <w:rFonts w:ascii="Times New Roman" w:hAnsi="Times New Roman" w:cs="Times New Roman"/>
+          <w:sz w:val="28"/>
+          <w:szCs w:val="28"/>
+          <w:lang w:val="en-US"/>
+        </w:rPr>
+        <w:t>.</w:t>
+      </w:r>
+    </w:p>
+    <w:p>
+      <w:pPr>
+        <w:rPr>
+          <w:rFonts w:ascii="Times New Roman" w:hAnsi="Times New Roman" w:cs="Times New Roman"/>
+          <w:sz w:val="32"/>
+          <w:szCs w:val="32"/>
+          <w:lang w:val="en-US"/>
+        </w:rPr>
+      </w:pPr>
+    </w:p>
+    <w:p>
+      <w:pPr>
+        <w:rPr>
+          <w:rFonts w:ascii="Times New Roman" w:hAnsi="Times New Roman" w:cs="Times New Roman"/>
+          <w:sz w:val="28"/>
+          <w:szCs w:val="28"/>
+          <w:lang w:val="en-US"/>
+        </w:rPr>
+      </w:pPr>
+      <w:r>
+        <w:rPr>
+          <w:rFonts w:ascii="Times New Roman" w:hAnsi="Times New Roman" w:cs="Times New Roman"/>
+          <w:b/>
+          <w:sz w:val="32"/>
+          <w:szCs w:val="32"/>
+          <w:lang w:val="en-US"/>
+        </w:rPr>
+        <w:t>Allow User to do enrolment repeatedly</w:t>
+      </w:r>
+    </w:p>
+    <w:p>
+      <w:pPr>
+        <w:rPr>
+          <w:rFonts w:ascii="Times New Roman" w:hAnsi="Times New Roman" w:cs="Times New Roman"/>
+          <w:b/>
+          <w:sz w:val="32"/>
+          <w:szCs w:val="32"/>
+          <w:lang w:val="en-US"/>
+        </w:rPr>
+      </w:pPr>
+    </w:p>
+    <w:p>
+      <w:pPr>
+        <w:rPr>
+          <w:rFonts w:ascii="Times New Roman" w:hAnsi="Times New Roman" w:cs="Times New Roman"/>
+          <w:sz w:val="28"/>
+          <w:szCs w:val="28"/>
+          <w:lang w:val="en-US"/>
+        </w:rPr>
+      </w:pPr>
+      <w:r>
+        <w:rPr>
+          <w:rFonts w:ascii="Times New Roman" w:hAnsi="Times New Roman" w:cs="Times New Roman"/>
+          <w:sz w:val="28"/>
+          <w:szCs w:val="28"/>
+          <w:lang w:val="en-US"/>
+        </w:rPr>
+        <w:t xml:space="preserve">Our program allow user to do the enrolment repeatedly after they finish an enrolment the program will bring the user back to the main menu allowing user to do the enrolment again and again there is no limit to how many </w:t>
+      </w:r>
+      <w:proofErr w:type="gramStart"/>
+      <w:r>
+        <w:rPr>
+          <w:rFonts w:ascii="Times New Roman" w:hAnsi="Times New Roman" w:cs="Times New Roman"/>
+          <w:sz w:val="28"/>
+          <w:szCs w:val="28"/>
+          <w:lang w:val="en-US"/>
+        </w:rPr>
+        <w:t>enrolment</w:t>
+      </w:r>
+      <w:proofErr w:type="gramEnd"/>
+      <w:r>
+        <w:rPr>
+          <w:rFonts w:ascii="Times New Roman" w:hAnsi="Times New Roman" w:cs="Times New Roman"/>
+          <w:sz w:val="28"/>
+          <w:szCs w:val="28"/>
+          <w:lang w:val="en-US"/>
+        </w:rPr>
+        <w:t xml:space="preserve"> the user can make. After finish doing the enrolment user can decide to view the summary report or exit the program.</w:t>
+      </w:r>
+    </w:p>
+    <w:p>
+      <w:pPr>
+        <w:rPr>
+          <w:rFonts w:ascii="Times New Roman" w:hAnsi="Times New Roman" w:cs="Times New Roman"/>
+          <w:b/>
+          <w:sz w:val="32"/>
+          <w:szCs w:val="32"/>
+          <w:lang w:val="en-US"/>
+        </w:rPr>
+      </w:pPr>
+    </w:p>
+    <w:p>
+      <w:pPr>
+        <w:rPr>
+          <w:rFonts w:ascii="Times New Roman" w:hAnsi="Times New Roman" w:cs="Times New Roman"/>
+          <w:b/>
+          <w:sz w:val="32"/>
+          <w:szCs w:val="32"/>
+          <w:lang w:val="en-US"/>
+        </w:rPr>
+      </w:pPr>
+    </w:p>
+    <w:p>
+      <w:pPr>
+        <w:rPr>
+          <w:rFonts w:ascii="Times New Roman" w:hAnsi="Times New Roman" w:cs="Times New Roman"/>
+          <w:b/>
+          <w:sz w:val="32"/>
+          <w:szCs w:val="32"/>
+          <w:lang w:val="en-US"/>
+        </w:rPr>
+      </w:pPr>
+    </w:p>
+    <w:p>
+      <w:pPr>
+        <w:rPr>
+          <w:rFonts w:ascii="Times New Roman" w:hAnsi="Times New Roman" w:cs="Times New Roman"/>
+          <w:b/>
+          <w:sz w:val="32"/>
+          <w:szCs w:val="32"/>
+          <w:lang w:val="en-US"/>
+        </w:rPr>
+      </w:pPr>
+    </w:p>
+    <w:p>
+      <w:pPr>
+        <w:rPr>
+          <w:rFonts w:ascii="Times New Roman" w:hAnsi="Times New Roman" w:cs="Times New Roman"/>
+          <w:b/>
+          <w:sz w:val="32"/>
+          <w:szCs w:val="32"/>
+          <w:lang w:val="en-US"/>
+        </w:rPr>
+      </w:pPr>
+    </w:p>
+    <w:p>
+      <w:pPr>
+        <w:rPr>
+          <w:rFonts w:ascii="Times New Roman" w:hAnsi="Times New Roman" w:cs="Times New Roman"/>
+          <w:b/>
+          <w:sz w:val="32"/>
+          <w:szCs w:val="32"/>
+          <w:lang w:val="en-US"/>
+        </w:rPr>
+      </w:pPr>
+    </w:p>
+    <w:p>
+      <w:pPr>
+        <w:rPr>
+          <w:rFonts w:ascii="Times New Roman" w:hAnsi="Times New Roman" w:cs="Times New Roman"/>
+          <w:b/>
+          <w:sz w:val="32"/>
+          <w:szCs w:val="32"/>
+          <w:lang w:val="en-US"/>
+        </w:rPr>
+      </w:pPr>
+    </w:p>
+    <w:p>
+      <w:pPr>
+        <w:rPr>
+          <w:rFonts w:ascii="Times New Roman" w:hAnsi="Times New Roman" w:cs="Times New Roman"/>
+          <w:b/>
+          <w:sz w:val="32"/>
+          <w:szCs w:val="32"/>
+          <w:lang w:val="en-US"/>
+        </w:rPr>
+      </w:pPr>
+    </w:p>
+    <w:p>
+      <w:pPr>
+        <w:rPr>
+          <w:rFonts w:ascii="Times New Roman" w:hAnsi="Times New Roman" w:cs="Times New Roman"/>
+          <w:b/>
+          <w:sz w:val="32"/>
+          <w:szCs w:val="32"/>
+          <w:lang w:val="en-US"/>
+        </w:rPr>
+      </w:pPr>
+    </w:p>
+    <w:p>
+      <w:pPr>
+        <w:rPr>
+          <w:rFonts w:ascii="Times New Roman" w:hAnsi="Times New Roman" w:cs="Times New Roman"/>
+          <w:b/>
+          <w:sz w:val="32"/>
+          <w:szCs w:val="32"/>
+          <w:lang w:val="en-US"/>
+        </w:rPr>
+      </w:pPr>
+    </w:p>
+    <w:p>
+      <w:pPr>
+        <w:rPr>
+          <w:rFonts w:ascii="Times New Roman" w:hAnsi="Times New Roman" w:cs="Times New Roman"/>
+          <w:b/>
+          <w:sz w:val="32"/>
+          <w:szCs w:val="32"/>
+          <w:lang w:val="en-US"/>
+        </w:rPr>
+      </w:pPr>
+    </w:p>
+    <w:p>
+      <w:pPr>
+        <w:rPr>
+          <w:rFonts w:ascii="Times New Roman" w:hAnsi="Times New Roman" w:cs="Times New Roman"/>
+          <w:b/>
+          <w:sz w:val="32"/>
+          <w:szCs w:val="32"/>
+          <w:lang w:val="en-US"/>
+        </w:rPr>
+      </w:pPr>
+      <w:r>
+        <w:rPr>
+          <w:rFonts w:ascii="Times New Roman" w:hAnsi="Times New Roman" w:cs="Times New Roman"/>
+          <w:b/>
+          <w:sz w:val="32"/>
+          <w:szCs w:val="32"/>
+          <w:lang w:val="en-US"/>
+        </w:rPr>
+        <w:lastRenderedPageBreak/>
+        <w:t>Able to Handle Large Amount of data</w:t>
+      </w:r>
+    </w:p>
+    <w:p>
+      <w:pPr>
+        <w:rPr>
+          <w:rFonts w:ascii="Times New Roman" w:hAnsi="Times New Roman" w:cs="Times New Roman"/>
+          <w:b/>
+          <w:sz w:val="32"/>
+          <w:szCs w:val="32"/>
+          <w:lang w:val="en-US"/>
+        </w:rPr>
+      </w:pPr>
+    </w:p>
+    <w:p>
+      <w:pPr>
+        <w:rPr>
+          <w:rFonts w:ascii="Times New Roman" w:hAnsi="Times New Roman" w:cs="Times New Roman"/>
+          <w:sz w:val="28"/>
+          <w:szCs w:val="28"/>
+          <w:lang w:val="en-US"/>
+        </w:rPr>
+      </w:pPr>
+      <w:r>
+        <w:rPr>
+          <w:rFonts w:ascii="Times New Roman" w:hAnsi="Times New Roman" w:cs="Times New Roman"/>
+          <w:sz w:val="28"/>
+          <w:szCs w:val="28"/>
+          <w:lang w:val="en-US"/>
+        </w:rPr>
+        <w:t xml:space="preserve">Shortly after we completed our project. We do some stress test to see can our program handle a large amount of data with more than five hundred enrolment information in the text file our program is still able to list out all the participant information in the View summary report without lagging or crash. This shows that our program is </w:t>
+      </w:r>
+      <w:r>
+        <w:rPr>
+          <w:rFonts w:ascii="Times New Roman" w:hAnsi="Times New Roman" w:cs="Times New Roman"/>
+          <w:sz w:val="28"/>
+          <w:szCs w:val="28"/>
+          <w:lang w:val="en-US"/>
+        </w:rPr>
+        <w:t>optimized</w:t>
+      </w:r>
+      <w:r>
+        <w:rPr>
+          <w:rFonts w:ascii="Times New Roman" w:hAnsi="Times New Roman" w:cs="Times New Roman"/>
+          <w:sz w:val="28"/>
+          <w:szCs w:val="28"/>
+          <w:lang w:val="en-US"/>
+        </w:rPr>
+        <w:t xml:space="preserve"> and ready to handle </w:t>
+      </w:r>
+      <w:r>
+        <w:rPr>
+          <w:rFonts w:ascii="Times New Roman" w:hAnsi="Times New Roman" w:cs="Times New Roman"/>
+          <w:sz w:val="28"/>
+          <w:szCs w:val="28"/>
+          <w:lang w:val="en-US"/>
+        </w:rPr>
+        <w:t>sizeable</w:t>
+      </w:r>
+      <w:r>
+        <w:rPr>
+          <w:rFonts w:ascii="Times New Roman" w:hAnsi="Times New Roman" w:cs="Times New Roman"/>
+          <w:sz w:val="28"/>
+          <w:szCs w:val="28"/>
+          <w:lang w:val="en-US"/>
+        </w:rPr>
+        <w:t xml:space="preserve"> amount of data without having any trouble. We believe this a very impressive strength of our program to be able to handle more than five hundred enrolment information. </w:t>
+      </w:r>
+    </w:p>
+    <w:p>
+      <w:pPr>
+        <w:rPr>
+          <w:rFonts w:ascii="Times New Roman" w:hAnsi="Times New Roman" w:cs="Times New Roman"/>
+          <w:sz w:val="28"/>
+          <w:szCs w:val="28"/>
+          <w:lang w:val="en-US"/>
+        </w:rPr>
+      </w:pPr>
+      <w:r>
+        <w:rPr>
+          <w:rFonts w:ascii="Times New Roman" w:hAnsi="Times New Roman" w:cs="Times New Roman"/>
+          <w:noProof/>
+          <w:sz w:val="28"/>
+          <w:szCs w:val="28"/>
+          <w:lang w:eastAsia="en-MY"/>
+        </w:rPr>
+        <w:drawing>
+          <wp:inline distT="0" distB="0" distL="0" distR="0" wp14:anchorId="5399AC3E" wp14:editId="4971B844">
+            <wp:extent cx="5731510" cy="1317075"/>
+            <wp:effectExtent l="0" t="0" r="2540" b="0"/>
+            <wp:docPr id="12" name="Picture 12"/>
+            <wp:cNvGraphicFramePr>
+              <a:graphicFrameLocks xmlns:a="http://schemas.openxmlformats.org/drawingml/2006/main" noChangeAspect="1"/>
+            </wp:cNvGraphicFramePr>
+            <a:graphic xmlns:a="http://schemas.openxmlformats.org/drawingml/2006/main">
+              <a:graphicData uri="http://schemas.openxmlformats.org/drawingml/2006/picture">
+                <pic:pic xmlns:pic="http://schemas.openxmlformats.org/drawingml/2006/picture">
+                  <pic:nvPicPr>
+                    <pic:cNvPr id="2" name="Strength.PNG"/>
+                    <pic:cNvPicPr/>
+                  </pic:nvPicPr>
+                  <pic:blipFill>
+                    <a:blip r:embed="rId16">
+                      <a:extLst>
+                        <a:ext uri="{28A0092B-C50C-407E-A947-70E740481C1C}">
+                          <a14:useLocalDpi xmlns:a14="http://schemas.microsoft.com/office/drawing/2010/main" val="0"/>
+                        </a:ext>
+                      </a:extLst>
+                    </a:blip>
+                    <a:stretch>
+                      <a:fillRect/>
+                    </a:stretch>
+                  </pic:blipFill>
+                  <pic:spPr>
+                    <a:xfrm>
+                      <a:off x="0" y="0"/>
+                      <a:ext cx="5731510" cy="1317075"/>
+                    </a:xfrm>
+                    <a:prstGeom prst="rect">
+                      <a:avLst/>
+                    </a:prstGeom>
+                  </pic:spPr>
+                </pic:pic>
+              </a:graphicData>
+            </a:graphic>
+          </wp:inline>
+        </w:drawing>
+      </w:r>
+    </w:p>
+    <w:p>
+      <w:pPr>
+        <w:rPr>
+          <w:rFonts w:ascii="Times New Roman" w:hAnsi="Times New Roman" w:cs="Times New Roman"/>
+          <w:sz w:val="28"/>
+          <w:szCs w:val="28"/>
+          <w:lang w:val="en-US"/>
+        </w:rPr>
+      </w:pPr>
+      <w:r>
+        <w:rPr>
+          <w:rFonts w:ascii="Times New Roman" w:hAnsi="Times New Roman" w:cs="Times New Roman"/>
+          <w:noProof/>
+          <w:sz w:val="28"/>
+          <w:szCs w:val="28"/>
+          <w:lang w:eastAsia="en-MY"/>
+        </w:rPr>
+        <w:drawing>
+          <wp:inline distT="0" distB="0" distL="0" distR="0" wp14:anchorId="2AB6D834" wp14:editId="43911204">
+            <wp:extent cx="4526672" cy="4839119"/>
+            <wp:effectExtent l="0" t="0" r="7620" b="0"/>
+            <wp:docPr id="13" name="Picture 13"/>
+            <wp:cNvGraphicFramePr>
+              <a:graphicFrameLocks xmlns:a="http://schemas.openxmlformats.org/drawingml/2006/main" noChangeAspect="1"/>
+            </wp:cNvGraphicFramePr>
+            <a:graphic xmlns:a="http://schemas.openxmlformats.org/drawingml/2006/main">
+              <a:graphicData uri="http://schemas.openxmlformats.org/drawingml/2006/picture">
+                <pic:pic xmlns:pic="http://schemas.openxmlformats.org/drawingml/2006/picture">
+                  <pic:nvPicPr>
+                    <pic:cNvPr id="4" name="Strength.1.PNG"/>
+                    <pic:cNvPicPr/>
+                  </pic:nvPicPr>
+                  <pic:blipFill>
+                    <a:blip r:embed="rId17">
+                      <a:extLst>
+                        <a:ext uri="{28A0092B-C50C-407E-A947-70E740481C1C}">
+                          <a14:useLocalDpi xmlns:a14="http://schemas.microsoft.com/office/drawing/2010/main" val="0"/>
+                        </a:ext>
+                      </a:extLst>
+                    </a:blip>
+                    <a:stretch>
+                      <a:fillRect/>
+                    </a:stretch>
+                  </pic:blipFill>
+                  <pic:spPr>
+                    <a:xfrm>
+                      <a:off x="0" y="0"/>
+                      <a:ext cx="4526672" cy="4839119"/>
+                    </a:xfrm>
+                    <a:prstGeom prst="rect">
+                      <a:avLst/>
+                    </a:prstGeom>
+                  </pic:spPr>
+                </pic:pic>
+              </a:graphicData>
+            </a:graphic>
+          </wp:inline>
+        </w:drawing>
+      </w:r>
+    </w:p>
+    <w:p>
+      <w:pPr>
+        <w:rPr>
+          <w:rFonts w:ascii="Times New Roman" w:hAnsi="Times New Roman" w:cs="Times New Roman"/>
+          <w:noProof/>
+          <w:sz w:val="40"/>
+          <w:szCs w:val="40"/>
+          <w:lang w:eastAsia="en-MY"/>
+        </w:rPr>
+      </w:pPr>
+      <w:r>
+        <w:rPr>
+          <w:sz w:val="40"/>
+          <w:szCs w:val="40"/>
+          <w:lang w:val="en-US"/>
+        </w:rPr>
+        <w:lastRenderedPageBreak/>
         <w:t>Work Breakdown:</w:t>
       </w:r>
+      <w:r>
+        <w:rPr>
+          <w:rFonts w:ascii="Times New Roman" w:hAnsi="Times New Roman" w:cs="Times New Roman"/>
+          <w:noProof/>
+          <w:sz w:val="40"/>
+          <w:szCs w:val="40"/>
+          <w:lang w:eastAsia="en-MY"/>
+        </w:rPr>
+        <w:t xml:space="preserve"> </w:t>
+      </w:r>
+    </w:p>
+    <w:p>
+      <w:pPr>
+        <w:rPr>
+          <w:rFonts w:ascii="Times New Roman" w:hAnsi="Times New Roman" w:cs="Times New Roman"/>
+          <w:b/>
+          <w:color w:val="000000"/>
+          <w:sz w:val="32"/>
+          <w:szCs w:val="32"/>
+          <w:shd w:val="clear" w:color="auto" w:fill="FFFFFF"/>
+        </w:rPr>
+      </w:pPr>
+      <w:r>
+        <w:rPr>
+          <w:rFonts w:ascii="Times New Roman" w:hAnsi="Times New Roman" w:cs="Times New Roman"/>
+          <w:noProof/>
+          <w:sz w:val="40"/>
+          <w:szCs w:val="40"/>
+          <w:lang w:eastAsia="en-MY"/>
+        </w:rPr>
+        <w:drawing>
+          <wp:anchor distT="0" distB="0" distL="114300" distR="114300" simplePos="0" relativeHeight="251659264" behindDoc="1" locked="0" layoutInCell="1" allowOverlap="1" wp14:anchorId="5E92706F" wp14:editId="32F04A10">
+            <wp:simplePos x="0" y="0"/>
+            <wp:positionH relativeFrom="page">
+              <wp:posOffset>-635</wp:posOffset>
+            </wp:positionH>
+            <wp:positionV relativeFrom="paragraph">
+              <wp:posOffset>527136</wp:posOffset>
+            </wp:positionV>
+            <wp:extent cx="7415037" cy="4508500"/>
+            <wp:effectExtent l="0" t="0" r="0" b="6350"/>
+            <wp:wrapNone/>
+            <wp:docPr id="14" name="Picture 14"/>
+            <wp:cNvGraphicFramePr>
+              <a:graphicFrameLocks xmlns:a="http://schemas.openxmlformats.org/drawingml/2006/main" noChangeAspect="1"/>
+            </wp:cNvGraphicFramePr>
+            <a:graphic xmlns:a="http://schemas.openxmlformats.org/drawingml/2006/main">
+              <a:graphicData uri="http://schemas.openxmlformats.org/drawingml/2006/picture">
+                <pic:pic xmlns:pic="http://schemas.openxmlformats.org/drawingml/2006/picture">
+                  <pic:nvPicPr>
+                    <pic:cNvPr id="8" name="Assignment DCS (1).jpg"/>
+                    <pic:cNvPicPr/>
+                  </pic:nvPicPr>
+                  <pic:blipFill>
+                    <a:blip r:embed="rId18">
+                      <a:extLst>
+                        <a:ext uri="{28A0092B-C50C-407E-A947-70E740481C1C}">
+                          <a14:useLocalDpi xmlns:a14="http://schemas.microsoft.com/office/drawing/2010/main" val="0"/>
+                        </a:ext>
+                      </a:extLst>
+                    </a:blip>
+                    <a:stretch>
+                      <a:fillRect/>
+                    </a:stretch>
+                  </pic:blipFill>
+                  <pic:spPr>
+                    <a:xfrm>
+                      <a:off x="0" y="0"/>
+                      <a:ext cx="7415037" cy="4508500"/>
+                    </a:xfrm>
+                    <a:prstGeom prst="rect">
+                      <a:avLst/>
+                    </a:prstGeom>
+                  </pic:spPr>
+                </pic:pic>
+              </a:graphicData>
+            </a:graphic>
+            <wp14:sizeRelH relativeFrom="page">
+              <wp14:pctWidth>0</wp14:pctWidth>
+            </wp14:sizeRelH>
+            <wp14:sizeRelV relativeFrom="page">
+              <wp14:pctHeight>0</wp14:pctHeight>
+            </wp14:sizeRelV>
+          </wp:anchor>
+        </w:drawing>
+      </w:r>
+      <w:r>
+        <w:rPr>
+          <w:b/>
+          <w:sz w:val="32"/>
+          <w:szCs w:val="32"/>
+          <w:lang w:val="en-US"/>
+        </w:rPr>
+        <w:t>This is a picture of how we break down our work and assign the tasks to both of us.</w:t>
+      </w:r>
+    </w:p>
+    <w:p>
+      <w:pPr>
+        <w:rPr>
+          <w:rFonts w:ascii="Times New Roman" w:hAnsi="Times New Roman" w:cs="Times New Roman"/>
+          <w:sz w:val="40"/>
+          <w:szCs w:val="40"/>
+          <w:lang w:val="en-US"/>
+        </w:rPr>
+      </w:pPr>
+    </w:p>
+    <w:p>
+      <w:pPr>
+        <w:rPr>
+          <w:rFonts w:ascii="Times New Roman" w:hAnsi="Times New Roman" w:cs="Times New Roman"/>
+          <w:sz w:val="40"/>
+          <w:szCs w:val="40"/>
+          <w:lang w:val="en-US"/>
+        </w:rPr>
+      </w:pPr>
+    </w:p>
+    <w:p>
+      <w:pPr>
+        <w:rPr>
+          <w:sz w:val="40"/>
+          <w:szCs w:val="40"/>
+          <w:lang w:val="en-US"/>
+        </w:rPr>
+      </w:pPr>
+    </w:p>
+    <w:p>
+      <w:pPr>
+        <w:rPr>
+          <w:sz w:val="40"/>
+          <w:szCs w:val="40"/>
+          <w:lang w:val="en-US"/>
+        </w:rPr>
+      </w:pPr>
+    </w:p>
+    <w:p>
+      <w:pPr>
+        <w:rPr>
+          <w:sz w:val="40"/>
+          <w:szCs w:val="40"/>
+          <w:lang w:val="en-US"/>
+        </w:rPr>
+      </w:pPr>
+    </w:p>
+    <w:p>
+      <w:pPr>
+        <w:rPr>
+          <w:sz w:val="40"/>
+          <w:szCs w:val="40"/>
+          <w:lang w:val="en-US"/>
+        </w:rPr>
+      </w:pPr>
+    </w:p>
+    <w:p>
+      <w:pPr>
+        <w:rPr>
+          <w:sz w:val="40"/>
+          <w:szCs w:val="40"/>
+          <w:lang w:val="en-US"/>
+        </w:rPr>
+      </w:pPr>
+    </w:p>
+    <w:p>
+      <w:pPr>
+        <w:rPr>
+          <w:sz w:val="40"/>
+          <w:szCs w:val="40"/>
+          <w:lang w:val="en-US"/>
+        </w:rPr>
+      </w:pPr>
+    </w:p>
+    <w:p>
+      <w:pPr>
+        <w:rPr>
+          <w:sz w:val="40"/>
+          <w:szCs w:val="40"/>
+          <w:lang w:val="en-US"/>
+        </w:rPr>
+      </w:pPr>
+    </w:p>
+    <w:p>
+      <w:pPr>
+        <w:rPr>
+          <w:sz w:val="40"/>
+          <w:szCs w:val="40"/>
+          <w:lang w:val="en-US"/>
+        </w:rPr>
+      </w:pPr>
+    </w:p>
+    <w:p>
+      <w:pPr>
+        <w:rPr>
+          <w:sz w:val="40"/>
+          <w:szCs w:val="40"/>
+          <w:lang w:val="en-US"/>
+        </w:rPr>
+      </w:pPr>
+    </w:p>
+    <w:p>
+      <w:pPr>
+        <w:pStyle w:val="ListParagraph"/>
+        <w:rPr>
+          <w:rFonts w:ascii="Times New Roman" w:hAnsi="Times New Roman" w:cs="Times New Roman"/>
+          <w:b/>
+          <w:color w:val="000000"/>
+          <w:sz w:val="28"/>
+          <w:szCs w:val="28"/>
+          <w:shd w:val="clear" w:color="auto" w:fill="FFFFFF"/>
+        </w:rPr>
+      </w:pPr>
+    </w:p>
+    <w:p>
+      <w:pPr>
+        <w:pStyle w:val="ListParagraph"/>
+        <w:rPr>
+          <w:rFonts w:ascii="Times New Roman" w:hAnsi="Times New Roman" w:cs="Times New Roman"/>
+          <w:b/>
+          <w:color w:val="000000"/>
+          <w:sz w:val="28"/>
+          <w:szCs w:val="28"/>
+          <w:shd w:val="clear" w:color="auto" w:fill="FFFFFF"/>
+        </w:rPr>
+      </w:pPr>
+      <w:r>
+        <w:rPr>
+          <w:sz w:val="28"/>
+          <w:szCs w:val="28"/>
+          <w:lang w:val="en-US"/>
+        </w:rPr>
+        <w:t xml:space="preserve">We split the project into two main part the first part is the enrolment module and the second part is view summary report module. The enrolment is assign to </w:t>
+      </w:r>
+      <w:proofErr w:type="spellStart"/>
+      <w:r>
+        <w:rPr>
+          <w:sz w:val="28"/>
+          <w:szCs w:val="28"/>
+          <w:lang w:val="en-US"/>
+        </w:rPr>
+        <w:t>Thien</w:t>
+      </w:r>
+      <w:proofErr w:type="spellEnd"/>
+      <w:r>
+        <w:rPr>
+          <w:sz w:val="28"/>
+          <w:szCs w:val="28"/>
+          <w:lang w:val="en-US"/>
+        </w:rPr>
+        <w:t xml:space="preserve"> and the view summary report is assign to </w:t>
+      </w:r>
+      <w:proofErr w:type="spellStart"/>
+      <w:r>
+        <w:rPr>
+          <w:rFonts w:ascii="Times New Roman" w:hAnsi="Times New Roman" w:cs="Times New Roman"/>
+          <w:color w:val="000000"/>
+          <w:sz w:val="28"/>
+          <w:szCs w:val="28"/>
+          <w:shd w:val="clear" w:color="auto" w:fill="FFFFFF"/>
+        </w:rPr>
+        <w:t>Aiman</w:t>
+      </w:r>
+      <w:proofErr w:type="spellEnd"/>
+      <w:r>
+        <w:rPr>
+          <w:rFonts w:ascii="Times New Roman" w:hAnsi="Times New Roman" w:cs="Times New Roman"/>
+          <w:color w:val="000000"/>
+          <w:sz w:val="28"/>
+          <w:szCs w:val="28"/>
+          <w:shd w:val="clear" w:color="auto" w:fill="FFFFFF"/>
+        </w:rPr>
+        <w:t xml:space="preserve">. While we are doing our task we also split our task into many part by using function so that we can focus on one thing at a time. Throughout this project we communicate with each other using discord and </w:t>
+      </w:r>
+      <w:proofErr w:type="spellStart"/>
+      <w:r>
+        <w:rPr>
+          <w:rFonts w:ascii="Times New Roman" w:hAnsi="Times New Roman" w:cs="Times New Roman"/>
+          <w:color w:val="000000"/>
+          <w:sz w:val="28"/>
+          <w:szCs w:val="28"/>
+          <w:shd w:val="clear" w:color="auto" w:fill="FFFFFF"/>
+        </w:rPr>
+        <w:t>whatsapp</w:t>
+      </w:r>
+      <w:proofErr w:type="spellEnd"/>
+      <w:r>
+        <w:rPr>
+          <w:rFonts w:ascii="Times New Roman" w:hAnsi="Times New Roman" w:cs="Times New Roman"/>
+          <w:color w:val="000000"/>
+          <w:sz w:val="28"/>
+          <w:szCs w:val="28"/>
+          <w:shd w:val="clear" w:color="auto" w:fill="FFFFFF"/>
+        </w:rPr>
+        <w:t xml:space="preserve"> to keep everyone on the same page so that we won’t get confuse while working on the project, and when we face any problem we’ll try to find a solution together to solve the problem. We also use </w:t>
+      </w:r>
+      <w:proofErr w:type="spellStart"/>
+      <w:r>
+        <w:rPr>
+          <w:rFonts w:ascii="Times New Roman" w:hAnsi="Times New Roman" w:cs="Times New Roman"/>
+          <w:color w:val="000000"/>
+          <w:sz w:val="28"/>
+          <w:szCs w:val="28"/>
+          <w:shd w:val="clear" w:color="auto" w:fill="FFFFFF"/>
+        </w:rPr>
+        <w:t>github</w:t>
+      </w:r>
+      <w:proofErr w:type="spellEnd"/>
+      <w:r>
+        <w:rPr>
+          <w:rFonts w:ascii="Times New Roman" w:hAnsi="Times New Roman" w:cs="Times New Roman"/>
+          <w:color w:val="000000"/>
+          <w:sz w:val="28"/>
+          <w:szCs w:val="28"/>
+          <w:shd w:val="clear" w:color="auto" w:fill="FFFFFF"/>
+        </w:rPr>
+        <w:t xml:space="preserve"> to create a repository and work on the project together. </w:t>
+      </w:r>
+      <w:proofErr w:type="spellStart"/>
+      <w:r>
+        <w:rPr>
+          <w:rFonts w:ascii="Times New Roman" w:hAnsi="Times New Roman" w:cs="Times New Roman"/>
+          <w:color w:val="000000"/>
+          <w:sz w:val="28"/>
+          <w:szCs w:val="28"/>
+          <w:shd w:val="clear" w:color="auto" w:fill="FFFFFF"/>
+        </w:rPr>
+        <w:t>Github</w:t>
+      </w:r>
+      <w:proofErr w:type="spellEnd"/>
+      <w:r>
+        <w:rPr>
+          <w:rFonts w:ascii="Times New Roman" w:hAnsi="Times New Roman" w:cs="Times New Roman"/>
+          <w:color w:val="000000"/>
+          <w:sz w:val="28"/>
+          <w:szCs w:val="28"/>
+          <w:shd w:val="clear" w:color="auto" w:fill="FFFFFF"/>
+        </w:rPr>
+        <w:t xml:space="preserve"> helps us a lot when one of us change the code we are able to know which line is changed. By using </w:t>
+      </w:r>
+      <w:proofErr w:type="spellStart"/>
+      <w:r>
+        <w:rPr>
+          <w:rFonts w:ascii="Times New Roman" w:hAnsi="Times New Roman" w:cs="Times New Roman"/>
+          <w:color w:val="000000"/>
+          <w:sz w:val="28"/>
+          <w:szCs w:val="28"/>
+          <w:shd w:val="clear" w:color="auto" w:fill="FFFFFF"/>
+        </w:rPr>
+        <w:t>github</w:t>
+      </w:r>
+      <w:proofErr w:type="spellEnd"/>
+      <w:r>
+        <w:rPr>
+          <w:rFonts w:ascii="Times New Roman" w:hAnsi="Times New Roman" w:cs="Times New Roman"/>
+          <w:color w:val="000000"/>
+          <w:sz w:val="28"/>
+          <w:szCs w:val="28"/>
+          <w:shd w:val="clear" w:color="auto" w:fill="FFFFFF"/>
+        </w:rPr>
+        <w:t xml:space="preserve"> we are able to work on the project efficiently.</w:t>
+      </w:r>
+    </w:p>
+    <w:p>
+      <w:pPr>
+        <w:rPr>
+          <w:sz w:val="40"/>
+          <w:szCs w:val="40"/>
+          <w:lang w:val="en-US"/>
+        </w:rPr>
+      </w:pPr>
     </w:p>
     <w:p>
       <w:pPr>
@@ -1093,7 +2249,6 @@
           <w:u w:val="single"/>
           <w:lang w:val="en-US"/>
         </w:rPr>
-        <w:lastRenderedPageBreak/>
         <w:t>Reflection &amp; Evaluation</w:t>
       </w:r>
     </w:p>
@@ -1279,6 +2434,566 @@
           <w:lang w:val="en-US"/>
         </w:rPr>
       </w:pPr>
+    </w:p>
+    <w:p>
+      <w:pPr>
+        <w:rPr>
+          <w:sz w:val="40"/>
+          <w:szCs w:val="40"/>
+          <w:lang w:val="en-US"/>
+        </w:rPr>
+      </w:pPr>
+    </w:p>
+    <w:p>
+      <w:pPr>
+        <w:rPr>
+          <w:rFonts w:ascii="Times New Roman" w:hAnsi="Times New Roman" w:cs="Times New Roman"/>
+          <w:b/>
+          <w:sz w:val="32"/>
+          <w:szCs w:val="32"/>
+          <w:lang w:val="en-US"/>
+        </w:rPr>
+      </w:pPr>
+      <w:proofErr w:type="spellStart"/>
+      <w:r>
+        <w:rPr>
+          <w:rFonts w:ascii="Times New Roman" w:hAnsi="Times New Roman" w:cs="Times New Roman"/>
+          <w:b/>
+          <w:sz w:val="32"/>
+          <w:szCs w:val="32"/>
+          <w:lang w:val="en-US"/>
+        </w:rPr>
+        <w:lastRenderedPageBreak/>
+        <w:t>Thien</w:t>
+      </w:r>
+      <w:proofErr w:type="spellEnd"/>
+      <w:r>
+        <w:rPr>
+          <w:rFonts w:ascii="Times New Roman" w:hAnsi="Times New Roman" w:cs="Times New Roman"/>
+          <w:b/>
+          <w:sz w:val="32"/>
+          <w:szCs w:val="32"/>
+          <w:lang w:val="en-US"/>
+        </w:rPr>
+        <w:t xml:space="preserve"> Kian </w:t>
+      </w:r>
+      <w:proofErr w:type="spellStart"/>
+      <w:r>
+        <w:rPr>
+          <w:rFonts w:ascii="Times New Roman" w:hAnsi="Times New Roman" w:cs="Times New Roman"/>
+          <w:b/>
+          <w:sz w:val="32"/>
+          <w:szCs w:val="32"/>
+          <w:lang w:val="en-US"/>
+        </w:rPr>
+        <w:t>Foh</w:t>
+      </w:r>
+      <w:proofErr w:type="spellEnd"/>
+    </w:p>
+    <w:p>
+      <w:pPr>
+        <w:rPr>
+          <w:rFonts w:ascii="Times New Roman" w:hAnsi="Times New Roman" w:cs="Times New Roman"/>
+          <w:sz w:val="28"/>
+          <w:szCs w:val="28"/>
+          <w:lang w:val="en-US"/>
+        </w:rPr>
+      </w:pPr>
+    </w:p>
+    <w:p>
+      <w:pPr>
+        <w:rPr>
+          <w:rFonts w:ascii="Times New Roman" w:hAnsi="Times New Roman" w:cs="Times New Roman"/>
+          <w:b/>
+          <w:color w:val="000000" w:themeColor="text1"/>
+          <w:sz w:val="28"/>
+          <w:szCs w:val="28"/>
+          <w:u w:val="single"/>
+          <w:lang w:val="en-US"/>
+        </w:rPr>
+      </w:pPr>
+      <w:r>
+        <w:rPr>
+          <w:rFonts w:ascii="Times New Roman" w:hAnsi="Times New Roman" w:cs="Times New Roman"/>
+          <w:b/>
+          <w:color w:val="000000" w:themeColor="text1"/>
+          <w:sz w:val="28"/>
+          <w:szCs w:val="28"/>
+          <w:u w:val="single"/>
+          <w:lang w:val="en-US"/>
+        </w:rPr>
+        <w:t>Reflection</w:t>
+      </w:r>
+    </w:p>
+    <w:p>
+      <w:pPr>
+        <w:rPr>
+          <w:rFonts w:ascii="Times New Roman" w:hAnsi="Times New Roman" w:cs="Times New Roman"/>
+          <w:sz w:val="24"/>
+          <w:szCs w:val="24"/>
+          <w:lang w:val="en-US"/>
+        </w:rPr>
+      </w:pPr>
+    </w:p>
+    <w:p>
+      <w:pPr>
+        <w:rPr>
+          <w:rFonts w:ascii="Times New Roman" w:hAnsi="Times New Roman" w:cs="Times New Roman"/>
+          <w:sz w:val="28"/>
+          <w:szCs w:val="28"/>
+          <w:lang w:val="en-US"/>
+        </w:rPr>
+      </w:pPr>
+      <w:r>
+        <w:rPr>
+          <w:rFonts w:ascii="Times New Roman" w:hAnsi="Times New Roman" w:cs="Times New Roman"/>
+          <w:sz w:val="28"/>
+          <w:szCs w:val="28"/>
+          <w:lang w:val="en-US"/>
+        </w:rPr>
+        <w:t xml:space="preserve">At the beginning of the project I felt like there is a lot to take in about the project we need to do enrolment and need to make sure the program can generate a text file and able to read from the text file. But after a few days when I had a meeting with </w:t>
+      </w:r>
+      <w:proofErr w:type="spellStart"/>
+      <w:r>
+        <w:rPr>
+          <w:rFonts w:ascii="Times New Roman" w:hAnsi="Times New Roman" w:cs="Times New Roman"/>
+          <w:sz w:val="28"/>
+          <w:szCs w:val="28"/>
+          <w:lang w:val="en-US"/>
+        </w:rPr>
+        <w:t>Aiman</w:t>
+      </w:r>
+      <w:proofErr w:type="spellEnd"/>
+      <w:r>
+        <w:rPr>
+          <w:rFonts w:ascii="Times New Roman" w:hAnsi="Times New Roman" w:cs="Times New Roman"/>
+          <w:sz w:val="28"/>
+          <w:szCs w:val="28"/>
+          <w:lang w:val="en-US"/>
+        </w:rPr>
+        <w:t xml:space="preserve"> using discord we are able to break down the work into many part and that makes me felt a bit more relief. Because I am able to know what I should do in this project. Right after the meeting I keep working on project because </w:t>
+      </w:r>
+      <w:proofErr w:type="spellStart"/>
+      <w:r>
+        <w:rPr>
+          <w:rFonts w:ascii="Times New Roman" w:hAnsi="Times New Roman" w:cs="Times New Roman"/>
+          <w:sz w:val="28"/>
+          <w:szCs w:val="28"/>
+          <w:lang w:val="en-US"/>
+        </w:rPr>
+        <w:t>i</w:t>
+      </w:r>
+      <w:proofErr w:type="spellEnd"/>
+      <w:r>
+        <w:rPr>
+          <w:rFonts w:ascii="Times New Roman" w:hAnsi="Times New Roman" w:cs="Times New Roman"/>
+          <w:sz w:val="28"/>
+          <w:szCs w:val="28"/>
+          <w:lang w:val="en-US"/>
+        </w:rPr>
+        <w:t xml:space="preserve"> know that the module </w:t>
+      </w:r>
+      <w:proofErr w:type="spellStart"/>
+      <w:r>
+        <w:rPr>
+          <w:rFonts w:ascii="Times New Roman" w:hAnsi="Times New Roman" w:cs="Times New Roman"/>
+          <w:sz w:val="28"/>
+          <w:szCs w:val="28"/>
+          <w:lang w:val="en-US"/>
+        </w:rPr>
+        <w:t>Aiman</w:t>
+      </w:r>
+      <w:proofErr w:type="spellEnd"/>
+      <w:r>
+        <w:rPr>
+          <w:rFonts w:ascii="Times New Roman" w:hAnsi="Times New Roman" w:cs="Times New Roman"/>
+          <w:sz w:val="28"/>
+          <w:szCs w:val="28"/>
+          <w:lang w:val="en-US"/>
+        </w:rPr>
+        <w:t xml:space="preserve"> need to work on is depend on the module I am working on. I did not want to slow him down so I keep working on the enrolment module. After three to four days, I am able to finish my part so that </w:t>
+      </w:r>
+      <w:proofErr w:type="spellStart"/>
+      <w:r>
+        <w:rPr>
+          <w:rFonts w:ascii="Times New Roman" w:hAnsi="Times New Roman" w:cs="Times New Roman"/>
+          <w:sz w:val="28"/>
+          <w:szCs w:val="28"/>
+          <w:lang w:val="en-US"/>
+        </w:rPr>
+        <w:t>Aiman</w:t>
+      </w:r>
+      <w:proofErr w:type="spellEnd"/>
+      <w:r>
+        <w:rPr>
+          <w:rFonts w:ascii="Times New Roman" w:hAnsi="Times New Roman" w:cs="Times New Roman"/>
+          <w:sz w:val="28"/>
+          <w:szCs w:val="28"/>
+          <w:lang w:val="en-US"/>
+        </w:rPr>
+        <w:t xml:space="preserve"> can continue working on the view summary report module. In just around 2 days </w:t>
+      </w:r>
+      <w:proofErr w:type="spellStart"/>
+      <w:r>
+        <w:rPr>
+          <w:rFonts w:ascii="Times New Roman" w:hAnsi="Times New Roman" w:cs="Times New Roman"/>
+          <w:sz w:val="28"/>
+          <w:szCs w:val="28"/>
+          <w:lang w:val="en-US"/>
+        </w:rPr>
+        <w:t>Aiman</w:t>
+      </w:r>
+      <w:proofErr w:type="spellEnd"/>
+      <w:r>
+        <w:rPr>
+          <w:rFonts w:ascii="Times New Roman" w:hAnsi="Times New Roman" w:cs="Times New Roman"/>
+          <w:sz w:val="28"/>
+          <w:szCs w:val="28"/>
+          <w:lang w:val="en-US"/>
+        </w:rPr>
+        <w:t xml:space="preserve"> finished the view summary report module I am very surprised the fact that he is able to finish the module in just two days. In less than a week we are able to finish the project. Overall </w:t>
+      </w:r>
+      <w:proofErr w:type="spellStart"/>
+      <w:r>
+        <w:rPr>
+          <w:rFonts w:ascii="Times New Roman" w:hAnsi="Times New Roman" w:cs="Times New Roman"/>
+          <w:sz w:val="28"/>
+          <w:szCs w:val="28"/>
+          <w:lang w:val="en-US"/>
+        </w:rPr>
+        <w:t>i</w:t>
+      </w:r>
+      <w:proofErr w:type="spellEnd"/>
+      <w:r>
+        <w:rPr>
+          <w:rFonts w:ascii="Times New Roman" w:hAnsi="Times New Roman" w:cs="Times New Roman"/>
+          <w:sz w:val="28"/>
+          <w:szCs w:val="28"/>
+          <w:lang w:val="en-US"/>
+        </w:rPr>
+        <w:t xml:space="preserve"> felt very grateful to be in a group with </w:t>
+      </w:r>
+      <w:proofErr w:type="spellStart"/>
+      <w:r>
+        <w:rPr>
+          <w:rFonts w:ascii="Times New Roman" w:hAnsi="Times New Roman" w:cs="Times New Roman"/>
+          <w:sz w:val="28"/>
+          <w:szCs w:val="28"/>
+          <w:lang w:val="en-US"/>
+        </w:rPr>
+        <w:t>Aiman</w:t>
+      </w:r>
+      <w:proofErr w:type="spellEnd"/>
+      <w:r>
+        <w:rPr>
+          <w:rFonts w:ascii="Times New Roman" w:hAnsi="Times New Roman" w:cs="Times New Roman"/>
+          <w:sz w:val="28"/>
+          <w:szCs w:val="28"/>
+          <w:lang w:val="en-US"/>
+        </w:rPr>
+        <w:t>, and I believe that I might not be able to finish the project without him.</w:t>
+      </w:r>
+    </w:p>
+    <w:p>
+      <w:pPr>
+        <w:rPr>
+          <w:rFonts w:ascii="Times New Roman" w:hAnsi="Times New Roman" w:cs="Times New Roman"/>
+          <w:sz w:val="24"/>
+          <w:szCs w:val="24"/>
+          <w:lang w:val="en-US"/>
+        </w:rPr>
+      </w:pPr>
+    </w:p>
+    <w:p>
+      <w:pPr>
+        <w:rPr>
+          <w:rFonts w:ascii="Times New Roman" w:hAnsi="Times New Roman" w:cs="Times New Roman"/>
+          <w:b/>
+          <w:sz w:val="32"/>
+          <w:szCs w:val="32"/>
+          <w:u w:val="single"/>
+          <w:lang w:val="en-US"/>
+        </w:rPr>
+      </w:pPr>
+      <w:r>
+        <w:rPr>
+          <w:rFonts w:ascii="Times New Roman" w:hAnsi="Times New Roman" w:cs="Times New Roman"/>
+          <w:b/>
+          <w:sz w:val="32"/>
+          <w:szCs w:val="32"/>
+          <w:u w:val="single"/>
+          <w:lang w:val="en-US"/>
+        </w:rPr>
+        <w:t>Evaluation</w:t>
+      </w:r>
+    </w:p>
+    <w:p>
+      <w:pPr>
+        <w:rPr>
+          <w:rFonts w:ascii="Times New Roman" w:hAnsi="Times New Roman" w:cs="Times New Roman"/>
+          <w:sz w:val="28"/>
+          <w:szCs w:val="28"/>
+          <w:lang w:val="en-US"/>
+        </w:rPr>
+      </w:pPr>
+    </w:p>
+    <w:p>
+      <w:pPr>
+        <w:rPr>
+          <w:rFonts w:ascii="Times New Roman" w:hAnsi="Times New Roman" w:cs="Times New Roman"/>
+          <w:sz w:val="28"/>
+          <w:szCs w:val="28"/>
+          <w:lang w:val="en-US"/>
+        </w:rPr>
+      </w:pPr>
+      <w:r>
+        <w:rPr>
+          <w:rFonts w:ascii="Times New Roman" w:hAnsi="Times New Roman" w:cs="Times New Roman"/>
+          <w:sz w:val="28"/>
+          <w:szCs w:val="28"/>
+          <w:lang w:val="en-US"/>
+        </w:rPr>
+        <w:t xml:space="preserve">Throughout the project I face a lot of problem. But I am able to learn about </w:t>
+      </w:r>
+      <w:proofErr w:type="gramStart"/>
+      <w:r>
+        <w:rPr>
+          <w:rFonts w:ascii="Times New Roman" w:hAnsi="Times New Roman" w:cs="Times New Roman"/>
+          <w:sz w:val="28"/>
+          <w:szCs w:val="28"/>
+          <w:lang w:val="en-US"/>
+        </w:rPr>
+        <w:t>a lot things</w:t>
+      </w:r>
+      <w:proofErr w:type="gramEnd"/>
+      <w:r>
+        <w:rPr>
+          <w:rFonts w:ascii="Times New Roman" w:hAnsi="Times New Roman" w:cs="Times New Roman"/>
+          <w:sz w:val="28"/>
+          <w:szCs w:val="28"/>
+          <w:lang w:val="en-US"/>
+        </w:rPr>
+        <w:t xml:space="preserve"> such as new library and also I am able to increase my critical thinking skill by finding solution to solve a problem. I had encountered a lot of problem in the duration of working on the project. </w:t>
+      </w:r>
+      <w:r>
+        <w:rPr>
+          <w:rFonts w:ascii="Times New Roman" w:hAnsi="Times New Roman" w:cs="Times New Roman"/>
+          <w:sz w:val="28"/>
+          <w:szCs w:val="28"/>
+          <w:lang w:val="en-US"/>
+        </w:rPr>
+        <w:t>one of the</w:t>
+      </w:r>
+      <w:r>
+        <w:rPr>
+          <w:rFonts w:ascii="Times New Roman" w:hAnsi="Times New Roman" w:cs="Times New Roman"/>
+          <w:sz w:val="28"/>
+          <w:szCs w:val="28"/>
+          <w:lang w:val="en-US"/>
+        </w:rPr>
+        <w:t xml:space="preserve"> problem I</w:t>
+      </w:r>
+      <w:r>
+        <w:rPr>
+          <w:rFonts w:ascii="Times New Roman" w:hAnsi="Times New Roman" w:cs="Times New Roman"/>
+          <w:sz w:val="28"/>
+          <w:szCs w:val="28"/>
+          <w:lang w:val="en-US"/>
+        </w:rPr>
+        <w:t xml:space="preserve"> had</w:t>
+      </w:r>
+      <w:r>
+        <w:rPr>
+          <w:rFonts w:ascii="Times New Roman" w:hAnsi="Times New Roman" w:cs="Times New Roman"/>
+          <w:sz w:val="28"/>
+          <w:szCs w:val="28"/>
+          <w:lang w:val="en-US"/>
+        </w:rPr>
+        <w:t xml:space="preserve"> </w:t>
+      </w:r>
+      <w:r>
+        <w:rPr>
+          <w:rFonts w:ascii="Times New Roman" w:hAnsi="Times New Roman" w:cs="Times New Roman"/>
+          <w:sz w:val="28"/>
+          <w:szCs w:val="28"/>
+          <w:lang w:val="en-US"/>
+        </w:rPr>
+        <w:t>encountered</w:t>
+      </w:r>
+      <w:r>
+        <w:rPr>
+          <w:rFonts w:ascii="Times New Roman" w:hAnsi="Times New Roman" w:cs="Times New Roman"/>
+          <w:sz w:val="28"/>
+          <w:szCs w:val="28"/>
+          <w:lang w:val="en-US"/>
+        </w:rPr>
+        <w:t xml:space="preserve"> is how do we avoid input failure I did not know about input failure until I entered an </w:t>
+      </w:r>
+      <w:r>
+        <w:rPr>
+          <w:rFonts w:ascii="Times New Roman" w:hAnsi="Times New Roman" w:cs="Times New Roman"/>
+          <w:sz w:val="28"/>
+          <w:szCs w:val="28"/>
+          <w:lang w:val="en-US"/>
+        </w:rPr>
+        <w:t>alphabet</w:t>
+      </w:r>
+      <w:r>
+        <w:rPr>
+          <w:rFonts w:ascii="Times New Roman" w:hAnsi="Times New Roman" w:cs="Times New Roman"/>
+          <w:sz w:val="28"/>
+          <w:szCs w:val="28"/>
+          <w:lang w:val="en-US"/>
+        </w:rPr>
+        <w:t xml:space="preserve"> in the main menu, input failure will cause infinite loop. So I had to find a solution to solve this problem. I </w:t>
+      </w:r>
+      <w:r>
+        <w:rPr>
+          <w:rFonts w:ascii="Times New Roman" w:hAnsi="Times New Roman" w:cs="Times New Roman"/>
+          <w:sz w:val="28"/>
+          <w:szCs w:val="28"/>
+          <w:lang w:val="en-US"/>
+        </w:rPr>
+        <w:t>google search</w:t>
+      </w:r>
+      <w:r>
+        <w:rPr>
+          <w:rFonts w:ascii="Times New Roman" w:hAnsi="Times New Roman" w:cs="Times New Roman"/>
+          <w:sz w:val="28"/>
+          <w:szCs w:val="28"/>
+          <w:lang w:val="en-US"/>
+        </w:rPr>
+        <w:t xml:space="preserve"> the solution for this problem and try to understand how it work. After some research finally I were able to solved this problem by implementing both </w:t>
+      </w:r>
+      <w:proofErr w:type="spellStart"/>
+      <w:proofErr w:type="gramStart"/>
+      <w:r>
+        <w:rPr>
+          <w:rFonts w:ascii="Times New Roman" w:hAnsi="Times New Roman" w:cs="Times New Roman"/>
+          <w:sz w:val="28"/>
+          <w:szCs w:val="28"/>
+          <w:lang w:val="en-US"/>
+        </w:rPr>
+        <w:t>c</w:t>
+      </w:r>
+      <w:r>
+        <w:rPr>
+          <w:rFonts w:ascii="Times New Roman" w:hAnsi="Times New Roman" w:cs="Times New Roman"/>
+          <w:sz w:val="28"/>
+          <w:szCs w:val="28"/>
+          <w:lang w:val="en-US"/>
+        </w:rPr>
+        <w:t>in.clear</w:t>
+      </w:r>
+      <w:proofErr w:type="spellEnd"/>
+      <w:proofErr w:type="gramEnd"/>
+      <w:r>
+        <w:rPr>
+          <w:rFonts w:ascii="Times New Roman" w:hAnsi="Times New Roman" w:cs="Times New Roman"/>
+          <w:sz w:val="28"/>
+          <w:szCs w:val="28"/>
+          <w:lang w:val="en-US"/>
+        </w:rPr>
+        <w:t xml:space="preserve"> and </w:t>
+      </w:r>
+      <w:proofErr w:type="spellStart"/>
+      <w:r>
+        <w:rPr>
+          <w:rFonts w:ascii="Times New Roman" w:hAnsi="Times New Roman" w:cs="Times New Roman"/>
+          <w:sz w:val="28"/>
+          <w:szCs w:val="28"/>
+          <w:lang w:val="en-US"/>
+        </w:rPr>
+        <w:t>cin.ignore</w:t>
+      </w:r>
+      <w:proofErr w:type="spellEnd"/>
+      <w:r>
+        <w:rPr>
+          <w:rFonts w:ascii="Times New Roman" w:hAnsi="Times New Roman" w:cs="Times New Roman"/>
+          <w:sz w:val="28"/>
+          <w:szCs w:val="28"/>
+          <w:lang w:val="en-US"/>
+        </w:rPr>
+        <w:t xml:space="preserve"> functions</w:t>
+      </w:r>
+      <w:r>
+        <w:rPr>
+          <w:rFonts w:ascii="Times New Roman" w:hAnsi="Times New Roman" w:cs="Times New Roman"/>
+          <w:sz w:val="28"/>
+          <w:szCs w:val="28"/>
+          <w:lang w:val="en-US"/>
+        </w:rPr>
+        <w:t>.</w:t>
+      </w:r>
+      <w:r>
+        <w:rPr>
+          <w:rFonts w:ascii="Times New Roman" w:hAnsi="Times New Roman" w:cs="Times New Roman"/>
+          <w:sz w:val="28"/>
+          <w:szCs w:val="28"/>
+          <w:lang w:val="en-US"/>
+        </w:rPr>
+        <w:t xml:space="preserve"> After we finished the project I had a sense of accomplishment because of how much work we put into to make the program work very well.</w:t>
+      </w:r>
+      <w:r>
+        <w:rPr>
+          <w:rFonts w:ascii="Times New Roman" w:hAnsi="Times New Roman" w:cs="Times New Roman"/>
+          <w:sz w:val="28"/>
+          <w:szCs w:val="28"/>
+          <w:lang w:val="en-US"/>
+        </w:rPr>
+        <w:t xml:space="preserve"> All in </w:t>
+      </w:r>
+      <w:proofErr w:type="gramStart"/>
+      <w:r>
+        <w:rPr>
+          <w:rFonts w:ascii="Times New Roman" w:hAnsi="Times New Roman" w:cs="Times New Roman"/>
+          <w:sz w:val="28"/>
+          <w:szCs w:val="28"/>
+          <w:lang w:val="en-US"/>
+        </w:rPr>
+        <w:t>all</w:t>
+      </w:r>
+      <w:proofErr w:type="gramEnd"/>
+      <w:r>
+        <w:rPr>
+          <w:rFonts w:ascii="Times New Roman" w:hAnsi="Times New Roman" w:cs="Times New Roman"/>
+          <w:sz w:val="28"/>
+          <w:szCs w:val="28"/>
+          <w:lang w:val="en-US"/>
+        </w:rPr>
+        <w:t xml:space="preserve"> I am glad we are able</w:t>
+      </w:r>
+      <w:r>
+        <w:rPr>
+          <w:rFonts w:ascii="Times New Roman" w:hAnsi="Times New Roman" w:cs="Times New Roman"/>
+          <w:sz w:val="28"/>
+          <w:szCs w:val="28"/>
+          <w:lang w:val="en-US"/>
+        </w:rPr>
+        <w:t xml:space="preserve"> to finish this project in time, it was a pleasure to work together with </w:t>
+      </w:r>
+      <w:proofErr w:type="spellStart"/>
+      <w:r>
+        <w:rPr>
+          <w:rFonts w:ascii="Times New Roman" w:hAnsi="Times New Roman" w:cs="Times New Roman"/>
+          <w:sz w:val="28"/>
+          <w:szCs w:val="28"/>
+          <w:lang w:val="en-US"/>
+        </w:rPr>
+        <w:t>Aiman</w:t>
+      </w:r>
+      <w:proofErr w:type="spellEnd"/>
+      <w:r>
+        <w:rPr>
+          <w:rFonts w:ascii="Times New Roman" w:hAnsi="Times New Roman" w:cs="Times New Roman"/>
+          <w:sz w:val="28"/>
+          <w:szCs w:val="28"/>
+          <w:lang w:val="en-US"/>
+        </w:rPr>
+        <w:t>.</w:t>
+      </w:r>
+      <w:bookmarkStart w:id="0" w:name="_GoBack"/>
+      <w:bookmarkEnd w:id="0"/>
     </w:p>
     <w:sectPr>
       <w:pgSz w:w="11906" w:h="16838"/>
@@ -1291,7 +3006,7 @@
 </file>
 
 <file path=word/numbering.xml><?xml version="1.0" encoding="utf-8"?>
-<w:numbering xmlns:wpc="http://schemas.microsoft.com/office/word/2010/wordprocessingCanvas" xmlns:cx="http://schemas.microsoft.com/office/drawing/2014/chartex" xmlns:cx1="http://schemas.microsoft.com/office/drawing/2015/9/8/chartex" xmlns:cx2="http://schemas.microsoft.com/office/drawing/2015/10/21/chartex" xmlns:cx3="http://schemas.microsoft.com/office/drawing/2016/5/9/chartex" xmlns:cx4="http://schemas.microsoft.com/office/drawing/2016/5/10/chartex" xmlns:cx5="http://schemas.microsoft.com/office/drawing/2016/5/11/chartex" xmlns:cx6="http://schemas.microsoft.com/office/drawing/2016/5/12/chartex" xmlns:cx7="http://schemas.microsoft.com/office/drawing/2016/5/13/chartex" xmlns:cx8="http://schemas.microsoft.com/office/drawing/2016/5/14/chartex" xmlns:mc="http://schemas.openxmlformats.org/markup-compatibility/2006" xmlns:aink="http://schemas.microsoft.com/office/drawing/2016/ink" xmlns:am3d="http://schemas.microsoft.com/office/drawing/2017/model3d" xmlns:o="urn:schemas-microsoft-com:office:office" xmlns:r="http://schemas.openxmlformats.org/officeDocument/2006/relationships" xmlns:m="http://schemas.openxmlformats.org/officeDocument/2006/math" xmlns:v="urn:schemas-microsoft-com:vml" xmlns:wp14="http://schemas.microsoft.com/office/word/2010/wordprocessingDrawing" xmlns:wp="http://schemas.openxmlformats.org/drawingml/2006/wordprocessingDrawing" xmlns:w10="urn:schemas-microsoft-com:office:word" xmlns:w="http://schemas.openxmlformats.org/wordprocessingml/2006/main" xmlns:w14="http://schemas.microsoft.com/office/word/2010/wordml" xmlns:w15="http://schemas.microsoft.com/office/word/2012/wordml" xmlns:w16cex="http://schemas.microsoft.com/office/word/2018/wordml/cex" xmlns:w16cid="http://schemas.microsoft.com/office/word/2016/wordml/cid" xmlns:w16="http://schemas.microsoft.com/office/word/2018/wordml" xmlns:w16sdtdh="http://schemas.microsoft.com/office/word/2020/wordml/sdtdatahash" xmlns:w16se="http://schemas.microsoft.com/office/word/2015/wordml/symex" xmlns:wpg="http://schemas.microsoft.com/office/word/2010/wordprocessingGroup" xmlns:wpi="http://schemas.microsoft.com/office/word/2010/wordprocessingInk" xmlns:wne="http://schemas.microsoft.com/office/word/2006/wordml" xmlns:wps="http://schemas.microsoft.com/office/word/2010/wordprocessingShape" mc:Ignorable="w14 w15 w16se w16cid w16 w16cex w16sdtdh wp14">
+<w:numbering xmlns:wpc="http://schemas.microsoft.com/office/word/2010/wordprocessingCanvas" xmlns:cx="http://schemas.microsoft.com/office/drawing/2014/chartex" xmlns:mc="http://schemas.openxmlformats.org/markup-compatibility/2006" xmlns:o="urn:schemas-microsoft-com:office:office" xmlns:r="http://schemas.openxmlformats.org/officeDocument/2006/relationships" xmlns:m="http://schemas.openxmlformats.org/officeDocument/2006/math" xmlns:v="urn:schemas-microsoft-com:vml" xmlns:wp14="http://schemas.microsoft.com/office/word/2010/wordprocessingDrawing" xmlns:wp="http://schemas.openxmlformats.org/drawingml/2006/wordprocessingDrawing" xmlns:w10="urn:schemas-microsoft-com:office:word" xmlns:w="http://schemas.openxmlformats.org/wordprocessingml/2006/main" xmlns:w14="http://schemas.microsoft.com/office/word/2010/wordml" xmlns:w15="http://schemas.microsoft.com/office/word/2012/wordml" xmlns:w16se="http://schemas.microsoft.com/office/word/2015/wordml/symex" xmlns:wpg="http://schemas.microsoft.com/office/word/2010/wordprocessingGroup" xmlns:wpi="http://schemas.microsoft.com/office/word/2010/wordprocessingInk" xmlns:wne="http://schemas.microsoft.com/office/word/2006/wordml" xmlns:wps="http://schemas.microsoft.com/office/word/2010/wordprocessingShape" mc:Ignorable="w14 w15 w16se wp14">
   <w:abstractNum w:abstractNumId="0" w15:restartNumberingAfterBreak="0">
     <w:nsid w:val="13C34FA7"/>
     <w:multiLevelType w:val="hybridMultilevel"/>
@@ -1645,7 +3360,7 @@
 </file>
 
 <file path=word/styles.xml><?xml version="1.0" encoding="utf-8"?>
-<w:styles xmlns:mc="http://schemas.openxmlformats.org/markup-compatibility/2006" xmlns:r="http://schemas.openxmlformats.org/officeDocument/2006/relationships" xmlns:w="http://schemas.openxmlformats.org/wordprocessingml/2006/main" xmlns:w14="http://schemas.microsoft.com/office/word/2010/wordml" xmlns:w15="http://schemas.microsoft.com/office/word/2012/wordml" xmlns:w16cex="http://schemas.microsoft.com/office/word/2018/wordml/cex" xmlns:w16cid="http://schemas.microsoft.com/office/word/2016/wordml/cid" xmlns:w16="http://schemas.microsoft.com/office/word/2018/wordml" xmlns:w16sdtdh="http://schemas.microsoft.com/office/word/2020/wordml/sdtdatahash" xmlns:w16se="http://schemas.microsoft.com/office/word/2015/wordml/symex" mc:Ignorable="w14 w15 w16se w16cid w16 w16cex w16sdtdh">
+<w:styles xmlns:mc="http://schemas.openxmlformats.org/markup-compatibility/2006" xmlns:r="http://schemas.openxmlformats.org/officeDocument/2006/relationships" xmlns:w="http://schemas.openxmlformats.org/wordprocessingml/2006/main" xmlns:w14="http://schemas.microsoft.com/office/word/2010/wordml" xmlns:w15="http://schemas.microsoft.com/office/word/2012/wordml" xmlns:w16se="http://schemas.microsoft.com/office/word/2015/wordml/symex" mc:Ignorable="w14 w15 w16se">
   <w:docDefaults>
     <w:rPrDefault>
       <w:rPr>
@@ -1661,7 +3376,7 @@
       </w:pPr>
     </w:pPrDefault>
   </w:docDefaults>
-  <w:latentStyles w:defLockedState="0" w:defUIPriority="99" w:defSemiHidden="0" w:defUnhideWhenUsed="0" w:defQFormat="0" w:count="376">
+  <w:latentStyles w:defLockedState="0" w:defUIPriority="99" w:defSemiHidden="0" w:defUnhideWhenUsed="0" w:defQFormat="0" w:count="371">
     <w:lsdException w:name="Normal" w:uiPriority="0" w:qFormat="1"/>
     <w:lsdException w:name="heading 1" w:uiPriority="9" w:qFormat="1"/>
     <w:lsdException w:name="heading 2" w:semiHidden="1" w:uiPriority="9" w:unhideWhenUsed="1" w:qFormat="1"/>
@@ -2033,11 +3748,6 @@
     <w:lsdException w:name="List Table 5 Dark Accent 6" w:uiPriority="50"/>
     <w:lsdException w:name="List Table 6 Colorful Accent 6" w:uiPriority="51"/>
     <w:lsdException w:name="List Table 7 Colorful Accent 6" w:uiPriority="52"/>
-    <w:lsdException w:name="Mention" w:semiHidden="1" w:unhideWhenUsed="1"/>
-    <w:lsdException w:name="Smart Hyperlink" w:semiHidden="1" w:unhideWhenUsed="1"/>
-    <w:lsdException w:name="Hashtag" w:semiHidden="1" w:unhideWhenUsed="1"/>
-    <w:lsdException w:name="Unresolved Mention" w:semiHidden="1" w:unhideWhenUsed="1"/>
-    <w:lsdException w:name="Smart Link" w:semiHidden="1" w:unhideWhenUsed="1"/>
   </w:latentStyles>
   <w:style w:type="paragraph" w:default="1" w:styleId="Normal">
     <w:name w:val="Normal"/>

</xml_diff>

<commit_message>
Updated my report & photos
I also fixed up some of your pics since I changed my code to make the stars not spread around too much.
</commit_message>
<xml_diff>
--- a/DSC1101_G3_report.docx
+++ b/DSC1101_G3_report.docx
@@ -1,6 +1,6 @@
 
 <file path=word/document.xml><?xml version="1.0" encoding="utf-8"?>
-<w:document xmlns:wpc="http://schemas.microsoft.com/office/word/2010/wordprocessingCanvas" xmlns:cx="http://schemas.microsoft.com/office/drawing/2014/chartex" xmlns:mc="http://schemas.openxmlformats.org/markup-compatibility/2006" xmlns:o="urn:schemas-microsoft-com:office:office" xmlns:r="http://schemas.openxmlformats.org/officeDocument/2006/relationships" xmlns:m="http://schemas.openxmlformats.org/officeDocument/2006/math" xmlns:v="urn:schemas-microsoft-com:vml" xmlns:wp14="http://schemas.microsoft.com/office/word/2010/wordprocessingDrawing" xmlns:wp="http://schemas.openxmlformats.org/drawingml/2006/wordprocessingDrawing" xmlns:w10="urn:schemas-microsoft-com:office:word" xmlns:w="http://schemas.openxmlformats.org/wordprocessingml/2006/main" xmlns:w14="http://schemas.microsoft.com/office/word/2010/wordml" xmlns:w15="http://schemas.microsoft.com/office/word/2012/wordml" xmlns:w16se="http://schemas.microsoft.com/office/word/2015/wordml/symex" xmlns:wpg="http://schemas.microsoft.com/office/word/2010/wordprocessingGroup" xmlns:wpi="http://schemas.microsoft.com/office/word/2010/wordprocessingInk" xmlns:wne="http://schemas.microsoft.com/office/word/2006/wordml" xmlns:wps="http://schemas.microsoft.com/office/word/2010/wordprocessingShape" mc:Ignorable="w14 w15 w16se wp14">
+<w:document xmlns:wpc="http://schemas.microsoft.com/office/word/2010/wordprocessingCanvas" xmlns:cx="http://schemas.microsoft.com/office/drawing/2014/chartex" xmlns:cx1="http://schemas.microsoft.com/office/drawing/2015/9/8/chartex" xmlns:cx2="http://schemas.microsoft.com/office/drawing/2015/10/21/chartex" xmlns:cx3="http://schemas.microsoft.com/office/drawing/2016/5/9/chartex" xmlns:cx4="http://schemas.microsoft.com/office/drawing/2016/5/10/chartex" xmlns:cx5="http://schemas.microsoft.com/office/drawing/2016/5/11/chartex" xmlns:cx6="http://schemas.microsoft.com/office/drawing/2016/5/12/chartex" xmlns:cx7="http://schemas.microsoft.com/office/drawing/2016/5/13/chartex" xmlns:cx8="http://schemas.microsoft.com/office/drawing/2016/5/14/chartex" xmlns:mc="http://schemas.openxmlformats.org/markup-compatibility/2006" xmlns:aink="http://schemas.microsoft.com/office/drawing/2016/ink" xmlns:am3d="http://schemas.microsoft.com/office/drawing/2017/model3d" xmlns:o="urn:schemas-microsoft-com:office:office" xmlns:r="http://schemas.openxmlformats.org/officeDocument/2006/relationships" xmlns:m="http://schemas.openxmlformats.org/officeDocument/2006/math" xmlns:v="urn:schemas-microsoft-com:vml" xmlns:wp14="http://schemas.microsoft.com/office/word/2010/wordprocessingDrawing" xmlns:wp="http://schemas.openxmlformats.org/drawingml/2006/wordprocessingDrawing" xmlns:w10="urn:schemas-microsoft-com:office:word" xmlns:w="http://schemas.openxmlformats.org/wordprocessingml/2006/main" xmlns:w14="http://schemas.microsoft.com/office/word/2010/wordml" xmlns:w15="http://schemas.microsoft.com/office/word/2012/wordml" xmlns:w16cex="http://schemas.microsoft.com/office/word/2018/wordml/cex" xmlns:w16cid="http://schemas.microsoft.com/office/word/2016/wordml/cid" xmlns:w16="http://schemas.microsoft.com/office/word/2018/wordml" xmlns:w16sdtdh="http://schemas.microsoft.com/office/word/2020/wordml/sdtdatahash" xmlns:w16se="http://schemas.microsoft.com/office/word/2015/wordml/symex" xmlns:wpg="http://schemas.microsoft.com/office/word/2010/wordprocessingGroup" xmlns:wpi="http://schemas.microsoft.com/office/word/2010/wordprocessingInk" xmlns:wne="http://schemas.microsoft.com/office/word/2006/wordml" xmlns:wps="http://schemas.microsoft.com/office/word/2010/wordprocessingShape" mc:Ignorable="w14 w15 w16se w16cid w16 w16cex w16sdtdh wp14">
   <w:body>
     <w:p>
       <w:pPr>
@@ -674,10 +674,10 @@
           <w:lang w:eastAsia="en-MY"/>
         </w:rPr>
         <w:drawing>
-          <wp:inline distT="0" distB="0" distL="0" distR="0" wp14:anchorId="60EFB9BB" wp14:editId="617FFCD9">
-            <wp:extent cx="4006850" cy="3092450"/>
-            <wp:effectExtent l="0" t="0" r="0" b="0"/>
-            <wp:docPr id="8" name="Picture 8"/>
+          <wp:inline distT="0" distB="0" distL="0" distR="0" wp14:anchorId="105D7042" wp14:editId="79891412">
+            <wp:extent cx="4013200" cy="3556000"/>
+            <wp:effectExtent l="0" t="0" r="6350" b="6350"/>
+            <wp:docPr id="15" name="Picture 15"/>
             <wp:cNvGraphicFramePr>
               <a:graphicFrameLocks xmlns:a="http://schemas.openxmlformats.org/drawingml/2006/main" noChangeAspect="1"/>
             </wp:cNvGraphicFramePr>
@@ -685,7 +685,7 @@
               <a:graphicData uri="http://schemas.openxmlformats.org/drawingml/2006/picture">
                 <pic:pic xmlns:pic="http://schemas.openxmlformats.org/drawingml/2006/picture">
                   <pic:nvPicPr>
-                    <pic:cNvPr id="0" name="Picture 8"/>
+                    <pic:cNvPr id="0" name="Picture 1"/>
                     <pic:cNvPicPr>
                       <a:picLocks noChangeAspect="1" noChangeArrowheads="1"/>
                     </pic:cNvPicPr>
@@ -706,7 +706,7 @@
                   <pic:spPr bwMode="auto">
                     <a:xfrm>
                       <a:off x="0" y="0"/>
-                      <a:ext cx="4006850" cy="3092450"/>
+                      <a:ext cx="4013200" cy="3556000"/>
                     </a:xfrm>
                     <a:prstGeom prst="rect">
                       <a:avLst/>
@@ -746,7 +746,6 @@
           <w:szCs w:val="28"/>
           <w:lang w:val="en-US"/>
         </w:rPr>
-        <w:lastRenderedPageBreak/>
         <w:t>3. Exit</w:t>
       </w:r>
     </w:p>
@@ -1083,7 +1082,6 @@
           <w:szCs w:val="40"/>
           <w:lang w:val="en-US"/>
         </w:rPr>
-        <w:lastRenderedPageBreak/>
         <w:t>Strengths:</w:t>
       </w:r>
     </w:p>
@@ -1359,7 +1357,6 @@
           <w:szCs w:val="32"/>
           <w:lang w:val="en-US"/>
         </w:rPr>
-        <w:lastRenderedPageBreak/>
         <w:t>Data remain after closing the program</w:t>
       </w:r>
     </w:p>
@@ -1629,7 +1626,6 @@
           <w:szCs w:val="32"/>
           <w:lang w:val="en-US"/>
         </w:rPr>
-        <w:lastRenderedPageBreak/>
         <w:t>Able to Handle Large Amount of data</w:t>
       </w:r>
     </w:p>
@@ -1717,10 +1713,10 @@
           <w:lang w:eastAsia="en-MY"/>
         </w:rPr>
         <w:drawing>
-          <wp:inline distT="0" distB="0" distL="0" distR="0" wp14:anchorId="5399AC3E" wp14:editId="4971B844">
-            <wp:extent cx="5731510" cy="1317075"/>
-            <wp:effectExtent l="0" t="0" r="2540" b="0"/>
-            <wp:docPr id="12" name="Picture 12"/>
+          <wp:inline distT="0" distB="0" distL="0" distR="0" wp14:anchorId="35DEF72C" wp14:editId="65B62D36">
+            <wp:extent cx="4603750" cy="1676400"/>
+            <wp:effectExtent l="0" t="0" r="6350" b="0"/>
+            <wp:docPr id="16" name="Picture 16"/>
             <wp:cNvGraphicFramePr>
               <a:graphicFrameLocks xmlns:a="http://schemas.openxmlformats.org/drawingml/2006/main" noChangeAspect="1"/>
             </wp:cNvGraphicFramePr>
@@ -1728,8 +1724,10 @@
               <a:graphicData uri="http://schemas.openxmlformats.org/drawingml/2006/picture">
                 <pic:pic xmlns:pic="http://schemas.openxmlformats.org/drawingml/2006/picture">
                   <pic:nvPicPr>
-                    <pic:cNvPr id="2" name="Strength.PNG"/>
-                    <pic:cNvPicPr/>
+                    <pic:cNvPr id="0" name="Picture 2"/>
+                    <pic:cNvPicPr>
+                      <a:picLocks noChangeAspect="1" noChangeArrowheads="1"/>
+                    </pic:cNvPicPr>
                   </pic:nvPicPr>
                   <pic:blipFill>
                     <a:blip r:embed="rId16">
@@ -1739,18 +1737,23 @@
                         </a:ext>
                       </a:extLst>
                     </a:blip>
+                    <a:srcRect/>
                     <a:stretch>
                       <a:fillRect/>
                     </a:stretch>
                   </pic:blipFill>
-                  <pic:spPr>
+                  <pic:spPr bwMode="auto">
                     <a:xfrm>
                       <a:off x="0" y="0"/>
-                      <a:ext cx="5731510" cy="1317075"/>
+                      <a:ext cx="4603750" cy="1676400"/>
                     </a:xfrm>
                     <a:prstGeom prst="rect">
                       <a:avLst/>
                     </a:prstGeom>
+                    <a:noFill/>
+                    <a:ln>
+                      <a:noFill/>
+                    </a:ln>
                   </pic:spPr>
                 </pic:pic>
               </a:graphicData>
@@ -1776,6 +1779,7 @@
           <w:szCs w:val="28"/>
           <w:lang w:eastAsia="en-MY"/>
         </w:rPr>
+        <w:lastRenderedPageBreak/>
         <w:drawing>
           <wp:inline distT="0" distB="0" distL="0" distR="0" wp14:anchorId="2AB6D834" wp14:editId="43911204">
             <wp:extent cx="4526672" cy="4839119"/>
@@ -1835,7 +1839,6 @@
           <w:szCs w:val="40"/>
           <w:lang w:val="en-US"/>
         </w:rPr>
-        <w:lastRenderedPageBreak/>
         <w:t>Work Breakdown:</w:t>
       </w:r>
       <w:r>
@@ -2066,25 +2069,39 @@
           <w:szCs w:val="28"/>
           <w:lang w:val="en-US"/>
         </w:rPr>
-        <w:t xml:space="preserve">We split the project into two main part the first part is the enrolment module and the second part is view summary report module. The enrolment is assign to </w:t>
+        <w:t xml:space="preserve">We split the project into two main part the first part is the enrolment module and the second part is view summary report module. The enrolment is assign to Thien and the view summary report is assign to </w:t>
+      </w:r>
+      <w:r>
+        <w:rPr>
+          <w:rFonts w:ascii="Times New Roman" w:hAnsi="Times New Roman" w:cs="Times New Roman"/>
+          <w:color w:val="000000"/>
+          <w:sz w:val="28"/>
+          <w:szCs w:val="28"/>
+          <w:shd w:val="clear" w:color="auto" w:fill="FFFFFF"/>
+        </w:rPr>
+        <w:t xml:space="preserve">Aiman. While we are doing our task we also split our task into many part by using function so that we can focus on one thing at a time. Throughout this project we communicate with each other using discord and </w:t>
       </w:r>
       <w:proofErr w:type="spellStart"/>
       <w:r>
         <w:rPr>
-          <w:sz w:val="28"/>
-          <w:szCs w:val="28"/>
-          <w:lang w:val="en-US"/>
-        </w:rPr>
-        <w:t>Thien</w:t>
+          <w:rFonts w:ascii="Times New Roman" w:hAnsi="Times New Roman" w:cs="Times New Roman"/>
+          <w:color w:val="000000"/>
+          <w:sz w:val="28"/>
+          <w:szCs w:val="28"/>
+          <w:shd w:val="clear" w:color="auto" w:fill="FFFFFF"/>
+        </w:rPr>
+        <w:t>whatsapp</w:t>
       </w:r>
       <w:proofErr w:type="spellEnd"/>
       <w:r>
         <w:rPr>
-          <w:sz w:val="28"/>
-          <w:szCs w:val="28"/>
-          <w:lang w:val="en-US"/>
-        </w:rPr>
-        <w:t xml:space="preserve"> and the view summary report is assign to </w:t>
+          <w:rFonts w:ascii="Times New Roman" w:hAnsi="Times New Roman" w:cs="Times New Roman"/>
+          <w:color w:val="000000"/>
+          <w:sz w:val="28"/>
+          <w:szCs w:val="28"/>
+          <w:shd w:val="clear" w:color="auto" w:fill="FFFFFF"/>
+        </w:rPr>
+        <w:t xml:space="preserve"> to keep everyone on the same page so that we won’t get confuse while working on the project, and when we face any problem we’ll try to find a solution together to solve the problem. We also use </w:t>
       </w:r>
       <w:proofErr w:type="spellStart"/>
       <w:r>
@@ -2095,7 +2112,7 @@
           <w:szCs w:val="28"/>
           <w:shd w:val="clear" w:color="auto" w:fill="FFFFFF"/>
         </w:rPr>
-        <w:t>Aiman</w:t>
+        <w:t>github</w:t>
       </w:r>
       <w:proofErr w:type="spellEnd"/>
       <w:r>
@@ -2106,7 +2123,7 @@
           <w:szCs w:val="28"/>
           <w:shd w:val="clear" w:color="auto" w:fill="FFFFFF"/>
         </w:rPr>
-        <w:t xml:space="preserve">. While we are doing our task we also split our task into many part by using function so that we can focus on one thing at a time. Throughout this project we communicate with each other using discord and </w:t>
+        <w:t xml:space="preserve"> to create a repository and work on the project together. </w:t>
       </w:r>
       <w:proofErr w:type="spellStart"/>
       <w:r>
@@ -2117,7 +2134,7 @@
           <w:szCs w:val="28"/>
           <w:shd w:val="clear" w:color="auto" w:fill="FFFFFF"/>
         </w:rPr>
-        <w:t>whatsapp</w:t>
+        <w:t>Github</w:t>
       </w:r>
       <w:proofErr w:type="spellEnd"/>
       <w:r>
@@ -2128,7 +2145,7 @@
           <w:szCs w:val="28"/>
           <w:shd w:val="clear" w:color="auto" w:fill="FFFFFF"/>
         </w:rPr>
-        <w:t xml:space="preserve"> to keep everyone on the same page so that we won’t get confuse while working on the project, and when we face any problem we’ll try to find a solution together to solve the problem. We also use </w:t>
+        <w:t xml:space="preserve"> helps us a lot when one of us change the code we are able to know which line is changed. By using </w:t>
       </w:r>
       <w:proofErr w:type="spellStart"/>
       <w:r>
@@ -2150,50 +2167,6 @@
           <w:szCs w:val="28"/>
           <w:shd w:val="clear" w:color="auto" w:fill="FFFFFF"/>
         </w:rPr>
-        <w:t xml:space="preserve"> to create a repository and work on the project together. </w:t>
-      </w:r>
-      <w:proofErr w:type="spellStart"/>
-      <w:r>
-        <w:rPr>
-          <w:rFonts w:ascii="Times New Roman" w:hAnsi="Times New Roman" w:cs="Times New Roman"/>
-          <w:color w:val="000000"/>
-          <w:sz w:val="28"/>
-          <w:szCs w:val="28"/>
-          <w:shd w:val="clear" w:color="auto" w:fill="FFFFFF"/>
-        </w:rPr>
-        <w:t>Github</w:t>
-      </w:r>
-      <w:proofErr w:type="spellEnd"/>
-      <w:r>
-        <w:rPr>
-          <w:rFonts w:ascii="Times New Roman" w:hAnsi="Times New Roman" w:cs="Times New Roman"/>
-          <w:color w:val="000000"/>
-          <w:sz w:val="28"/>
-          <w:szCs w:val="28"/>
-          <w:shd w:val="clear" w:color="auto" w:fill="FFFFFF"/>
-        </w:rPr>
-        <w:t xml:space="preserve"> helps us a lot when one of us change the code we are able to know which line is changed. By using </w:t>
-      </w:r>
-      <w:proofErr w:type="spellStart"/>
-      <w:r>
-        <w:rPr>
-          <w:rFonts w:ascii="Times New Roman" w:hAnsi="Times New Roman" w:cs="Times New Roman"/>
-          <w:color w:val="000000"/>
-          <w:sz w:val="28"/>
-          <w:szCs w:val="28"/>
-          <w:shd w:val="clear" w:color="auto" w:fill="FFFFFF"/>
-        </w:rPr>
-        <w:t>github</w:t>
-      </w:r>
-      <w:proofErr w:type="spellEnd"/>
-      <w:r>
-        <w:rPr>
-          <w:rFonts w:ascii="Times New Roman" w:hAnsi="Times New Roman" w:cs="Times New Roman"/>
-          <w:color w:val="000000"/>
-          <w:sz w:val="28"/>
-          <w:szCs w:val="28"/>
-          <w:shd w:val="clear" w:color="auto" w:fill="FFFFFF"/>
-        </w:rPr>
         <w:t xml:space="preserve"> we are able to work on the project efficiently.</w:t>
       </w:r>
     </w:p>
@@ -2238,6 +2211,42 @@
         <w:rPr>
           <w:sz w:val="40"/>
           <w:szCs w:val="40"/>
+          <w:lang w:val="en-US"/>
+        </w:rPr>
+      </w:pPr>
+    </w:p>
+    <w:p>
+      <w:pPr>
+        <w:rPr>
+          <w:sz w:val="40"/>
+          <w:szCs w:val="40"/>
+          <w:lang w:val="en-US"/>
+        </w:rPr>
+      </w:pPr>
+    </w:p>
+    <w:p>
+      <w:pPr>
+        <w:rPr>
+          <w:sz w:val="40"/>
+          <w:szCs w:val="40"/>
+          <w:lang w:val="en-US"/>
+        </w:rPr>
+      </w:pPr>
+    </w:p>
+    <w:p>
+      <w:pPr>
+        <w:rPr>
+          <w:sz w:val="40"/>
+          <w:szCs w:val="40"/>
+          <w:lang w:val="en-US"/>
+        </w:rPr>
+      </w:pPr>
+    </w:p>
+    <w:p>
+      <w:pPr>
+        <w:rPr>
+          <w:sz w:val="40"/>
+          <w:szCs w:val="40"/>
           <w:u w:val="single"/>
           <w:lang w:val="en-US"/>
         </w:rPr>
@@ -2249,6 +2258,7 @@
           <w:u w:val="single"/>
           <w:lang w:val="en-US"/>
         </w:rPr>
+        <w:lastRenderedPageBreak/>
         <w:t>Reflection &amp; Evaluation</w:t>
       </w:r>
     </w:p>
@@ -2276,233 +2286,6 @@
     <w:p>
       <w:pPr>
         <w:rPr>
-          <w:sz w:val="28"/>
-          <w:szCs w:val="28"/>
-          <w:lang w:val="en-US"/>
-        </w:rPr>
-      </w:pPr>
-      <w:r>
-        <w:rPr>
-          <w:sz w:val="28"/>
-          <w:szCs w:val="28"/>
-          <w:lang w:val="en-US"/>
-        </w:rPr>
-        <w:t>This course has made me work for long hours into the night, mostly I end up sleeping at 2AM in the morning. However, despite my lack of sleep, I’ve managed to defeat every hurdle with great success. It’s amazing how far I’ve come from not being confident with my skills to being proficient.</w:t>
-      </w:r>
-    </w:p>
-    <w:p>
-      <w:pPr>
-        <w:rPr>
-          <w:sz w:val="28"/>
-          <w:szCs w:val="28"/>
-          <w:lang w:val="en-US"/>
-        </w:rPr>
-      </w:pPr>
-      <w:r>
-        <w:rPr>
-          <w:sz w:val="28"/>
-          <w:szCs w:val="28"/>
-          <w:lang w:val="en-US"/>
-        </w:rPr>
-        <w:t>There were many challenges I faced but the 2 prominent ones were file handling as well as navigating</w:t>
-      </w:r>
-      <w:r>
-        <w:rPr>
-          <w:sz w:val="28"/>
-          <w:szCs w:val="28"/>
-          <w:lang w:val="en-US"/>
-        </w:rPr>
-        <w:t xml:space="preserve"> a project file of this size. </w:t>
-      </w:r>
-    </w:p>
-    <w:p>
-      <w:pPr>
-        <w:rPr>
-          <w:sz w:val="28"/>
-          <w:szCs w:val="28"/>
-          <w:lang w:val="en-US"/>
-        </w:rPr>
-      </w:pPr>
-      <w:r>
-        <w:rPr>
-          <w:sz w:val="28"/>
-          <w:szCs w:val="28"/>
-          <w:lang w:val="en-US"/>
-        </w:rPr>
-        <w:t>I will start with the latter, this is project is massive close to 700 lines of code, it felt pretty daunting staring at a screen trying to find the right code. I solved this by separating the two halves of the code: enrolment and summary. So, we can work on each other’s part separately.</w:t>
-      </w:r>
-    </w:p>
-    <w:p>
-      <w:pPr>
-        <w:rPr>
-          <w:sz w:val="28"/>
-          <w:szCs w:val="28"/>
-          <w:lang w:val="en-US"/>
-        </w:rPr>
-      </w:pPr>
-      <w:r>
-        <w:rPr>
-          <w:sz w:val="28"/>
-          <w:szCs w:val="28"/>
-          <w:lang w:val="en-US"/>
-        </w:rPr>
-        <w:t xml:space="preserve">Next, the file handling was a pain in the beginning. I had not </w:t>
-      </w:r>
-      <w:r>
-        <w:rPr>
-          <w:sz w:val="28"/>
-          <w:szCs w:val="28"/>
-          <w:lang w:val="en-US"/>
-        </w:rPr>
-        <w:t>learnt</w:t>
-      </w:r>
-      <w:r>
-        <w:rPr>
-          <w:sz w:val="28"/>
-          <w:szCs w:val="28"/>
-          <w:lang w:val="en-US"/>
-        </w:rPr>
-        <w:t xml:space="preserve"> the full concepts of it and had to rely on Stack Overflow as well as YouTube. However, these did not explain more advanced topics as the goal in my mind was to search through a text file and selecting specific words to add to a count. My teammate, on the other hand, was doing well with file handling so I read his code and found a way to make my side work as well. The lecturer also gave me some tips to make my code more efficient to prevent it from reading constantly, it reads it once and updates the values as the user inputs new data.</w:t>
-      </w:r>
-    </w:p>
-    <w:p>
-      <w:pPr>
-        <w:rPr>
-          <w:sz w:val="28"/>
-          <w:szCs w:val="28"/>
-          <w:lang w:val="en-US"/>
-        </w:rPr>
-      </w:pPr>
-      <w:r>
-        <w:rPr>
-          <w:sz w:val="28"/>
-          <w:szCs w:val="28"/>
-          <w:lang w:val="en-US"/>
-        </w:rPr>
-        <w:t>To end of my report, I would like give a shoutout to my teammate</w:t>
-      </w:r>
-      <w:r>
-        <w:rPr>
-          <w:sz w:val="28"/>
-          <w:szCs w:val="28"/>
-          <w:lang w:val="en-US"/>
-        </w:rPr>
-        <w:t xml:space="preserve">, </w:t>
-      </w:r>
-      <w:proofErr w:type="spellStart"/>
-      <w:r>
-        <w:rPr>
-          <w:sz w:val="28"/>
-          <w:szCs w:val="28"/>
-          <w:lang w:val="en-US"/>
-        </w:rPr>
-        <w:t>Thien</w:t>
-      </w:r>
-      <w:proofErr w:type="spellEnd"/>
-      <w:r>
-        <w:rPr>
-          <w:sz w:val="28"/>
-          <w:szCs w:val="28"/>
-          <w:lang w:val="en-US"/>
-        </w:rPr>
-        <w:t xml:space="preserve"> Kian </w:t>
-      </w:r>
-      <w:proofErr w:type="spellStart"/>
-      <w:r>
-        <w:rPr>
-          <w:sz w:val="28"/>
-          <w:szCs w:val="28"/>
-          <w:lang w:val="en-US"/>
-        </w:rPr>
-        <w:t>Foh</w:t>
-      </w:r>
-      <w:proofErr w:type="spellEnd"/>
-      <w:r>
-        <w:rPr>
-          <w:sz w:val="28"/>
-          <w:szCs w:val="28"/>
-          <w:lang w:val="en-US"/>
-        </w:rPr>
-        <w:t xml:space="preserve"> for being an awesome teammate. I would also shoutout to my lecturer, who answered our questions along the way.</w:t>
-      </w:r>
-    </w:p>
-    <w:p>
-      <w:pPr>
-        <w:rPr>
-          <w:sz w:val="40"/>
-          <w:szCs w:val="40"/>
-          <w:lang w:val="en-US"/>
-        </w:rPr>
-      </w:pPr>
-    </w:p>
-    <w:p>
-      <w:pPr>
-        <w:rPr>
-          <w:sz w:val="40"/>
-          <w:szCs w:val="40"/>
-          <w:lang w:val="en-US"/>
-        </w:rPr>
-      </w:pPr>
-    </w:p>
-    <w:p>
-      <w:pPr>
-        <w:rPr>
-          <w:rFonts w:ascii="Times New Roman" w:hAnsi="Times New Roman" w:cs="Times New Roman"/>
-          <w:b/>
-          <w:sz w:val="32"/>
-          <w:szCs w:val="32"/>
-          <w:lang w:val="en-US"/>
-        </w:rPr>
-      </w:pPr>
-      <w:proofErr w:type="spellStart"/>
-      <w:r>
-        <w:rPr>
-          <w:rFonts w:ascii="Times New Roman" w:hAnsi="Times New Roman" w:cs="Times New Roman"/>
-          <w:b/>
-          <w:sz w:val="32"/>
-          <w:szCs w:val="32"/>
-          <w:lang w:val="en-US"/>
-        </w:rPr>
-        <w:lastRenderedPageBreak/>
-        <w:t>Thien</w:t>
-      </w:r>
-      <w:proofErr w:type="spellEnd"/>
-      <w:r>
-        <w:rPr>
-          <w:rFonts w:ascii="Times New Roman" w:hAnsi="Times New Roman" w:cs="Times New Roman"/>
-          <w:b/>
-          <w:sz w:val="32"/>
-          <w:szCs w:val="32"/>
-          <w:lang w:val="en-US"/>
-        </w:rPr>
-        <w:t xml:space="preserve"> Kian </w:t>
-      </w:r>
-      <w:proofErr w:type="spellStart"/>
-      <w:r>
-        <w:rPr>
-          <w:rFonts w:ascii="Times New Roman" w:hAnsi="Times New Roman" w:cs="Times New Roman"/>
-          <w:b/>
-          <w:sz w:val="32"/>
-          <w:szCs w:val="32"/>
-          <w:lang w:val="en-US"/>
-        </w:rPr>
-        <w:t>Foh</w:t>
-      </w:r>
-      <w:proofErr w:type="spellEnd"/>
-    </w:p>
-    <w:p>
-      <w:pPr>
-        <w:rPr>
-          <w:rFonts w:ascii="Times New Roman" w:hAnsi="Times New Roman" w:cs="Times New Roman"/>
-          <w:sz w:val="28"/>
-          <w:szCs w:val="28"/>
-          <w:lang w:val="en-US"/>
-        </w:rPr>
-      </w:pPr>
-    </w:p>
-    <w:p>
-      <w:pPr>
-        <w:rPr>
           <w:rFonts w:ascii="Times New Roman" w:hAnsi="Times New Roman" w:cs="Times New Roman"/>
           <w:b/>
           <w:color w:val="000000" w:themeColor="text1"/>
@@ -2528,181 +2311,134 @@
     <w:p>
       <w:pPr>
         <w:rPr>
-          <w:rFonts w:ascii="Times New Roman" w:hAnsi="Times New Roman" w:cs="Times New Roman"/>
-          <w:sz w:val="24"/>
-          <w:szCs w:val="24"/>
-          <w:lang w:val="en-US"/>
-        </w:rPr>
-      </w:pPr>
-    </w:p>
-    <w:p>
-      <w:pPr>
-        <w:rPr>
-          <w:rFonts w:ascii="Times New Roman" w:hAnsi="Times New Roman" w:cs="Times New Roman"/>
-          <w:sz w:val="28"/>
-          <w:szCs w:val="28"/>
-          <w:lang w:val="en-US"/>
-        </w:rPr>
-      </w:pPr>
-      <w:r>
-        <w:rPr>
-          <w:rFonts w:ascii="Times New Roman" w:hAnsi="Times New Roman" w:cs="Times New Roman"/>
-          <w:sz w:val="28"/>
-          <w:szCs w:val="28"/>
-          <w:lang w:val="en-US"/>
-        </w:rPr>
-        <w:t xml:space="preserve">At the beginning of the project I felt like there is a lot to take in about the project we need to do enrolment and need to make sure the program can generate a text file and able to read from the text file. But after a few days when I had a meeting with </w:t>
-      </w:r>
-      <w:proofErr w:type="spellStart"/>
-      <w:r>
-        <w:rPr>
-          <w:rFonts w:ascii="Times New Roman" w:hAnsi="Times New Roman" w:cs="Times New Roman"/>
-          <w:sz w:val="28"/>
-          <w:szCs w:val="28"/>
-          <w:lang w:val="en-US"/>
-        </w:rPr>
-        <w:t>Aiman</w:t>
-      </w:r>
-      <w:proofErr w:type="spellEnd"/>
-      <w:r>
-        <w:rPr>
-          <w:rFonts w:ascii="Times New Roman" w:hAnsi="Times New Roman" w:cs="Times New Roman"/>
-          <w:sz w:val="28"/>
-          <w:szCs w:val="28"/>
-          <w:lang w:val="en-US"/>
-        </w:rPr>
-        <w:t xml:space="preserve"> using discord we are able to break down the work into many part and that makes me felt a bit more relief. Because I am able to know what I should do in this project. Right after the meeting I keep working on project because </w:t>
-      </w:r>
-      <w:proofErr w:type="spellStart"/>
-      <w:r>
-        <w:rPr>
-          <w:rFonts w:ascii="Times New Roman" w:hAnsi="Times New Roman" w:cs="Times New Roman"/>
-          <w:sz w:val="28"/>
-          <w:szCs w:val="28"/>
-          <w:lang w:val="en-US"/>
-        </w:rPr>
-        <w:t>i</w:t>
-      </w:r>
-      <w:proofErr w:type="spellEnd"/>
-      <w:r>
-        <w:rPr>
-          <w:rFonts w:ascii="Times New Roman" w:hAnsi="Times New Roman" w:cs="Times New Roman"/>
-          <w:sz w:val="28"/>
-          <w:szCs w:val="28"/>
-          <w:lang w:val="en-US"/>
-        </w:rPr>
-        <w:t xml:space="preserve"> know that the module </w:t>
-      </w:r>
-      <w:proofErr w:type="spellStart"/>
-      <w:r>
-        <w:rPr>
-          <w:rFonts w:ascii="Times New Roman" w:hAnsi="Times New Roman" w:cs="Times New Roman"/>
-          <w:sz w:val="28"/>
-          <w:szCs w:val="28"/>
-          <w:lang w:val="en-US"/>
-        </w:rPr>
-        <w:t>Aiman</w:t>
-      </w:r>
-      <w:proofErr w:type="spellEnd"/>
-      <w:r>
-        <w:rPr>
-          <w:rFonts w:ascii="Times New Roman" w:hAnsi="Times New Roman" w:cs="Times New Roman"/>
-          <w:sz w:val="28"/>
-          <w:szCs w:val="28"/>
-          <w:lang w:val="en-US"/>
-        </w:rPr>
-        <w:t xml:space="preserve"> need to work on is depend on the module I am working on. I did not want to slow him down so I keep working on the enrolment module. After three to four days, I am able to finish my part so that </w:t>
-      </w:r>
-      <w:proofErr w:type="spellStart"/>
-      <w:r>
-        <w:rPr>
-          <w:rFonts w:ascii="Times New Roman" w:hAnsi="Times New Roman" w:cs="Times New Roman"/>
-          <w:sz w:val="28"/>
-          <w:szCs w:val="28"/>
-          <w:lang w:val="en-US"/>
-        </w:rPr>
-        <w:t>Aiman</w:t>
-      </w:r>
-      <w:proofErr w:type="spellEnd"/>
-      <w:r>
-        <w:rPr>
-          <w:rFonts w:ascii="Times New Roman" w:hAnsi="Times New Roman" w:cs="Times New Roman"/>
-          <w:sz w:val="28"/>
-          <w:szCs w:val="28"/>
-          <w:lang w:val="en-US"/>
-        </w:rPr>
-        <w:t xml:space="preserve"> can continue working on the view summary report module. In just around 2 days </w:t>
-      </w:r>
-      <w:proofErr w:type="spellStart"/>
-      <w:r>
-        <w:rPr>
-          <w:rFonts w:ascii="Times New Roman" w:hAnsi="Times New Roman" w:cs="Times New Roman"/>
-          <w:sz w:val="28"/>
-          <w:szCs w:val="28"/>
-          <w:lang w:val="en-US"/>
-        </w:rPr>
-        <w:t>Aiman</w:t>
-      </w:r>
-      <w:proofErr w:type="spellEnd"/>
-      <w:r>
-        <w:rPr>
-          <w:rFonts w:ascii="Times New Roman" w:hAnsi="Times New Roman" w:cs="Times New Roman"/>
-          <w:sz w:val="28"/>
-          <w:szCs w:val="28"/>
-          <w:lang w:val="en-US"/>
-        </w:rPr>
-        <w:t xml:space="preserve"> finished the view summary report module I am very surprised the fact that he is able to finish the module in just two days. In less than a week we are able to finish the project. Overall </w:t>
-      </w:r>
-      <w:proofErr w:type="spellStart"/>
-      <w:r>
-        <w:rPr>
-          <w:rFonts w:ascii="Times New Roman" w:hAnsi="Times New Roman" w:cs="Times New Roman"/>
-          <w:sz w:val="28"/>
-          <w:szCs w:val="28"/>
-          <w:lang w:val="en-US"/>
-        </w:rPr>
-        <w:t>i</w:t>
-      </w:r>
-      <w:proofErr w:type="spellEnd"/>
-      <w:r>
-        <w:rPr>
-          <w:rFonts w:ascii="Times New Roman" w:hAnsi="Times New Roman" w:cs="Times New Roman"/>
-          <w:sz w:val="28"/>
-          <w:szCs w:val="28"/>
-          <w:lang w:val="en-US"/>
-        </w:rPr>
-        <w:t xml:space="preserve"> felt very grateful to be in a group with </w:t>
-      </w:r>
-      <w:proofErr w:type="spellStart"/>
-      <w:r>
-        <w:rPr>
-          <w:rFonts w:ascii="Times New Roman" w:hAnsi="Times New Roman" w:cs="Times New Roman"/>
-          <w:sz w:val="28"/>
-          <w:szCs w:val="28"/>
-          <w:lang w:val="en-US"/>
-        </w:rPr>
-        <w:t>Aiman</w:t>
-      </w:r>
-      <w:proofErr w:type="spellEnd"/>
-      <w:r>
-        <w:rPr>
-          <w:rFonts w:ascii="Times New Roman" w:hAnsi="Times New Roman" w:cs="Times New Roman"/>
-          <w:sz w:val="28"/>
-          <w:szCs w:val="28"/>
-          <w:lang w:val="en-US"/>
-        </w:rPr>
-        <w:t>, and I believe that I might not be able to finish the project without him.</w:t>
-      </w:r>
-    </w:p>
-    <w:p>
-      <w:pPr>
-        <w:rPr>
-          <w:rFonts w:ascii="Times New Roman" w:hAnsi="Times New Roman" w:cs="Times New Roman"/>
-          <w:sz w:val="24"/>
-          <w:szCs w:val="24"/>
-          <w:lang w:val="en-US"/>
-        </w:rPr>
-      </w:pPr>
+          <w:sz w:val="28"/>
+          <w:szCs w:val="28"/>
+          <w:lang w:val="en-US"/>
+        </w:rPr>
+      </w:pPr>
+      <w:r>
+        <w:rPr>
+          <w:sz w:val="28"/>
+          <w:szCs w:val="28"/>
+          <w:lang w:val="en-US"/>
+        </w:rPr>
+        <w:t>From the start, I had to pick a teammate that could help me undertake this massive project. I saw Tien Kian Foh’s name very often at the lab assignment, I knew that he was extremely driven to completing his work. So, I message</w:t>
+      </w:r>
+      <w:r>
+        <w:rPr>
+          <w:sz w:val="28"/>
+          <w:szCs w:val="28"/>
+          <w:lang w:val="en-US"/>
+        </w:rPr>
+        <w:t>d</w:t>
+      </w:r>
+      <w:r>
+        <w:rPr>
+          <w:sz w:val="28"/>
+          <w:szCs w:val="28"/>
+          <w:lang w:val="en-US"/>
+        </w:rPr>
+        <w:t xml:space="preserve"> him</w:t>
+      </w:r>
+      <w:r>
+        <w:rPr>
+          <w:sz w:val="28"/>
+          <w:szCs w:val="28"/>
+          <w:lang w:val="en-US"/>
+        </w:rPr>
+        <w:t xml:space="preserve"> asking whether he would accept to be my teammate. He agreed and we had a little meeting in the morning. We talked about assigning work and discussing how to go about it. He suggested to use </w:t>
+      </w:r>
+      <w:r>
+        <w:rPr>
+          <w:sz w:val="28"/>
+          <w:szCs w:val="28"/>
+          <w:lang w:val="en-US"/>
+        </w:rPr>
+        <w:t>GitHub</w:t>
+      </w:r>
+      <w:r>
+        <w:rPr>
+          <w:sz w:val="28"/>
+          <w:szCs w:val="28"/>
+          <w:lang w:val="en-US"/>
+        </w:rPr>
+        <w:t xml:space="preserve"> as a way to manage our project. </w:t>
+      </w:r>
+    </w:p>
+    <w:p>
+      <w:pPr>
+        <w:rPr>
+          <w:sz w:val="28"/>
+          <w:szCs w:val="28"/>
+          <w:lang w:val="en-US"/>
+        </w:rPr>
+      </w:pPr>
+      <w:r>
+        <w:rPr>
+          <w:sz w:val="28"/>
+          <w:szCs w:val="28"/>
+          <w:lang w:val="en-US"/>
+        </w:rPr>
+        <w:t>I had never used it before, neither did he, but we tried our best and use it casually now. We continued our work and fixed some bugs left and right. Eventually, he finished his part and I was struggling heavily trying to solve every problem.</w:t>
+      </w:r>
+    </w:p>
+    <w:p>
+      <w:pPr>
+        <w:rPr>
+          <w:sz w:val="28"/>
+          <w:szCs w:val="28"/>
+          <w:lang w:val="en-US"/>
+        </w:rPr>
+      </w:pPr>
+      <w:r>
+        <w:rPr>
+          <w:sz w:val="28"/>
+          <w:szCs w:val="28"/>
+          <w:lang w:val="en-US"/>
+        </w:rPr>
+        <w:t>This has made me work for long hours into the night, mostly I end</w:t>
+      </w:r>
+      <w:r>
+        <w:rPr>
+          <w:sz w:val="28"/>
+          <w:szCs w:val="28"/>
+          <w:lang w:val="en-US"/>
+        </w:rPr>
+        <w:t>ed</w:t>
+      </w:r>
+      <w:r>
+        <w:rPr>
+          <w:sz w:val="28"/>
+          <w:szCs w:val="28"/>
+          <w:lang w:val="en-US"/>
+        </w:rPr>
+        <w:t xml:space="preserve"> up sleeping at 2AM in the morning. </w:t>
+      </w:r>
+      <w:r>
+        <w:rPr>
+          <w:sz w:val="28"/>
+          <w:szCs w:val="28"/>
+          <w:lang w:val="en-US"/>
+        </w:rPr>
+        <w:t>I didn’t want to let my teammate down so, I continued till we finished it on the 6</w:t>
+      </w:r>
+      <w:r>
+        <w:rPr>
+          <w:sz w:val="28"/>
+          <w:szCs w:val="28"/>
+          <w:vertAlign w:val="superscript"/>
+          <w:lang w:val="en-US"/>
+        </w:rPr>
+        <w:t>th</w:t>
+      </w:r>
+      <w:r>
+        <w:rPr>
+          <w:sz w:val="28"/>
+          <w:szCs w:val="28"/>
+          <w:lang w:val="en-US"/>
+        </w:rPr>
+        <w:t xml:space="preserve"> day. We celebrated by properly chatting together and being happy that we completed it.</w:t>
+      </w:r>
     </w:p>
     <w:p>
       <w:pPr>
@@ -2730,30 +2466,559 @@
     <w:p>
       <w:pPr>
         <w:rPr>
-          <w:rFonts w:ascii="Times New Roman" w:hAnsi="Times New Roman" w:cs="Times New Roman"/>
-          <w:sz w:val="28"/>
-          <w:szCs w:val="28"/>
-          <w:lang w:val="en-US"/>
-        </w:rPr>
-      </w:pPr>
-    </w:p>
-    <w:p>
-      <w:pPr>
-        <w:rPr>
-          <w:rFonts w:ascii="Times New Roman" w:hAnsi="Times New Roman" w:cs="Times New Roman"/>
-          <w:sz w:val="28"/>
-          <w:szCs w:val="28"/>
-          <w:lang w:val="en-US"/>
-        </w:rPr>
-      </w:pPr>
-      <w:r>
-        <w:rPr>
-          <w:rFonts w:ascii="Times New Roman" w:hAnsi="Times New Roman" w:cs="Times New Roman"/>
-          <w:sz w:val="28"/>
-          <w:szCs w:val="28"/>
-          <w:lang w:val="en-US"/>
-        </w:rPr>
-        <w:t xml:space="preserve">Throughout the project I face a lot of problem. But I am able to learn about </w:t>
+          <w:sz w:val="28"/>
+          <w:szCs w:val="28"/>
+          <w:lang w:val="en-US"/>
+        </w:rPr>
+      </w:pPr>
+      <w:r>
+        <w:rPr>
+          <w:sz w:val="28"/>
+          <w:szCs w:val="28"/>
+          <w:lang w:val="en-US"/>
+        </w:rPr>
+        <w:t>There were many challenges I faced but the 2 prominent ones were file handling as well as navigating</w:t>
+      </w:r>
+      <w:r>
+        <w:rPr>
+          <w:sz w:val="28"/>
+          <w:szCs w:val="28"/>
+          <w:lang w:val="en-US"/>
+        </w:rPr>
+        <w:t xml:space="preserve"> a project file of this size. </w:t>
+      </w:r>
+    </w:p>
+    <w:p>
+      <w:pPr>
+        <w:rPr>
+          <w:sz w:val="28"/>
+          <w:szCs w:val="28"/>
+          <w:lang w:val="en-US"/>
+        </w:rPr>
+      </w:pPr>
+      <w:r>
+        <w:rPr>
+          <w:sz w:val="28"/>
+          <w:szCs w:val="28"/>
+          <w:lang w:val="en-US"/>
+        </w:rPr>
+        <w:t>I will start with the latter, this project is massive close to 700 lines of code, it felt pretty daunting staring at a screen trying to find the right code. I solved this by separating the two halves of the code: enrolment and summary. So, we can work on each other’s part separately.</w:t>
+      </w:r>
+      <w:r>
+        <w:rPr>
+          <w:sz w:val="28"/>
+          <w:szCs w:val="28"/>
+          <w:lang w:val="en-US"/>
+        </w:rPr>
+        <w:t xml:space="preserve"> We also commented on the code heavily to make us understand what each part does.</w:t>
+      </w:r>
+    </w:p>
+    <w:p>
+      <w:pPr>
+        <w:rPr>
+          <w:sz w:val="28"/>
+          <w:szCs w:val="28"/>
+          <w:lang w:val="en-US"/>
+        </w:rPr>
+      </w:pPr>
+      <w:r>
+        <w:rPr>
+          <w:sz w:val="28"/>
+          <w:szCs w:val="28"/>
+          <w:lang w:val="en-US"/>
+        </w:rPr>
+        <w:t xml:space="preserve">Next, the file handling was a pain in the beginning. I had not </w:t>
+      </w:r>
+      <w:r>
+        <w:rPr>
+          <w:sz w:val="28"/>
+          <w:szCs w:val="28"/>
+          <w:lang w:val="en-US"/>
+        </w:rPr>
+        <w:t>learnt</w:t>
+      </w:r>
+      <w:r>
+        <w:rPr>
+          <w:sz w:val="28"/>
+          <w:szCs w:val="28"/>
+          <w:lang w:val="en-US"/>
+        </w:rPr>
+        <w:t xml:space="preserve"> the full concepts of it and had to rely on Stack Overflow as well as YouTube. However, these did not explain more advanced topics</w:t>
+      </w:r>
+      <w:r>
+        <w:rPr>
+          <w:sz w:val="28"/>
+          <w:szCs w:val="28"/>
+          <w:lang w:val="en-US"/>
+        </w:rPr>
+        <w:t>.</w:t>
+      </w:r>
+      <w:r>
+        <w:rPr>
+          <w:sz w:val="28"/>
+          <w:szCs w:val="28"/>
+          <w:lang w:val="en-US"/>
+        </w:rPr>
+        <w:t xml:space="preserve"> </w:t>
+      </w:r>
+      <w:r>
+        <w:rPr>
+          <w:sz w:val="28"/>
+          <w:szCs w:val="28"/>
+          <w:lang w:val="en-US"/>
+        </w:rPr>
+        <w:t>T</w:t>
+      </w:r>
+      <w:r>
+        <w:rPr>
+          <w:sz w:val="28"/>
+          <w:szCs w:val="28"/>
+          <w:lang w:val="en-US"/>
+        </w:rPr>
+        <w:t xml:space="preserve">he goal in my mind was to search through a text file and selecting specific words to add to a count. My teammate, on the other hand, was doing well with file handling so I read his code and found a way to make my side work as well. The lecturer also gave me </w:t>
+      </w:r>
+      <w:r>
+        <w:rPr>
+          <w:sz w:val="28"/>
+          <w:szCs w:val="28"/>
+          <w:lang w:val="en-US"/>
+        </w:rPr>
+        <w:lastRenderedPageBreak/>
+        <w:t>some tips to make my code more efficient</w:t>
+      </w:r>
+      <w:r>
+        <w:rPr>
+          <w:sz w:val="28"/>
+          <w:szCs w:val="28"/>
+          <w:lang w:val="en-US"/>
+        </w:rPr>
+        <w:t xml:space="preserve"> and</w:t>
+      </w:r>
+      <w:r>
+        <w:rPr>
+          <w:sz w:val="28"/>
+          <w:szCs w:val="28"/>
+          <w:lang w:val="en-US"/>
+        </w:rPr>
+        <w:t xml:space="preserve"> to prevent it from reading constantly, it reads it once and updates the values as the user inputs new data.</w:t>
+      </w:r>
+    </w:p>
+    <w:p>
+      <w:pPr>
+        <w:rPr>
+          <w:rFonts w:ascii="Times New Roman" w:hAnsi="Times New Roman" w:cs="Times New Roman"/>
+          <w:b/>
+          <w:sz w:val="32"/>
+          <w:szCs w:val="32"/>
+          <w:u w:val="single"/>
+          <w:lang w:val="en-US"/>
+        </w:rPr>
+      </w:pPr>
+      <w:r>
+        <w:rPr>
+          <w:rFonts w:ascii="Times New Roman" w:hAnsi="Times New Roman" w:cs="Times New Roman"/>
+          <w:b/>
+          <w:sz w:val="32"/>
+          <w:szCs w:val="32"/>
+          <w:u w:val="single"/>
+          <w:lang w:val="en-US"/>
+        </w:rPr>
+        <w:t>Conclusion</w:t>
+      </w:r>
+    </w:p>
+    <w:p>
+      <w:pPr>
+        <w:rPr>
+          <w:sz w:val="28"/>
+          <w:szCs w:val="28"/>
+          <w:lang w:val="en-US"/>
+        </w:rPr>
+      </w:pPr>
+      <w:r>
+        <w:rPr>
+          <w:sz w:val="28"/>
+          <w:szCs w:val="28"/>
+          <w:lang w:val="en-US"/>
+        </w:rPr>
+        <w:t>To end my report, I would like give a shoutout to my teammate</w:t>
+      </w:r>
+      <w:r>
+        <w:rPr>
+          <w:sz w:val="28"/>
+          <w:szCs w:val="28"/>
+          <w:lang w:val="en-US"/>
+        </w:rPr>
+        <w:t>, Thien Kian Foh for being an awesome teammate.</w:t>
+      </w:r>
+      <w:r>
+        <w:rPr>
+          <w:sz w:val="28"/>
+          <w:szCs w:val="28"/>
+          <w:lang w:val="en-US"/>
+        </w:rPr>
+        <w:t xml:space="preserve"> This project was an enormous undertaking and to have genuinely good teammate made this so much better.</w:t>
+      </w:r>
+      <w:r>
+        <w:rPr>
+          <w:sz w:val="28"/>
+          <w:szCs w:val="28"/>
+          <w:lang w:val="en-US"/>
+        </w:rPr>
+        <w:t xml:space="preserve"> I would also </w:t>
+      </w:r>
+      <w:r>
+        <w:rPr>
+          <w:sz w:val="28"/>
+          <w:szCs w:val="28"/>
+          <w:lang w:val="en-US"/>
+        </w:rPr>
+        <w:t>like to thank</w:t>
+      </w:r>
+      <w:r>
+        <w:rPr>
+          <w:sz w:val="28"/>
+          <w:szCs w:val="28"/>
+          <w:lang w:val="en-US"/>
+        </w:rPr>
+        <w:t xml:space="preserve"> my lecturer, who answered our questions along the way.</w:t>
+      </w:r>
+    </w:p>
+    <w:p>
+      <w:pPr>
+        <w:rPr>
+          <w:sz w:val="40"/>
+          <w:szCs w:val="40"/>
+          <w:lang w:val="en-US"/>
+        </w:rPr>
+      </w:pPr>
+    </w:p>
+    <w:p>
+      <w:pPr>
+        <w:rPr>
+          <w:sz w:val="40"/>
+          <w:szCs w:val="40"/>
+          <w:lang w:val="en-US"/>
+        </w:rPr>
+      </w:pPr>
+    </w:p>
+    <w:p>
+      <w:pPr>
+        <w:rPr>
+          <w:sz w:val="40"/>
+          <w:szCs w:val="40"/>
+          <w:lang w:val="en-US"/>
+        </w:rPr>
+      </w:pPr>
+    </w:p>
+    <w:p>
+      <w:pPr>
+        <w:rPr>
+          <w:sz w:val="40"/>
+          <w:szCs w:val="40"/>
+          <w:lang w:val="en-US"/>
+        </w:rPr>
+      </w:pPr>
+    </w:p>
+    <w:p>
+      <w:pPr>
+        <w:rPr>
+          <w:sz w:val="40"/>
+          <w:szCs w:val="40"/>
+          <w:lang w:val="en-US"/>
+        </w:rPr>
+      </w:pPr>
+    </w:p>
+    <w:p>
+      <w:pPr>
+        <w:rPr>
+          <w:sz w:val="40"/>
+          <w:szCs w:val="40"/>
+          <w:lang w:val="en-US"/>
+        </w:rPr>
+      </w:pPr>
+    </w:p>
+    <w:p>
+      <w:pPr>
+        <w:rPr>
+          <w:sz w:val="40"/>
+          <w:szCs w:val="40"/>
+          <w:lang w:val="en-US"/>
+        </w:rPr>
+      </w:pPr>
+    </w:p>
+    <w:p>
+      <w:pPr>
+        <w:rPr>
+          <w:sz w:val="40"/>
+          <w:szCs w:val="40"/>
+          <w:lang w:val="en-US"/>
+        </w:rPr>
+      </w:pPr>
+    </w:p>
+    <w:p>
+      <w:pPr>
+        <w:rPr>
+          <w:sz w:val="40"/>
+          <w:szCs w:val="40"/>
+          <w:lang w:val="en-US"/>
+        </w:rPr>
+      </w:pPr>
+    </w:p>
+    <w:p>
+      <w:pPr>
+        <w:rPr>
+          <w:sz w:val="40"/>
+          <w:szCs w:val="40"/>
+          <w:lang w:val="en-US"/>
+        </w:rPr>
+      </w:pPr>
+    </w:p>
+    <w:p>
+      <w:pPr>
+        <w:rPr>
+          <w:sz w:val="40"/>
+          <w:szCs w:val="40"/>
+          <w:lang w:val="en-US"/>
+        </w:rPr>
+      </w:pPr>
+    </w:p>
+    <w:p>
+      <w:pPr>
+        <w:rPr>
+          <w:sz w:val="40"/>
+          <w:szCs w:val="40"/>
+          <w:lang w:val="en-US"/>
+        </w:rPr>
+      </w:pPr>
+    </w:p>
+    <w:p>
+      <w:pPr>
+        <w:rPr>
+          <w:sz w:val="40"/>
+          <w:szCs w:val="40"/>
+          <w:lang w:val="en-US"/>
+        </w:rPr>
+      </w:pPr>
+    </w:p>
+    <w:p>
+      <w:pPr>
+        <w:rPr>
+          <w:sz w:val="40"/>
+          <w:szCs w:val="40"/>
+          <w:lang w:val="en-US"/>
+        </w:rPr>
+      </w:pPr>
+    </w:p>
+    <w:p>
+      <w:pPr>
+        <w:rPr>
+          <w:sz w:val="40"/>
+          <w:szCs w:val="40"/>
+          <w:lang w:val="en-US"/>
+        </w:rPr>
+      </w:pPr>
+    </w:p>
+    <w:p>
+      <w:pPr>
+        <w:rPr>
+          <w:sz w:val="40"/>
+          <w:szCs w:val="40"/>
+          <w:lang w:val="en-US"/>
+        </w:rPr>
+      </w:pPr>
+    </w:p>
+    <w:p>
+      <w:pPr>
+        <w:rPr>
+          <w:sz w:val="40"/>
+          <w:szCs w:val="40"/>
+          <w:lang w:val="en-US"/>
+        </w:rPr>
+      </w:pPr>
+    </w:p>
+    <w:p>
+      <w:pPr>
+        <w:rPr>
+          <w:rFonts w:ascii="Times New Roman" w:hAnsi="Times New Roman" w:cs="Times New Roman"/>
+          <w:b/>
+          <w:sz w:val="32"/>
+          <w:szCs w:val="32"/>
+          <w:lang w:val="en-US"/>
+        </w:rPr>
+      </w:pPr>
+      <w:r>
+        <w:rPr>
+          <w:rFonts w:ascii="Times New Roman" w:hAnsi="Times New Roman" w:cs="Times New Roman"/>
+          <w:b/>
+          <w:sz w:val="32"/>
+          <w:szCs w:val="32"/>
+          <w:lang w:val="en-US"/>
+        </w:rPr>
+        <w:t>Thien Kian Foh</w:t>
+      </w:r>
+    </w:p>
+    <w:p>
+      <w:pPr>
+        <w:rPr>
+          <w:rFonts w:ascii="Times New Roman" w:hAnsi="Times New Roman" w:cs="Times New Roman"/>
+          <w:sz w:val="28"/>
+          <w:szCs w:val="28"/>
+          <w:lang w:val="en-US"/>
+        </w:rPr>
+      </w:pPr>
+    </w:p>
+    <w:p>
+      <w:pPr>
+        <w:rPr>
+          <w:rFonts w:ascii="Times New Roman" w:hAnsi="Times New Roman" w:cs="Times New Roman"/>
+          <w:b/>
+          <w:color w:val="000000" w:themeColor="text1"/>
+          <w:sz w:val="28"/>
+          <w:szCs w:val="28"/>
+          <w:u w:val="single"/>
+          <w:lang w:val="en-US"/>
+        </w:rPr>
+      </w:pPr>
+      <w:r>
+        <w:rPr>
+          <w:rFonts w:ascii="Times New Roman" w:hAnsi="Times New Roman" w:cs="Times New Roman"/>
+          <w:b/>
+          <w:color w:val="000000" w:themeColor="text1"/>
+          <w:sz w:val="28"/>
+          <w:szCs w:val="28"/>
+          <w:u w:val="single"/>
+          <w:lang w:val="en-US"/>
+        </w:rPr>
+        <w:t>Reflection</w:t>
+      </w:r>
+    </w:p>
+    <w:p>
+      <w:pPr>
+        <w:rPr>
+          <w:rFonts w:ascii="Times New Roman" w:hAnsi="Times New Roman" w:cs="Times New Roman"/>
+          <w:sz w:val="24"/>
+          <w:szCs w:val="24"/>
+          <w:lang w:val="en-US"/>
+        </w:rPr>
+      </w:pPr>
+    </w:p>
+    <w:p>
+      <w:pPr>
+        <w:rPr>
+          <w:rFonts w:ascii="Times New Roman" w:hAnsi="Times New Roman" w:cs="Times New Roman"/>
+          <w:sz w:val="28"/>
+          <w:szCs w:val="28"/>
+          <w:lang w:val="en-US"/>
+        </w:rPr>
+      </w:pPr>
+      <w:r>
+        <w:rPr>
+          <w:rFonts w:ascii="Times New Roman" w:hAnsi="Times New Roman" w:cs="Times New Roman"/>
+          <w:sz w:val="28"/>
+          <w:szCs w:val="28"/>
+          <w:lang w:val="en-US"/>
+        </w:rPr>
+        <w:t xml:space="preserve">At the beginning of the project I felt like there is a lot to take in about the project we need to do enrolment and need to make sure the program can generate a text file and able to read from the text file. But after a few days when I had a meeting with Aiman using discord we are able to break down the work into many part and that makes me felt a bit more relief. Because I am able to know what I should do in this project. Right after the meeting I keep working on project because </w:t>
+      </w:r>
+      <w:r>
+        <w:rPr>
+          <w:rFonts w:ascii="Times New Roman" w:hAnsi="Times New Roman" w:cs="Times New Roman"/>
+          <w:sz w:val="28"/>
+          <w:szCs w:val="28"/>
+          <w:lang w:val="en-US"/>
+        </w:rPr>
+        <w:t>I</w:t>
+      </w:r>
+      <w:r>
+        <w:rPr>
+          <w:rFonts w:ascii="Times New Roman" w:hAnsi="Times New Roman" w:cs="Times New Roman"/>
+          <w:sz w:val="28"/>
+          <w:szCs w:val="28"/>
+          <w:lang w:val="en-US"/>
+        </w:rPr>
+        <w:t xml:space="preserve"> know that the module Aiman need to work on is depend on the module I am working on. I did not want to slow him down so I keep working on the enrolment module. After three to four days, I am able to finish my part so that Aiman can continue working on the view summary report module. In just around 2 days Aiman finished the view summary report module I am very surprised the fact that he is able to finish the module in just two days. In less than a week we are able to finish the project. Overall </w:t>
+      </w:r>
+      <w:proofErr w:type="spellStart"/>
+      <w:r>
+        <w:rPr>
+          <w:rFonts w:ascii="Times New Roman" w:hAnsi="Times New Roman" w:cs="Times New Roman"/>
+          <w:sz w:val="28"/>
+          <w:szCs w:val="28"/>
+          <w:lang w:val="en-US"/>
+        </w:rPr>
+        <w:t>i</w:t>
+      </w:r>
+      <w:proofErr w:type="spellEnd"/>
+      <w:r>
+        <w:rPr>
+          <w:rFonts w:ascii="Times New Roman" w:hAnsi="Times New Roman" w:cs="Times New Roman"/>
+          <w:sz w:val="28"/>
+          <w:szCs w:val="28"/>
+          <w:lang w:val="en-US"/>
+        </w:rPr>
+        <w:t xml:space="preserve"> felt very grateful to be in a group with Aiman, and I believe that I might not be able to finish the project without him.</w:t>
+      </w:r>
+    </w:p>
+    <w:p>
+      <w:pPr>
+        <w:rPr>
+          <w:rFonts w:ascii="Times New Roman" w:hAnsi="Times New Roman" w:cs="Times New Roman"/>
+          <w:sz w:val="24"/>
+          <w:szCs w:val="24"/>
+          <w:lang w:val="en-US"/>
+        </w:rPr>
+      </w:pPr>
+    </w:p>
+    <w:p>
+      <w:pPr>
+        <w:rPr>
+          <w:rFonts w:ascii="Times New Roman" w:hAnsi="Times New Roman" w:cs="Times New Roman"/>
+          <w:b/>
+          <w:sz w:val="32"/>
+          <w:szCs w:val="32"/>
+          <w:u w:val="single"/>
+          <w:lang w:val="en-US"/>
+        </w:rPr>
+      </w:pPr>
+      <w:r>
+        <w:rPr>
+          <w:rFonts w:ascii="Times New Roman" w:hAnsi="Times New Roman" w:cs="Times New Roman"/>
+          <w:b/>
+          <w:sz w:val="32"/>
+          <w:szCs w:val="32"/>
+          <w:u w:val="single"/>
+          <w:lang w:val="en-US"/>
+        </w:rPr>
+        <w:t>Evaluation</w:t>
+      </w:r>
+    </w:p>
+    <w:p>
+      <w:pPr>
+        <w:rPr>
+          <w:rFonts w:ascii="Times New Roman" w:hAnsi="Times New Roman" w:cs="Times New Roman"/>
+          <w:sz w:val="28"/>
+          <w:szCs w:val="28"/>
+          <w:lang w:val="en-US"/>
+        </w:rPr>
+      </w:pPr>
+    </w:p>
+    <w:p>
+      <w:pPr>
+        <w:rPr>
+          <w:rFonts w:ascii="Times New Roman" w:hAnsi="Times New Roman" w:cs="Times New Roman"/>
+          <w:sz w:val="28"/>
+          <w:szCs w:val="28"/>
+          <w:lang w:val="en-US"/>
+        </w:rPr>
+      </w:pPr>
+      <w:r>
+        <w:rPr>
+          <w:rFonts w:ascii="Times New Roman" w:hAnsi="Times New Roman" w:cs="Times New Roman"/>
+          <w:sz w:val="28"/>
+          <w:szCs w:val="28"/>
+          <w:lang w:val="en-US"/>
+        </w:rPr>
+        <w:t xml:space="preserve">Throughout the project I face a lot of problem. But I am able to learn about a lot things such as new library and </w:t>
       </w:r>
       <w:proofErr w:type="gramStart"/>
       <w:r>
@@ -2763,7 +3028,7 @@
           <w:szCs w:val="28"/>
           <w:lang w:val="en-US"/>
         </w:rPr>
-        <w:t>a lot things</w:t>
+        <w:t>also</w:t>
       </w:r>
       <w:proofErr w:type="gramEnd"/>
       <w:r>
@@ -2773,61 +3038,7 @@
           <w:szCs w:val="28"/>
           <w:lang w:val="en-US"/>
         </w:rPr>
-        <w:t xml:space="preserve"> such as new library and also I am able to increase my critical thinking skill by finding solution to solve a problem. I had encountered a lot of problem in the duration of working on the project. </w:t>
-      </w:r>
-      <w:r>
-        <w:rPr>
-          <w:rFonts w:ascii="Times New Roman" w:hAnsi="Times New Roman" w:cs="Times New Roman"/>
-          <w:sz w:val="28"/>
-          <w:szCs w:val="28"/>
-          <w:lang w:val="en-US"/>
-        </w:rPr>
-        <w:t>one of the</w:t>
-      </w:r>
-      <w:r>
-        <w:rPr>
-          <w:rFonts w:ascii="Times New Roman" w:hAnsi="Times New Roman" w:cs="Times New Roman"/>
-          <w:sz w:val="28"/>
-          <w:szCs w:val="28"/>
-          <w:lang w:val="en-US"/>
-        </w:rPr>
-        <w:t xml:space="preserve"> problem I</w:t>
-      </w:r>
-      <w:r>
-        <w:rPr>
-          <w:rFonts w:ascii="Times New Roman" w:hAnsi="Times New Roman" w:cs="Times New Roman"/>
-          <w:sz w:val="28"/>
-          <w:szCs w:val="28"/>
-          <w:lang w:val="en-US"/>
-        </w:rPr>
-        <w:t xml:space="preserve"> had</w:t>
-      </w:r>
-      <w:r>
-        <w:rPr>
-          <w:rFonts w:ascii="Times New Roman" w:hAnsi="Times New Roman" w:cs="Times New Roman"/>
-          <w:sz w:val="28"/>
-          <w:szCs w:val="28"/>
-          <w:lang w:val="en-US"/>
-        </w:rPr>
-        <w:t xml:space="preserve"> </w:t>
-      </w:r>
-      <w:r>
-        <w:rPr>
-          <w:rFonts w:ascii="Times New Roman" w:hAnsi="Times New Roman" w:cs="Times New Roman"/>
-          <w:sz w:val="28"/>
-          <w:szCs w:val="28"/>
-          <w:lang w:val="en-US"/>
-        </w:rPr>
-        <w:t>encountered</w:t>
-      </w:r>
-      <w:r>
-        <w:rPr>
-          <w:rFonts w:ascii="Times New Roman" w:hAnsi="Times New Roman" w:cs="Times New Roman"/>
-          <w:sz w:val="28"/>
-          <w:szCs w:val="28"/>
-          <w:lang w:val="en-US"/>
-        </w:rPr>
-        <w:t xml:space="preserve"> is how do we avoid input failure I did not know about input failure until I entered an </w:t>
+        <w:t xml:space="preserve"> I am able to increase my critical thinking skill by finding solution to solve a problem. I had encountered a lot of problem in the duration of working on the project. one of the problem I had encountered is how do we avoid input failure I did not know about input failure until I entered an </w:t>
       </w:r>
       <w:r>
         <w:rPr>
@@ -2941,7 +3152,17 @@
           <w:szCs w:val="28"/>
           <w:lang w:val="en-US"/>
         </w:rPr>
-        <w:t xml:space="preserve"> All in </w:t>
+        <w:t xml:space="preserve"> </w:t>
+      </w:r>
+      <w:r>
+        <w:rPr>
+          <w:rFonts w:ascii="Times New Roman" w:hAnsi="Times New Roman" w:cs="Times New Roman"/>
+          <w:sz w:val="28"/>
+          <w:szCs w:val="28"/>
+          <w:lang w:val="en-US"/>
+        </w:rPr>
+        <w:lastRenderedPageBreak/>
+        <w:t xml:space="preserve">All in </w:t>
       </w:r>
       <w:proofErr w:type="gramStart"/>
       <w:r>
@@ -2970,30 +3191,8 @@
           <w:szCs w:val="28"/>
           <w:lang w:val="en-US"/>
         </w:rPr>
-        <w:t xml:space="preserve"> to finish this project in time, it was a pleasure to work together with </w:t>
-      </w:r>
-      <w:proofErr w:type="spellStart"/>
-      <w:r>
-        <w:rPr>
-          <w:rFonts w:ascii="Times New Roman" w:hAnsi="Times New Roman" w:cs="Times New Roman"/>
-          <w:sz w:val="28"/>
-          <w:szCs w:val="28"/>
-          <w:lang w:val="en-US"/>
-        </w:rPr>
-        <w:t>Aiman</w:t>
-      </w:r>
-      <w:proofErr w:type="spellEnd"/>
-      <w:r>
-        <w:rPr>
-          <w:rFonts w:ascii="Times New Roman" w:hAnsi="Times New Roman" w:cs="Times New Roman"/>
-          <w:sz w:val="28"/>
-          <w:szCs w:val="28"/>
-          <w:lang w:val="en-US"/>
-        </w:rPr>
-        <w:t>.</w:t>
-      </w:r>
-      <w:bookmarkStart w:id="0" w:name="_GoBack"/>
-      <w:bookmarkEnd w:id="0"/>
+        <w:t xml:space="preserve"> to finish this project in time, it was a pleasure to work together with Aiman.</w:t>
+      </w:r>
     </w:p>
     <w:sectPr>
       <w:pgSz w:w="11906" w:h="16838"/>
@@ -3006,7 +3205,7 @@
 </file>
 
 <file path=word/numbering.xml><?xml version="1.0" encoding="utf-8"?>
-<w:numbering xmlns:wpc="http://schemas.microsoft.com/office/word/2010/wordprocessingCanvas" xmlns:cx="http://schemas.microsoft.com/office/drawing/2014/chartex" xmlns:mc="http://schemas.openxmlformats.org/markup-compatibility/2006" xmlns:o="urn:schemas-microsoft-com:office:office" xmlns:r="http://schemas.openxmlformats.org/officeDocument/2006/relationships" xmlns:m="http://schemas.openxmlformats.org/officeDocument/2006/math" xmlns:v="urn:schemas-microsoft-com:vml" xmlns:wp14="http://schemas.microsoft.com/office/word/2010/wordprocessingDrawing" xmlns:wp="http://schemas.openxmlformats.org/drawingml/2006/wordprocessingDrawing" xmlns:w10="urn:schemas-microsoft-com:office:word" xmlns:w="http://schemas.openxmlformats.org/wordprocessingml/2006/main" xmlns:w14="http://schemas.microsoft.com/office/word/2010/wordml" xmlns:w15="http://schemas.microsoft.com/office/word/2012/wordml" xmlns:w16se="http://schemas.microsoft.com/office/word/2015/wordml/symex" xmlns:wpg="http://schemas.microsoft.com/office/word/2010/wordprocessingGroup" xmlns:wpi="http://schemas.microsoft.com/office/word/2010/wordprocessingInk" xmlns:wne="http://schemas.microsoft.com/office/word/2006/wordml" xmlns:wps="http://schemas.microsoft.com/office/word/2010/wordprocessingShape" mc:Ignorable="w14 w15 w16se wp14">
+<w:numbering xmlns:wpc="http://schemas.microsoft.com/office/word/2010/wordprocessingCanvas" xmlns:cx="http://schemas.microsoft.com/office/drawing/2014/chartex" xmlns:cx1="http://schemas.microsoft.com/office/drawing/2015/9/8/chartex" xmlns:cx2="http://schemas.microsoft.com/office/drawing/2015/10/21/chartex" xmlns:cx3="http://schemas.microsoft.com/office/drawing/2016/5/9/chartex" xmlns:cx4="http://schemas.microsoft.com/office/drawing/2016/5/10/chartex" xmlns:cx5="http://schemas.microsoft.com/office/drawing/2016/5/11/chartex" xmlns:cx6="http://schemas.microsoft.com/office/drawing/2016/5/12/chartex" xmlns:cx7="http://schemas.microsoft.com/office/drawing/2016/5/13/chartex" xmlns:cx8="http://schemas.microsoft.com/office/drawing/2016/5/14/chartex" xmlns:mc="http://schemas.openxmlformats.org/markup-compatibility/2006" xmlns:aink="http://schemas.microsoft.com/office/drawing/2016/ink" xmlns:am3d="http://schemas.microsoft.com/office/drawing/2017/model3d" xmlns:o="urn:schemas-microsoft-com:office:office" xmlns:r="http://schemas.openxmlformats.org/officeDocument/2006/relationships" xmlns:m="http://schemas.openxmlformats.org/officeDocument/2006/math" xmlns:v="urn:schemas-microsoft-com:vml" xmlns:wp14="http://schemas.microsoft.com/office/word/2010/wordprocessingDrawing" xmlns:wp="http://schemas.openxmlformats.org/drawingml/2006/wordprocessingDrawing" xmlns:w10="urn:schemas-microsoft-com:office:word" xmlns:w="http://schemas.openxmlformats.org/wordprocessingml/2006/main" xmlns:w14="http://schemas.microsoft.com/office/word/2010/wordml" xmlns:w15="http://schemas.microsoft.com/office/word/2012/wordml" xmlns:w16cex="http://schemas.microsoft.com/office/word/2018/wordml/cex" xmlns:w16cid="http://schemas.microsoft.com/office/word/2016/wordml/cid" xmlns:w16="http://schemas.microsoft.com/office/word/2018/wordml" xmlns:w16sdtdh="http://schemas.microsoft.com/office/word/2020/wordml/sdtdatahash" xmlns:w16se="http://schemas.microsoft.com/office/word/2015/wordml/symex" xmlns:wpg="http://schemas.microsoft.com/office/word/2010/wordprocessingGroup" xmlns:wpi="http://schemas.microsoft.com/office/word/2010/wordprocessingInk" xmlns:wne="http://schemas.microsoft.com/office/word/2006/wordml" xmlns:wps="http://schemas.microsoft.com/office/word/2010/wordprocessingShape" mc:Ignorable="w14 w15 w16se w16cid w16 w16cex w16sdtdh wp14">
   <w:abstractNum w:abstractNumId="0" w15:restartNumberingAfterBreak="0">
     <w:nsid w:val="13C34FA7"/>
     <w:multiLevelType w:val="hybridMultilevel"/>
@@ -3360,7 +3559,7 @@
 </file>
 
 <file path=word/styles.xml><?xml version="1.0" encoding="utf-8"?>
-<w:styles xmlns:mc="http://schemas.openxmlformats.org/markup-compatibility/2006" xmlns:r="http://schemas.openxmlformats.org/officeDocument/2006/relationships" xmlns:w="http://schemas.openxmlformats.org/wordprocessingml/2006/main" xmlns:w14="http://schemas.microsoft.com/office/word/2010/wordml" xmlns:w15="http://schemas.microsoft.com/office/word/2012/wordml" xmlns:w16se="http://schemas.microsoft.com/office/word/2015/wordml/symex" mc:Ignorable="w14 w15 w16se">
+<w:styles xmlns:mc="http://schemas.openxmlformats.org/markup-compatibility/2006" xmlns:r="http://schemas.openxmlformats.org/officeDocument/2006/relationships" xmlns:w="http://schemas.openxmlformats.org/wordprocessingml/2006/main" xmlns:w14="http://schemas.microsoft.com/office/word/2010/wordml" xmlns:w15="http://schemas.microsoft.com/office/word/2012/wordml" xmlns:w16cex="http://schemas.microsoft.com/office/word/2018/wordml/cex" xmlns:w16cid="http://schemas.microsoft.com/office/word/2016/wordml/cid" xmlns:w16="http://schemas.microsoft.com/office/word/2018/wordml" xmlns:w16sdtdh="http://schemas.microsoft.com/office/word/2020/wordml/sdtdatahash" xmlns:w16se="http://schemas.microsoft.com/office/word/2015/wordml/symex" mc:Ignorable="w14 w15 w16se w16cid w16 w16cex w16sdtdh">
   <w:docDefaults>
     <w:rPrDefault>
       <w:rPr>
@@ -3376,7 +3575,7 @@
       </w:pPr>
     </w:pPrDefault>
   </w:docDefaults>
-  <w:latentStyles w:defLockedState="0" w:defUIPriority="99" w:defSemiHidden="0" w:defUnhideWhenUsed="0" w:defQFormat="0" w:count="371">
+  <w:latentStyles w:defLockedState="0" w:defUIPriority="99" w:defSemiHidden="0" w:defUnhideWhenUsed="0" w:defQFormat="0" w:count="376">
     <w:lsdException w:name="Normal" w:uiPriority="0" w:qFormat="1"/>
     <w:lsdException w:name="heading 1" w:uiPriority="9" w:qFormat="1"/>
     <w:lsdException w:name="heading 2" w:semiHidden="1" w:uiPriority="9" w:unhideWhenUsed="1" w:qFormat="1"/>
@@ -3482,7 +3681,6 @@
     <w:lsdException w:name="HTML Sample" w:semiHidden="1" w:unhideWhenUsed="1"/>
     <w:lsdException w:name="HTML Typewriter" w:semiHidden="1" w:unhideWhenUsed="1"/>
     <w:lsdException w:name="HTML Variable" w:semiHidden="1" w:unhideWhenUsed="1"/>
-    <w:lsdException w:name="Normal Table" w:semiHidden="1" w:unhideWhenUsed="1"/>
     <w:lsdException w:name="annotation subject" w:semiHidden="1" w:unhideWhenUsed="1"/>
     <w:lsdException w:name="No List" w:semiHidden="1" w:unhideWhenUsed="1"/>
     <w:lsdException w:name="Outline List 1" w:semiHidden="1" w:unhideWhenUsed="1"/>
@@ -3525,11 +3723,8 @@
     <w:lsdException w:name="Table Contemporary" w:semiHidden="1" w:unhideWhenUsed="1"/>
     <w:lsdException w:name="Table Elegant" w:semiHidden="1" w:unhideWhenUsed="1"/>
     <w:lsdException w:name="Table Professional" w:semiHidden="1" w:unhideWhenUsed="1"/>
-    <w:lsdException w:name="Table Subtle 1" w:semiHidden="1" w:unhideWhenUsed="1"/>
     <w:lsdException w:name="Table Subtle 2" w:semiHidden="1" w:unhideWhenUsed="1"/>
     <w:lsdException w:name="Table Web 1" w:semiHidden="1" w:unhideWhenUsed="1"/>
-    <w:lsdException w:name="Table Web 2" w:semiHidden="1" w:unhideWhenUsed="1"/>
-    <w:lsdException w:name="Table Web 3" w:semiHidden="1" w:unhideWhenUsed="1"/>
     <w:lsdException w:name="Balloon Text" w:semiHidden="1" w:unhideWhenUsed="1"/>
     <w:lsdException w:name="Table Grid" w:uiPriority="39"/>
     <w:lsdException w:name="Table Theme" w:semiHidden="1" w:unhideWhenUsed="1"/>
@@ -3748,6 +3943,11 @@
     <w:lsdException w:name="List Table 5 Dark Accent 6" w:uiPriority="50"/>
     <w:lsdException w:name="List Table 6 Colorful Accent 6" w:uiPriority="51"/>
     <w:lsdException w:name="List Table 7 Colorful Accent 6" w:uiPriority="52"/>
+    <w:lsdException w:name="Mention" w:semiHidden="1" w:unhideWhenUsed="1"/>
+    <w:lsdException w:name="Smart Hyperlink" w:semiHidden="1" w:unhideWhenUsed="1"/>
+    <w:lsdException w:name="Hashtag" w:semiHidden="1" w:unhideWhenUsed="1"/>
+    <w:lsdException w:name="Unresolved Mention" w:semiHidden="1" w:unhideWhenUsed="1"/>
+    <w:lsdException w:name="Smart Link" w:semiHidden="1" w:unhideWhenUsed="1"/>
   </w:latentStyles>
   <w:style w:type="paragraph" w:default="1" w:styleId="Normal">
     <w:name w:val="Normal"/>

</xml_diff>

<commit_message>
I added bugs to our report
and added conclusion to my report
</commit_message>
<xml_diff>
--- a/DSC1101_G3_report.docx
+++ b/DSC1101_G3_report.docx
@@ -1,6 +1,6 @@
 
 <file path=word/document.xml><?xml version="1.0" encoding="utf-8"?>
-<w:document xmlns:wpc="http://schemas.microsoft.com/office/word/2010/wordprocessingCanvas" xmlns:cx="http://schemas.microsoft.com/office/drawing/2014/chartex" xmlns:cx1="http://schemas.microsoft.com/office/drawing/2015/9/8/chartex" xmlns:cx2="http://schemas.microsoft.com/office/drawing/2015/10/21/chartex" xmlns:cx3="http://schemas.microsoft.com/office/drawing/2016/5/9/chartex" xmlns:cx4="http://schemas.microsoft.com/office/drawing/2016/5/10/chartex" xmlns:cx5="http://schemas.microsoft.com/office/drawing/2016/5/11/chartex" xmlns:cx6="http://schemas.microsoft.com/office/drawing/2016/5/12/chartex" xmlns:cx7="http://schemas.microsoft.com/office/drawing/2016/5/13/chartex" xmlns:cx8="http://schemas.microsoft.com/office/drawing/2016/5/14/chartex" xmlns:mc="http://schemas.openxmlformats.org/markup-compatibility/2006" xmlns:aink="http://schemas.microsoft.com/office/drawing/2016/ink" xmlns:am3d="http://schemas.microsoft.com/office/drawing/2017/model3d" xmlns:o="urn:schemas-microsoft-com:office:office" xmlns:r="http://schemas.openxmlformats.org/officeDocument/2006/relationships" xmlns:m="http://schemas.openxmlformats.org/officeDocument/2006/math" xmlns:v="urn:schemas-microsoft-com:vml" xmlns:wp14="http://schemas.microsoft.com/office/word/2010/wordprocessingDrawing" xmlns:wp="http://schemas.openxmlformats.org/drawingml/2006/wordprocessingDrawing" xmlns:w10="urn:schemas-microsoft-com:office:word" xmlns:w="http://schemas.openxmlformats.org/wordprocessingml/2006/main" xmlns:w14="http://schemas.microsoft.com/office/word/2010/wordml" xmlns:w15="http://schemas.microsoft.com/office/word/2012/wordml" xmlns:w16cex="http://schemas.microsoft.com/office/word/2018/wordml/cex" xmlns:w16cid="http://schemas.microsoft.com/office/word/2016/wordml/cid" xmlns:w16="http://schemas.microsoft.com/office/word/2018/wordml" xmlns:w16sdtdh="http://schemas.microsoft.com/office/word/2020/wordml/sdtdatahash" xmlns:w16se="http://schemas.microsoft.com/office/word/2015/wordml/symex" xmlns:wpg="http://schemas.microsoft.com/office/word/2010/wordprocessingGroup" xmlns:wpi="http://schemas.microsoft.com/office/word/2010/wordprocessingInk" xmlns:wne="http://schemas.microsoft.com/office/word/2006/wordml" xmlns:wps="http://schemas.microsoft.com/office/word/2010/wordprocessingShape" mc:Ignorable="w14 w15 w16se w16cid w16 w16cex w16sdtdh wp14">
+<w:document xmlns:wpc="http://schemas.microsoft.com/office/word/2010/wordprocessingCanvas" xmlns:cx="http://schemas.microsoft.com/office/drawing/2014/chartex" xmlns:mc="http://schemas.openxmlformats.org/markup-compatibility/2006" xmlns:o="urn:schemas-microsoft-com:office:office" xmlns:r="http://schemas.openxmlformats.org/officeDocument/2006/relationships" xmlns:m="http://schemas.openxmlformats.org/officeDocument/2006/math" xmlns:v="urn:schemas-microsoft-com:vml" xmlns:wp14="http://schemas.microsoft.com/office/word/2010/wordprocessingDrawing" xmlns:wp="http://schemas.openxmlformats.org/drawingml/2006/wordprocessingDrawing" xmlns:w10="urn:schemas-microsoft-com:office:word" xmlns:w="http://schemas.openxmlformats.org/wordprocessingml/2006/main" xmlns:w14="http://schemas.microsoft.com/office/word/2010/wordml" xmlns:w15="http://schemas.microsoft.com/office/word/2012/wordml" xmlns:w16se="http://schemas.microsoft.com/office/word/2015/wordml/symex" xmlns:wpg="http://schemas.microsoft.com/office/word/2010/wordprocessingGroup" xmlns:wpi="http://schemas.microsoft.com/office/word/2010/wordprocessingInk" xmlns:wne="http://schemas.microsoft.com/office/word/2006/wordml" xmlns:wps="http://schemas.microsoft.com/office/word/2010/wordprocessingShape" mc:Ignorable="w14 w15 w16se wp14">
   <w:body>
     <w:p>
       <w:pPr>
@@ -882,6 +882,897 @@
     <w:p>
       <w:pPr>
         <w:rPr>
+          <w:sz w:val="28"/>
+          <w:szCs w:val="28"/>
+          <w:lang w:val="en-US"/>
+        </w:rPr>
+      </w:pPr>
+    </w:p>
+    <w:p>
+      <w:pPr>
+        <w:jc w:val="center"/>
+        <w:rPr>
+          <w:rFonts w:ascii="Times New Roman" w:hAnsi="Times New Roman" w:cs="Times New Roman"/>
+          <w:b/>
+          <w:sz w:val="36"/>
+          <w:szCs w:val="36"/>
+        </w:rPr>
+      </w:pPr>
+    </w:p>
+    <w:p>
+      <w:pPr>
+        <w:jc w:val="center"/>
+        <w:rPr>
+          <w:rFonts w:ascii="Times New Roman" w:hAnsi="Times New Roman" w:cs="Times New Roman"/>
+          <w:b/>
+          <w:sz w:val="36"/>
+          <w:szCs w:val="36"/>
+        </w:rPr>
+      </w:pPr>
+    </w:p>
+    <w:p>
+      <w:pPr>
+        <w:jc w:val="center"/>
+        <w:rPr>
+          <w:rFonts w:ascii="Times New Roman" w:hAnsi="Times New Roman" w:cs="Times New Roman"/>
+          <w:b/>
+          <w:sz w:val="36"/>
+          <w:szCs w:val="36"/>
+        </w:rPr>
+      </w:pPr>
+    </w:p>
+    <w:p>
+      <w:pPr>
+        <w:jc w:val="center"/>
+        <w:rPr>
+          <w:rFonts w:ascii="Times New Roman" w:hAnsi="Times New Roman" w:cs="Times New Roman"/>
+          <w:b/>
+          <w:sz w:val="36"/>
+          <w:szCs w:val="36"/>
+        </w:rPr>
+      </w:pPr>
+    </w:p>
+    <w:p>
+      <w:pPr>
+        <w:jc w:val="center"/>
+        <w:rPr>
+          <w:rFonts w:ascii="Times New Roman" w:hAnsi="Times New Roman" w:cs="Times New Roman"/>
+          <w:b/>
+          <w:sz w:val="36"/>
+          <w:szCs w:val="36"/>
+        </w:rPr>
+      </w:pPr>
+    </w:p>
+    <w:p>
+      <w:pPr>
+        <w:jc w:val="center"/>
+        <w:rPr>
+          <w:rFonts w:ascii="Times New Roman" w:hAnsi="Times New Roman" w:cs="Times New Roman"/>
+          <w:b/>
+          <w:sz w:val="36"/>
+          <w:szCs w:val="36"/>
+        </w:rPr>
+      </w:pPr>
+    </w:p>
+    <w:p>
+      <w:pPr>
+        <w:jc w:val="center"/>
+        <w:rPr>
+          <w:rFonts w:ascii="Times New Roman" w:hAnsi="Times New Roman" w:cs="Times New Roman"/>
+          <w:b/>
+          <w:sz w:val="36"/>
+          <w:szCs w:val="36"/>
+        </w:rPr>
+      </w:pPr>
+    </w:p>
+    <w:p>
+      <w:pPr>
+        <w:jc w:val="center"/>
+        <w:rPr>
+          <w:rFonts w:ascii="Times New Roman" w:hAnsi="Times New Roman" w:cs="Times New Roman"/>
+          <w:b/>
+          <w:sz w:val="36"/>
+          <w:szCs w:val="36"/>
+        </w:rPr>
+      </w:pPr>
+    </w:p>
+    <w:p>
+      <w:pPr>
+        <w:jc w:val="center"/>
+        <w:rPr>
+          <w:rFonts w:ascii="Times New Roman" w:hAnsi="Times New Roman" w:cs="Times New Roman"/>
+          <w:b/>
+          <w:sz w:val="36"/>
+          <w:szCs w:val="36"/>
+        </w:rPr>
+      </w:pPr>
+    </w:p>
+    <w:p>
+      <w:pPr>
+        <w:jc w:val="center"/>
+        <w:rPr>
+          <w:rFonts w:ascii="Times New Roman" w:hAnsi="Times New Roman" w:cs="Times New Roman"/>
+          <w:b/>
+          <w:sz w:val="36"/>
+          <w:szCs w:val="36"/>
+        </w:rPr>
+      </w:pPr>
+    </w:p>
+    <w:p>
+      <w:pPr>
+        <w:jc w:val="center"/>
+        <w:rPr>
+          <w:rFonts w:ascii="Times New Roman" w:hAnsi="Times New Roman" w:cs="Times New Roman"/>
+          <w:b/>
+          <w:sz w:val="36"/>
+          <w:szCs w:val="36"/>
+        </w:rPr>
+      </w:pPr>
+      <w:r>
+        <w:rPr>
+          <w:rFonts w:ascii="Times New Roman" w:hAnsi="Times New Roman" w:cs="Times New Roman"/>
+          <w:b/>
+          <w:sz w:val="36"/>
+          <w:szCs w:val="36"/>
+        </w:rPr>
+        <w:lastRenderedPageBreak/>
+        <w:t>Bugs</w:t>
+      </w:r>
+    </w:p>
+    <w:p>
+      <w:pPr>
+        <w:jc w:val="center"/>
+        <w:rPr>
+          <w:rFonts w:ascii="Times New Roman" w:hAnsi="Times New Roman" w:cs="Times New Roman"/>
+          <w:b/>
+          <w:sz w:val="36"/>
+          <w:szCs w:val="36"/>
+        </w:rPr>
+      </w:pPr>
+    </w:p>
+    <w:p>
+      <w:pPr>
+        <w:rPr>
+          <w:rFonts w:ascii="Times New Roman" w:hAnsi="Times New Roman" w:cs="Times New Roman"/>
+          <w:sz w:val="28"/>
+          <w:szCs w:val="28"/>
+        </w:rPr>
+      </w:pPr>
+      <w:r>
+        <w:rPr>
+          <w:rFonts w:ascii="Times New Roman" w:hAnsi="Times New Roman" w:cs="Times New Roman"/>
+          <w:sz w:val="28"/>
+          <w:szCs w:val="28"/>
+        </w:rPr>
+        <w:t xml:space="preserve">Throughout the project we have encounter quite a lot bugs, and we are required to find what is the cause of the problem and find a </w:t>
+      </w:r>
+      <w:r>
+        <w:rPr>
+          <w:rFonts w:ascii="Times New Roman" w:hAnsi="Times New Roman" w:cs="Times New Roman"/>
+          <w:sz w:val="28"/>
+          <w:szCs w:val="28"/>
+        </w:rPr>
+        <w:t>solution</w:t>
+      </w:r>
+      <w:r>
+        <w:rPr>
+          <w:rFonts w:ascii="Times New Roman" w:hAnsi="Times New Roman" w:cs="Times New Roman"/>
+          <w:sz w:val="28"/>
+          <w:szCs w:val="28"/>
+        </w:rPr>
+        <w:t xml:space="preserve"> to fix it so that the program can work in the way it is meant to be. Here are two example of the bugs that we had encountered. </w:t>
+      </w:r>
+    </w:p>
+    <w:p>
+      <w:pPr>
+        <w:rPr>
+          <w:rFonts w:ascii="Times New Roman" w:hAnsi="Times New Roman" w:cs="Times New Roman"/>
+          <w:sz w:val="28"/>
+          <w:szCs w:val="28"/>
+        </w:rPr>
+      </w:pPr>
+    </w:p>
+    <w:p>
+      <w:pPr>
+        <w:rPr>
+          <w:rFonts w:ascii="Times New Roman" w:hAnsi="Times New Roman" w:cs="Times New Roman"/>
+          <w:b/>
+          <w:sz w:val="32"/>
+          <w:szCs w:val="32"/>
+        </w:rPr>
+      </w:pPr>
+      <w:r>
+        <w:rPr>
+          <w:rFonts w:ascii="Times New Roman" w:hAnsi="Times New Roman" w:cs="Times New Roman"/>
+          <w:b/>
+          <w:sz w:val="32"/>
+          <w:szCs w:val="32"/>
+        </w:rPr>
+        <w:t>First Bug</w:t>
+      </w:r>
+    </w:p>
+    <w:p>
+      <w:pPr>
+        <w:rPr>
+          <w:rFonts w:ascii="Times New Roman" w:hAnsi="Times New Roman" w:cs="Times New Roman"/>
+          <w:sz w:val="28"/>
+          <w:szCs w:val="28"/>
+        </w:rPr>
+      </w:pPr>
+      <w:r>
+        <w:rPr>
+          <w:rFonts w:ascii="Times New Roman" w:hAnsi="Times New Roman" w:cs="Times New Roman"/>
+          <w:sz w:val="28"/>
+          <w:szCs w:val="28"/>
+        </w:rPr>
+        <w:t>One of the bug that we</w:t>
+      </w:r>
+      <w:r>
+        <w:rPr>
+          <w:rFonts w:ascii="Times New Roman" w:hAnsi="Times New Roman" w:cs="Times New Roman"/>
+          <w:sz w:val="28"/>
+          <w:szCs w:val="28"/>
+        </w:rPr>
+        <w:t xml:space="preserve"> have encounter</w:t>
+      </w:r>
+      <w:r>
+        <w:rPr>
+          <w:rFonts w:ascii="Times New Roman" w:hAnsi="Times New Roman" w:cs="Times New Roman"/>
+          <w:sz w:val="28"/>
+          <w:szCs w:val="28"/>
+        </w:rPr>
+        <w:t>ed is when the first user entered</w:t>
+      </w:r>
+      <w:r>
+        <w:rPr>
+          <w:rFonts w:ascii="Times New Roman" w:hAnsi="Times New Roman" w:cs="Times New Roman"/>
+          <w:sz w:val="28"/>
+          <w:szCs w:val="28"/>
+        </w:rPr>
+        <w:t xml:space="preserve"> the user</w:t>
+      </w:r>
+      <w:r>
+        <w:rPr>
+          <w:rFonts w:ascii="Times New Roman" w:hAnsi="Times New Roman" w:cs="Times New Roman"/>
+          <w:sz w:val="28"/>
+          <w:szCs w:val="28"/>
+        </w:rPr>
+        <w:t xml:space="preserve"> is a member of the programing creative club member the discount will subtract the initial price of the category </w:t>
+      </w:r>
+      <w:r>
+        <w:rPr>
+          <w:rFonts w:ascii="Times New Roman" w:hAnsi="Times New Roman" w:cs="Times New Roman"/>
+          <w:sz w:val="28"/>
+          <w:szCs w:val="28"/>
+        </w:rPr>
+        <w:t>the user</w:t>
+      </w:r>
+      <w:r>
+        <w:rPr>
+          <w:rFonts w:ascii="Times New Roman" w:hAnsi="Times New Roman" w:cs="Times New Roman"/>
+          <w:sz w:val="28"/>
+          <w:szCs w:val="28"/>
+        </w:rPr>
+        <w:t xml:space="preserve"> is in</w:t>
+      </w:r>
+      <w:r>
+        <w:rPr>
+          <w:rFonts w:ascii="Times New Roman" w:hAnsi="Times New Roman" w:cs="Times New Roman"/>
+          <w:sz w:val="28"/>
+          <w:szCs w:val="28"/>
+        </w:rPr>
+        <w:t xml:space="preserve"> to get the total payment, </w:t>
+      </w:r>
+      <w:proofErr w:type="gramStart"/>
+      <w:r>
+        <w:rPr>
+          <w:rFonts w:ascii="Times New Roman" w:hAnsi="Times New Roman" w:cs="Times New Roman"/>
+          <w:sz w:val="28"/>
+          <w:szCs w:val="28"/>
+        </w:rPr>
+        <w:t>B</w:t>
+      </w:r>
+      <w:r>
+        <w:rPr>
+          <w:rFonts w:ascii="Times New Roman" w:hAnsi="Times New Roman" w:cs="Times New Roman"/>
+          <w:sz w:val="28"/>
+          <w:szCs w:val="28"/>
+        </w:rPr>
+        <w:t>ut</w:t>
+      </w:r>
+      <w:proofErr w:type="gramEnd"/>
+      <w:r>
+        <w:rPr>
+          <w:rFonts w:ascii="Times New Roman" w:hAnsi="Times New Roman" w:cs="Times New Roman"/>
+          <w:sz w:val="28"/>
+          <w:szCs w:val="28"/>
+        </w:rPr>
+        <w:t xml:space="preserve"> if</w:t>
+      </w:r>
+      <w:r>
+        <w:rPr>
+          <w:rFonts w:ascii="Times New Roman" w:hAnsi="Times New Roman" w:cs="Times New Roman"/>
+          <w:sz w:val="28"/>
+          <w:szCs w:val="28"/>
+        </w:rPr>
+        <w:t xml:space="preserve"> the </w:t>
+      </w:r>
+      <w:r>
+        <w:rPr>
+          <w:rFonts w:ascii="Times New Roman" w:hAnsi="Times New Roman" w:cs="Times New Roman"/>
+          <w:sz w:val="28"/>
+          <w:szCs w:val="28"/>
+        </w:rPr>
+        <w:t>following user</w:t>
+      </w:r>
+      <w:r>
+        <w:rPr>
+          <w:rFonts w:ascii="Times New Roman" w:hAnsi="Times New Roman" w:cs="Times New Roman"/>
+          <w:sz w:val="28"/>
+          <w:szCs w:val="28"/>
+        </w:rPr>
+        <w:t xml:space="preserve"> enter isn’t a member of the club the total payment</w:t>
+      </w:r>
+      <w:r>
+        <w:rPr>
+          <w:rFonts w:ascii="Times New Roman" w:hAnsi="Times New Roman" w:cs="Times New Roman"/>
+          <w:sz w:val="28"/>
+          <w:szCs w:val="28"/>
+        </w:rPr>
+        <w:t xml:space="preserve"> for the following user </w:t>
+      </w:r>
+      <w:r>
+        <w:rPr>
+          <w:rFonts w:ascii="Times New Roman" w:hAnsi="Times New Roman" w:cs="Times New Roman"/>
+          <w:sz w:val="28"/>
+          <w:szCs w:val="28"/>
+        </w:rPr>
+        <w:t>will still be deducted.</w:t>
+      </w:r>
+    </w:p>
+    <w:p>
+      <w:pPr>
+        <w:rPr>
+          <w:rFonts w:ascii="Times New Roman" w:hAnsi="Times New Roman" w:cs="Times New Roman"/>
+          <w:sz w:val="28"/>
+          <w:szCs w:val="28"/>
+        </w:rPr>
+      </w:pPr>
+      <w:r>
+        <w:rPr>
+          <w:rFonts w:ascii="Times New Roman" w:hAnsi="Times New Roman" w:cs="Times New Roman"/>
+          <w:noProof/>
+          <w:sz w:val="28"/>
+          <w:szCs w:val="28"/>
+          <w:lang w:eastAsia="en-MY"/>
+        </w:rPr>
+        <w:drawing>
+          <wp:inline distT="0" distB="0" distL="0" distR="0" wp14:anchorId="3EAF7340" wp14:editId="6BE5420D">
+            <wp:extent cx="5540220" cy="5090601"/>
+            <wp:effectExtent l="0" t="0" r="3810" b="0"/>
+            <wp:docPr id="32" name="Picture 32"/>
+            <wp:cNvGraphicFramePr>
+              <a:graphicFrameLocks xmlns:a="http://schemas.openxmlformats.org/drawingml/2006/main" noChangeAspect="1"/>
+            </wp:cNvGraphicFramePr>
+            <a:graphic xmlns:a="http://schemas.openxmlformats.org/drawingml/2006/main">
+              <a:graphicData uri="http://schemas.openxmlformats.org/drawingml/2006/picture">
+                <pic:pic xmlns:pic="http://schemas.openxmlformats.org/drawingml/2006/picture">
+                  <pic:nvPicPr>
+                    <pic:cNvPr id="32" name="Bug_1.PNG"/>
+                    <pic:cNvPicPr/>
+                  </pic:nvPicPr>
+                  <pic:blipFill>
+                    <a:blip r:embed="rId16">
+                      <a:extLst>
+                        <a:ext uri="{28A0092B-C50C-407E-A947-70E740481C1C}">
+                          <a14:useLocalDpi xmlns:a14="http://schemas.microsoft.com/office/drawing/2010/main" val="0"/>
+                        </a:ext>
+                      </a:extLst>
+                    </a:blip>
+                    <a:stretch>
+                      <a:fillRect/>
+                    </a:stretch>
+                  </pic:blipFill>
+                  <pic:spPr>
+                    <a:xfrm>
+                      <a:off x="0" y="0"/>
+                      <a:ext cx="5540220" cy="5090601"/>
+                    </a:xfrm>
+                    <a:prstGeom prst="rect">
+                      <a:avLst/>
+                    </a:prstGeom>
+                  </pic:spPr>
+                </pic:pic>
+              </a:graphicData>
+            </a:graphic>
+          </wp:inline>
+        </w:drawing>
+      </w:r>
+    </w:p>
+    <w:p>
+      <w:pPr>
+        <w:rPr>
+          <w:rFonts w:ascii="Times New Roman" w:hAnsi="Times New Roman" w:cs="Times New Roman"/>
+          <w:b/>
+          <w:sz w:val="32"/>
+          <w:szCs w:val="32"/>
+        </w:rPr>
+      </w:pPr>
+    </w:p>
+    <w:p>
+      <w:pPr>
+        <w:rPr>
+          <w:rFonts w:ascii="Times New Roman" w:hAnsi="Times New Roman" w:cs="Times New Roman"/>
+          <w:b/>
+          <w:sz w:val="32"/>
+          <w:szCs w:val="32"/>
+        </w:rPr>
+      </w:pPr>
+    </w:p>
+    <w:p>
+      <w:pPr>
+        <w:rPr>
+          <w:rFonts w:ascii="Times New Roman" w:hAnsi="Times New Roman" w:cs="Times New Roman"/>
+          <w:b/>
+          <w:sz w:val="32"/>
+          <w:szCs w:val="32"/>
+        </w:rPr>
+      </w:pPr>
+      <w:r>
+        <w:rPr>
+          <w:rFonts w:ascii="Times New Roman" w:hAnsi="Times New Roman" w:cs="Times New Roman"/>
+          <w:b/>
+          <w:sz w:val="32"/>
+          <w:szCs w:val="32"/>
+        </w:rPr>
+        <w:t>Solu</w:t>
+      </w:r>
+      <w:r>
+        <w:rPr>
+          <w:rFonts w:ascii="Times New Roman" w:hAnsi="Times New Roman" w:cs="Times New Roman"/>
+          <w:b/>
+          <w:sz w:val="32"/>
+          <w:szCs w:val="32"/>
+        </w:rPr>
+        <w:t>tion for First Bug</w:t>
+      </w:r>
+    </w:p>
+    <w:p>
+      <w:pPr>
+        <w:rPr>
+          <w:rFonts w:ascii="Times New Roman" w:hAnsi="Times New Roman" w:cs="Times New Roman"/>
+          <w:sz w:val="28"/>
+          <w:szCs w:val="28"/>
+        </w:rPr>
+      </w:pPr>
+      <w:r>
+        <w:rPr>
+          <w:rFonts w:ascii="Times New Roman" w:hAnsi="Times New Roman" w:cs="Times New Roman"/>
+          <w:sz w:val="28"/>
+          <w:szCs w:val="28"/>
+        </w:rPr>
+        <w:t xml:space="preserve">After some time of finding the cause of the problem we are able to narrow down the causes of the problem. This happen is because of the discount from the </w:t>
+      </w:r>
+      <w:proofErr w:type="spellStart"/>
+      <w:r>
+        <w:rPr>
+          <w:rFonts w:ascii="Times New Roman" w:hAnsi="Times New Roman" w:cs="Times New Roman"/>
+          <w:sz w:val="28"/>
+          <w:szCs w:val="28"/>
+        </w:rPr>
+        <w:t>pervious</w:t>
+      </w:r>
+      <w:proofErr w:type="spellEnd"/>
+      <w:r>
+        <w:rPr>
+          <w:rFonts w:ascii="Times New Roman" w:hAnsi="Times New Roman" w:cs="Times New Roman"/>
+          <w:sz w:val="28"/>
+          <w:szCs w:val="28"/>
+        </w:rPr>
+        <w:t xml:space="preserve"> user is being carry over to the next user. Therefore, to fix this problem is quite simple we just need to clear the pervious discount that</w:t>
+      </w:r>
+      <w:r>
+        <w:rPr>
+          <w:rFonts w:ascii="Times New Roman" w:hAnsi="Times New Roman" w:cs="Times New Roman"/>
+          <w:sz w:val="28"/>
+          <w:szCs w:val="28"/>
+        </w:rPr>
+        <w:t xml:space="preserve"> is still reside in the program by adding discount = 0 inside the loop at line 99 we are able to clear the discount data every time a new user use the program again. There are actually a few other bugs that we had encountered is similar to this bug where we forgot to clear the pervious data before we use the variable again.</w:t>
+      </w:r>
+    </w:p>
+    <w:p>
+      <w:pPr>
+        <w:rPr>
+          <w:rFonts w:ascii="Times New Roman" w:hAnsi="Times New Roman" w:cs="Times New Roman"/>
+          <w:sz w:val="28"/>
+          <w:szCs w:val="28"/>
+        </w:rPr>
+      </w:pPr>
+      <w:r>
+        <w:rPr>
+          <w:rFonts w:ascii="Times New Roman" w:hAnsi="Times New Roman" w:cs="Times New Roman"/>
+          <w:noProof/>
+          <w:sz w:val="28"/>
+          <w:szCs w:val="28"/>
+          <w:lang w:eastAsia="en-MY"/>
+        </w:rPr>
+        <w:drawing>
+          <wp:inline distT="0" distB="0" distL="0" distR="0" wp14:anchorId="5523EAD3" wp14:editId="5DF49577">
+            <wp:extent cx="2278380" cy="390580"/>
+            <wp:effectExtent l="0" t="0" r="7620" b="9525"/>
+            <wp:docPr id="33" name="Picture 33"/>
+            <wp:cNvGraphicFramePr>
+              <a:graphicFrameLocks xmlns:a="http://schemas.openxmlformats.org/drawingml/2006/main" noChangeAspect="1"/>
+            </wp:cNvGraphicFramePr>
+            <a:graphic xmlns:a="http://schemas.openxmlformats.org/drawingml/2006/main">
+              <a:graphicData uri="http://schemas.openxmlformats.org/drawingml/2006/picture">
+                <pic:pic xmlns:pic="http://schemas.openxmlformats.org/drawingml/2006/picture">
+                  <pic:nvPicPr>
+                    <pic:cNvPr id="33" name="Solution Bug_1.PNG"/>
+                    <pic:cNvPicPr/>
+                  </pic:nvPicPr>
+                  <pic:blipFill>
+                    <a:blip r:embed="rId17">
+                      <a:extLst>
+                        <a:ext uri="{28A0092B-C50C-407E-A947-70E740481C1C}">
+                          <a14:useLocalDpi xmlns:a14="http://schemas.microsoft.com/office/drawing/2010/main" val="0"/>
+                        </a:ext>
+                      </a:extLst>
+                    </a:blip>
+                    <a:stretch>
+                      <a:fillRect/>
+                    </a:stretch>
+                  </pic:blipFill>
+                  <pic:spPr>
+                    <a:xfrm>
+                      <a:off x="0" y="0"/>
+                      <a:ext cx="2536045" cy="434751"/>
+                    </a:xfrm>
+                    <a:prstGeom prst="rect">
+                      <a:avLst/>
+                    </a:prstGeom>
+                  </pic:spPr>
+                </pic:pic>
+              </a:graphicData>
+            </a:graphic>
+          </wp:inline>
+        </w:drawing>
+      </w:r>
+    </w:p>
+    <w:p>
+      <w:pPr>
+        <w:rPr>
+          <w:rFonts w:ascii="Times New Roman" w:hAnsi="Times New Roman" w:cs="Times New Roman"/>
+          <w:sz w:val="28"/>
+          <w:szCs w:val="28"/>
+        </w:rPr>
+      </w:pPr>
+    </w:p>
+    <w:p>
+      <w:pPr>
+        <w:rPr>
+          <w:rFonts w:ascii="Times New Roman" w:hAnsi="Times New Roman" w:cs="Times New Roman"/>
+          <w:b/>
+          <w:sz w:val="32"/>
+          <w:szCs w:val="32"/>
+        </w:rPr>
+      </w:pPr>
+      <w:r>
+        <w:rPr>
+          <w:rFonts w:ascii="Times New Roman" w:hAnsi="Times New Roman" w:cs="Times New Roman"/>
+          <w:b/>
+          <w:sz w:val="32"/>
+          <w:szCs w:val="32"/>
+        </w:rPr>
+        <w:t>Second Bug</w:t>
+      </w:r>
+    </w:p>
+    <w:p>
+      <w:pPr>
+        <w:rPr>
+          <w:rFonts w:ascii="Times New Roman" w:hAnsi="Times New Roman" w:cs="Times New Roman"/>
+          <w:sz w:val="28"/>
+          <w:szCs w:val="28"/>
+        </w:rPr>
+      </w:pPr>
+      <w:r>
+        <w:rPr>
+          <w:rFonts w:ascii="Times New Roman" w:hAnsi="Times New Roman" w:cs="Times New Roman"/>
+          <w:sz w:val="28"/>
+          <w:szCs w:val="28"/>
+        </w:rPr>
+        <w:t xml:space="preserve">The second one is a very tricky one, the user is able to enter an enrolment number </w:t>
+      </w:r>
+      <w:r>
+        <w:rPr>
+          <w:rFonts w:ascii="Times New Roman" w:hAnsi="Times New Roman" w:cs="Times New Roman"/>
+          <w:sz w:val="28"/>
+          <w:szCs w:val="28"/>
+        </w:rPr>
+        <w:t>and it</w:t>
+      </w:r>
+      <w:r>
+        <w:rPr>
+          <w:rFonts w:ascii="Times New Roman" w:hAnsi="Times New Roman" w:cs="Times New Roman"/>
+          <w:sz w:val="28"/>
+          <w:szCs w:val="28"/>
+        </w:rPr>
+        <w:t xml:space="preserve"> does not start with E and can be more than 5 </w:t>
+      </w:r>
+      <w:proofErr w:type="gramStart"/>
+      <w:r>
+        <w:rPr>
+          <w:rFonts w:ascii="Times New Roman" w:hAnsi="Times New Roman" w:cs="Times New Roman"/>
+          <w:sz w:val="28"/>
+          <w:szCs w:val="28"/>
+        </w:rPr>
+        <w:t>integer</w:t>
+      </w:r>
+      <w:proofErr w:type="gramEnd"/>
+      <w:r>
+        <w:rPr>
+          <w:rFonts w:ascii="Times New Roman" w:hAnsi="Times New Roman" w:cs="Times New Roman"/>
+          <w:sz w:val="28"/>
+          <w:szCs w:val="28"/>
+        </w:rPr>
+        <w:t>. We also try to find the source of the problem by checking the function that is related to enrolment number.</w:t>
+      </w:r>
+    </w:p>
+    <w:p>
+      <w:pPr>
+        <w:rPr>
+          <w:rFonts w:ascii="Times New Roman" w:hAnsi="Times New Roman" w:cs="Times New Roman"/>
+          <w:sz w:val="28"/>
+          <w:szCs w:val="28"/>
+        </w:rPr>
+      </w:pPr>
+      <w:r>
+        <w:rPr>
+          <w:rFonts w:ascii="Times New Roman" w:hAnsi="Times New Roman" w:cs="Times New Roman"/>
+          <w:noProof/>
+          <w:sz w:val="28"/>
+          <w:szCs w:val="28"/>
+          <w:lang w:eastAsia="en-MY"/>
+        </w:rPr>
+        <w:drawing>
+          <wp:inline distT="0" distB="0" distL="0" distR="0" wp14:anchorId="0B16D6E4" wp14:editId="063EA872">
+            <wp:extent cx="3914293" cy="2331720"/>
+            <wp:effectExtent l="0" t="0" r="0" b="0"/>
+            <wp:docPr id="8" name="Picture 8"/>
+            <wp:cNvGraphicFramePr>
+              <a:graphicFrameLocks xmlns:a="http://schemas.openxmlformats.org/drawingml/2006/main" noChangeAspect="1"/>
+            </wp:cNvGraphicFramePr>
+            <a:graphic xmlns:a="http://schemas.openxmlformats.org/drawingml/2006/main">
+              <a:graphicData uri="http://schemas.openxmlformats.org/drawingml/2006/picture">
+                <pic:pic xmlns:pic="http://schemas.openxmlformats.org/drawingml/2006/picture">
+                  <pic:nvPicPr>
+                    <pic:cNvPr id="3" name="Bug_2.PNG"/>
+                    <pic:cNvPicPr/>
+                  </pic:nvPicPr>
+                  <pic:blipFill>
+                    <a:blip r:embed="rId18">
+                      <a:extLst>
+                        <a:ext uri="{28A0092B-C50C-407E-A947-70E740481C1C}">
+                          <a14:useLocalDpi xmlns:a14="http://schemas.microsoft.com/office/drawing/2010/main" val="0"/>
+                        </a:ext>
+                      </a:extLst>
+                    </a:blip>
+                    <a:stretch>
+                      <a:fillRect/>
+                    </a:stretch>
+                  </pic:blipFill>
+                  <pic:spPr>
+                    <a:xfrm>
+                      <a:off x="0" y="0"/>
+                      <a:ext cx="3935763" cy="2344509"/>
+                    </a:xfrm>
+                    <a:prstGeom prst="rect">
+                      <a:avLst/>
+                    </a:prstGeom>
+                  </pic:spPr>
+                </pic:pic>
+              </a:graphicData>
+            </a:graphic>
+          </wp:inline>
+        </w:drawing>
+      </w:r>
+    </w:p>
+    <w:p>
+      <w:pPr>
+        <w:rPr>
+          <w:rFonts w:ascii="Times New Roman" w:hAnsi="Times New Roman" w:cs="Times New Roman"/>
+          <w:sz w:val="36"/>
+          <w:szCs w:val="36"/>
+        </w:rPr>
+      </w:pPr>
+    </w:p>
+    <w:p>
+      <w:pPr>
+        <w:rPr>
+          <w:rFonts w:ascii="Times New Roman" w:hAnsi="Times New Roman" w:cs="Times New Roman"/>
+          <w:sz w:val="36"/>
+          <w:szCs w:val="36"/>
+        </w:rPr>
+      </w:pPr>
+    </w:p>
+    <w:p>
+      <w:pPr>
+        <w:rPr>
+          <w:rFonts w:ascii="Times New Roman" w:hAnsi="Times New Roman" w:cs="Times New Roman"/>
+          <w:sz w:val="36"/>
+          <w:szCs w:val="36"/>
+        </w:rPr>
+      </w:pPr>
+    </w:p>
+    <w:p>
+      <w:pPr>
+        <w:rPr>
+          <w:rFonts w:ascii="Times New Roman" w:hAnsi="Times New Roman" w:cs="Times New Roman"/>
+          <w:sz w:val="36"/>
+          <w:szCs w:val="36"/>
+        </w:rPr>
+      </w:pPr>
+    </w:p>
+    <w:p>
+      <w:pPr>
+        <w:rPr>
+          <w:rFonts w:ascii="Times New Roman" w:hAnsi="Times New Roman" w:cs="Times New Roman"/>
+          <w:b/>
+          <w:sz w:val="36"/>
+          <w:szCs w:val="36"/>
+        </w:rPr>
+      </w:pPr>
+      <w:r>
+        <w:rPr>
+          <w:rFonts w:ascii="Times New Roman" w:hAnsi="Times New Roman" w:cs="Times New Roman"/>
+          <w:b/>
+          <w:sz w:val="36"/>
+          <w:szCs w:val="36"/>
+        </w:rPr>
+        <w:t>Solution for second Bug</w:t>
+      </w:r>
+    </w:p>
+    <w:p>
+      <w:pPr>
+        <w:rPr>
+          <w:rFonts w:ascii="Times New Roman" w:hAnsi="Times New Roman" w:cs="Times New Roman"/>
+          <w:sz w:val="28"/>
+          <w:szCs w:val="28"/>
+        </w:rPr>
+      </w:pPr>
+      <w:r>
+        <w:rPr>
+          <w:rFonts w:ascii="Times New Roman" w:hAnsi="Times New Roman" w:cs="Times New Roman"/>
+          <w:sz w:val="28"/>
+          <w:szCs w:val="28"/>
+        </w:rPr>
+        <w:t xml:space="preserve">After some time </w:t>
+      </w:r>
+      <w:r>
+        <w:rPr>
+          <w:rFonts w:ascii="Times New Roman" w:hAnsi="Times New Roman" w:cs="Times New Roman"/>
+          <w:sz w:val="28"/>
+          <w:szCs w:val="28"/>
+        </w:rPr>
+        <w:t>checking</w:t>
+      </w:r>
+      <w:r>
+        <w:rPr>
+          <w:rFonts w:ascii="Times New Roman" w:hAnsi="Times New Roman" w:cs="Times New Roman"/>
+          <w:sz w:val="28"/>
+          <w:szCs w:val="28"/>
+        </w:rPr>
+        <w:t xml:space="preserve"> the code to find and see if there is any logic error we discover that we use the wrong operator for the line 167 we use the wrong operator for = to ==. By changing the operator back to = we are able to fix the bug.</w:t>
+      </w:r>
+    </w:p>
+    <w:p>
+      <w:pPr>
+        <w:rPr>
+          <w:rFonts w:ascii="Times New Roman" w:hAnsi="Times New Roman" w:cs="Times New Roman"/>
+          <w:sz w:val="28"/>
+          <w:szCs w:val="28"/>
+        </w:rPr>
+      </w:pPr>
+      <w:r>
+        <w:rPr>
+          <w:rFonts w:ascii="Times New Roman" w:hAnsi="Times New Roman" w:cs="Times New Roman"/>
+          <w:noProof/>
+          <w:sz w:val="28"/>
+          <w:szCs w:val="28"/>
+          <w:lang w:eastAsia="en-MY"/>
+        </w:rPr>
+        <w:drawing>
+          <wp:inline distT="0" distB="0" distL="0" distR="0" wp14:anchorId="2CD0D90F" wp14:editId="6323DE67">
+            <wp:extent cx="5143946" cy="335309"/>
+            <wp:effectExtent l="0" t="0" r="0" b="7620"/>
+            <wp:docPr id="12" name="Picture 12"/>
+            <wp:cNvGraphicFramePr>
+              <a:graphicFrameLocks xmlns:a="http://schemas.openxmlformats.org/drawingml/2006/main" noChangeAspect="1"/>
+            </wp:cNvGraphicFramePr>
+            <a:graphic xmlns:a="http://schemas.openxmlformats.org/drawingml/2006/main">
+              <a:graphicData uri="http://schemas.openxmlformats.org/drawingml/2006/picture">
+                <pic:pic xmlns:pic="http://schemas.openxmlformats.org/drawingml/2006/picture">
+                  <pic:nvPicPr>
+                    <pic:cNvPr id="4" name="Solution Bug_2.PNG"/>
+                    <pic:cNvPicPr/>
+                  </pic:nvPicPr>
+                  <pic:blipFill>
+                    <a:blip r:embed="rId19">
+                      <a:extLst>
+                        <a:ext uri="{28A0092B-C50C-407E-A947-70E740481C1C}">
+                          <a14:useLocalDpi xmlns:a14="http://schemas.microsoft.com/office/drawing/2010/main" val="0"/>
+                        </a:ext>
+                      </a:extLst>
+                    </a:blip>
+                    <a:stretch>
+                      <a:fillRect/>
+                    </a:stretch>
+                  </pic:blipFill>
+                  <pic:spPr>
+                    <a:xfrm>
+                      <a:off x="0" y="0"/>
+                      <a:ext cx="5143946" cy="335309"/>
+                    </a:xfrm>
+                    <a:prstGeom prst="rect">
+                      <a:avLst/>
+                    </a:prstGeom>
+                  </pic:spPr>
+                </pic:pic>
+              </a:graphicData>
+            </a:graphic>
+          </wp:inline>
+        </w:drawing>
+      </w:r>
+    </w:p>
+    <w:p>
+      <w:pPr>
+        <w:rPr>
+          <w:rFonts w:ascii="Times New Roman" w:hAnsi="Times New Roman" w:cs="Times New Roman"/>
+          <w:sz w:val="32"/>
+          <w:szCs w:val="32"/>
+        </w:rPr>
+      </w:pPr>
+    </w:p>
+    <w:p>
+      <w:pPr>
+        <w:jc w:val="center"/>
+        <w:rPr>
+          <w:rFonts w:ascii="Times New Roman" w:hAnsi="Times New Roman" w:cs="Times New Roman"/>
+          <w:sz w:val="32"/>
+          <w:szCs w:val="32"/>
+        </w:rPr>
+      </w:pPr>
+    </w:p>
+    <w:p>
+      <w:pPr>
+        <w:rPr>
+          <w:rFonts w:ascii="Times New Roman" w:hAnsi="Times New Roman" w:cs="Times New Roman"/>
+          <w:sz w:val="32"/>
+          <w:szCs w:val="32"/>
+        </w:rPr>
+      </w:pPr>
+    </w:p>
+    <w:p>
+      <w:pPr>
+        <w:rPr>
+          <w:rFonts w:ascii="Times New Roman" w:hAnsi="Times New Roman" w:cs="Times New Roman"/>
+          <w:sz w:val="32"/>
+          <w:szCs w:val="32"/>
+        </w:rPr>
+      </w:pPr>
+    </w:p>
+    <w:p>
+      <w:pPr>
+        <w:rPr>
+          <w:sz w:val="28"/>
+          <w:szCs w:val="28"/>
+          <w:lang w:val="en-US"/>
+        </w:rPr>
+      </w:pPr>
+    </w:p>
+    <w:p>
+      <w:pPr>
+        <w:rPr>
           <w:sz w:val="40"/>
           <w:szCs w:val="40"/>
           <w:lang w:val="en-US"/>
@@ -1075,13 +1966,24 @@
           <w:lang w:val="en-US"/>
         </w:rPr>
       </w:pPr>
-      <w:r>
-        <w:rPr>
-          <w:rFonts w:ascii="Times New Roman" w:hAnsi="Times New Roman" w:cs="Times New Roman"/>
-          <w:sz w:val="40"/>
-          <w:szCs w:val="40"/>
-          <w:lang w:val="en-US"/>
-        </w:rPr>
+    </w:p>
+    <w:p>
+      <w:pPr>
+        <w:rPr>
+          <w:rFonts w:ascii="Times New Roman" w:hAnsi="Times New Roman" w:cs="Times New Roman"/>
+          <w:sz w:val="40"/>
+          <w:szCs w:val="40"/>
+          <w:lang w:val="en-US"/>
+        </w:rPr>
+      </w:pPr>
+      <w:r>
+        <w:rPr>
+          <w:rFonts w:ascii="Times New Roman" w:hAnsi="Times New Roman" w:cs="Times New Roman"/>
+          <w:sz w:val="40"/>
+          <w:szCs w:val="40"/>
+          <w:lang w:val="en-US"/>
+        </w:rPr>
+        <w:lastRenderedPageBreak/>
         <w:t>Strengths:</w:t>
       </w:r>
     </w:p>
@@ -1101,34 +2003,117 @@
           <w:szCs w:val="28"/>
           <w:lang w:val="en-US"/>
         </w:rPr>
-        <w:t>even though</w:t>
-      </w:r>
-      <w:r>
-        <w:rPr>
-          <w:rFonts w:ascii="Times New Roman" w:hAnsi="Times New Roman" w:cs="Times New Roman"/>
-          <w:sz w:val="28"/>
-          <w:szCs w:val="28"/>
-          <w:lang w:val="en-US"/>
-        </w:rPr>
-        <w:t xml:space="preserve"> we are very confident to say that our program also has a lot of strengths </w:t>
-      </w:r>
-      <w:r>
-        <w:rPr>
-          <w:rFonts w:ascii="Times New Roman" w:hAnsi="Times New Roman" w:cs="Times New Roman"/>
-          <w:sz w:val="28"/>
-          <w:szCs w:val="28"/>
-          <w:lang w:val="en-US"/>
-        </w:rPr>
-        <w:t>even though</w:t>
-      </w:r>
-      <w:r>
-        <w:rPr>
-          <w:rFonts w:ascii="Times New Roman" w:hAnsi="Times New Roman" w:cs="Times New Roman"/>
-          <w:sz w:val="28"/>
-          <w:szCs w:val="28"/>
-          <w:lang w:val="en-US"/>
-        </w:rPr>
-        <w:t xml:space="preserve"> it might not be perfect. </w:t>
+        <w:t>E</w:t>
+      </w:r>
+      <w:r>
+        <w:rPr>
+          <w:rFonts w:ascii="Times New Roman" w:hAnsi="Times New Roman" w:cs="Times New Roman"/>
+          <w:sz w:val="28"/>
+          <w:szCs w:val="28"/>
+          <w:lang w:val="en-US"/>
+        </w:rPr>
+        <w:t>ven though</w:t>
+      </w:r>
+      <w:r>
+        <w:rPr>
+          <w:rFonts w:ascii="Times New Roman" w:hAnsi="Times New Roman" w:cs="Times New Roman"/>
+          <w:sz w:val="28"/>
+          <w:szCs w:val="28"/>
+          <w:lang w:val="en-US"/>
+        </w:rPr>
+        <w:t xml:space="preserve"> our program</w:t>
+      </w:r>
+      <w:r>
+        <w:rPr>
+          <w:rFonts w:ascii="Times New Roman" w:hAnsi="Times New Roman" w:cs="Times New Roman"/>
+          <w:sz w:val="28"/>
+          <w:szCs w:val="28"/>
+          <w:lang w:val="en-US"/>
+        </w:rPr>
+        <w:t xml:space="preserve"> has a few </w:t>
+      </w:r>
+      <w:r>
+        <w:rPr>
+          <w:rFonts w:ascii="Times New Roman" w:hAnsi="Times New Roman" w:cs="Times New Roman"/>
+          <w:sz w:val="28"/>
+          <w:szCs w:val="28"/>
+          <w:lang w:val="en-US"/>
+        </w:rPr>
+        <w:t>flaw</w:t>
+      </w:r>
+      <w:r>
+        <w:rPr>
+          <w:rFonts w:ascii="Times New Roman" w:hAnsi="Times New Roman" w:cs="Times New Roman"/>
+          <w:sz w:val="28"/>
+          <w:szCs w:val="28"/>
+          <w:lang w:val="en-US"/>
+        </w:rPr>
+        <w:t>s and</w:t>
+      </w:r>
+      <w:bookmarkStart w:id="0" w:name="_GoBack"/>
+      <w:bookmarkEnd w:id="0"/>
+      <w:r>
+        <w:rPr>
+          <w:rFonts w:ascii="Times New Roman" w:hAnsi="Times New Roman" w:cs="Times New Roman"/>
+          <w:sz w:val="28"/>
+          <w:szCs w:val="28"/>
+          <w:lang w:val="en-US"/>
+        </w:rPr>
+        <w:t xml:space="preserve"> </w:t>
+      </w:r>
+      <w:r>
+        <w:rPr>
+          <w:rFonts w:ascii="Times New Roman" w:hAnsi="Times New Roman" w:cs="Times New Roman"/>
+          <w:sz w:val="28"/>
+          <w:szCs w:val="28"/>
+          <w:lang w:val="en-US"/>
+        </w:rPr>
+        <w:t>is not perfect,</w:t>
+      </w:r>
+      <w:r>
+        <w:rPr>
+          <w:rFonts w:ascii="Times New Roman" w:hAnsi="Times New Roman" w:cs="Times New Roman"/>
+          <w:sz w:val="28"/>
+          <w:szCs w:val="28"/>
+          <w:lang w:val="en-US"/>
+        </w:rPr>
+        <w:t xml:space="preserve"> </w:t>
+      </w:r>
+      <w:r>
+        <w:rPr>
+          <w:rFonts w:ascii="Times New Roman" w:hAnsi="Times New Roman" w:cs="Times New Roman"/>
+          <w:sz w:val="28"/>
+          <w:szCs w:val="28"/>
+          <w:lang w:val="en-US"/>
+        </w:rPr>
+        <w:t xml:space="preserve">but </w:t>
+      </w:r>
+      <w:r>
+        <w:rPr>
+          <w:rFonts w:ascii="Times New Roman" w:hAnsi="Times New Roman" w:cs="Times New Roman"/>
+          <w:sz w:val="28"/>
+          <w:szCs w:val="28"/>
+          <w:lang w:val="en-US"/>
+        </w:rPr>
+        <w:t>we are very confident to say that our prog</w:t>
+      </w:r>
+      <w:r>
+        <w:rPr>
+          <w:rFonts w:ascii="Times New Roman" w:hAnsi="Times New Roman" w:cs="Times New Roman"/>
+          <w:sz w:val="28"/>
+          <w:szCs w:val="28"/>
+          <w:lang w:val="en-US"/>
+        </w:rPr>
+        <w:t>ram also has a lot of strengths.</w:t>
+      </w:r>
+      <w:r>
+        <w:rPr>
+          <w:rFonts w:ascii="Times New Roman" w:hAnsi="Times New Roman" w:cs="Times New Roman"/>
+          <w:sz w:val="28"/>
+          <w:szCs w:val="28"/>
+          <w:lang w:val="en-US"/>
+        </w:rPr>
+        <w:t xml:space="preserve"> </w:t>
       </w:r>
     </w:p>
     <w:p>
@@ -1357,6 +2342,7 @@
           <w:szCs w:val="32"/>
           <w:lang w:val="en-US"/>
         </w:rPr>
+        <w:lastRenderedPageBreak/>
         <w:t>Data remain after closing the program</w:t>
       </w:r>
     </w:p>
@@ -1626,6 +2612,7 @@
           <w:szCs w:val="32"/>
           <w:lang w:val="en-US"/>
         </w:rPr>
+        <w:lastRenderedPageBreak/>
         <w:t>Able to Handle Large Amount of data</w:t>
       </w:r>
     </w:p>
@@ -1730,7 +2717,7 @@
                     </pic:cNvPicPr>
                   </pic:nvPicPr>
                   <pic:blipFill>
-                    <a:blip r:embed="rId16">
+                    <a:blip r:embed="rId20">
                       <a:extLst>
                         <a:ext uri="{28A0092B-C50C-407E-A947-70E740481C1C}">
                           <a14:useLocalDpi xmlns:a14="http://schemas.microsoft.com/office/drawing/2010/main" val="0"/>
@@ -1796,7 +2783,7 @@
                     <pic:cNvPicPr/>
                   </pic:nvPicPr>
                   <pic:blipFill>
-                    <a:blip r:embed="rId17">
+                    <a:blip r:embed="rId21">
                       <a:extLst>
                         <a:ext uri="{28A0092B-C50C-407E-A947-70E740481C1C}">
                           <a14:useLocalDpi xmlns:a14="http://schemas.microsoft.com/office/drawing/2010/main" val="0"/>
@@ -1826,6 +2813,87 @@
     <w:p>
       <w:pPr>
         <w:rPr>
+          <w:sz w:val="40"/>
+          <w:szCs w:val="40"/>
+          <w:lang w:val="en-US"/>
+        </w:rPr>
+      </w:pPr>
+    </w:p>
+    <w:p>
+      <w:pPr>
+        <w:rPr>
+          <w:sz w:val="40"/>
+          <w:szCs w:val="40"/>
+          <w:lang w:val="en-US"/>
+        </w:rPr>
+      </w:pPr>
+    </w:p>
+    <w:p>
+      <w:pPr>
+        <w:rPr>
+          <w:sz w:val="40"/>
+          <w:szCs w:val="40"/>
+          <w:lang w:val="en-US"/>
+        </w:rPr>
+      </w:pPr>
+    </w:p>
+    <w:p>
+      <w:pPr>
+        <w:rPr>
+          <w:sz w:val="40"/>
+          <w:szCs w:val="40"/>
+          <w:lang w:val="en-US"/>
+        </w:rPr>
+      </w:pPr>
+    </w:p>
+    <w:p>
+      <w:pPr>
+        <w:rPr>
+          <w:sz w:val="40"/>
+          <w:szCs w:val="40"/>
+          <w:lang w:val="en-US"/>
+        </w:rPr>
+      </w:pPr>
+    </w:p>
+    <w:p>
+      <w:pPr>
+        <w:rPr>
+          <w:sz w:val="40"/>
+          <w:szCs w:val="40"/>
+          <w:lang w:val="en-US"/>
+        </w:rPr>
+      </w:pPr>
+    </w:p>
+    <w:p>
+      <w:pPr>
+        <w:rPr>
+          <w:sz w:val="40"/>
+          <w:szCs w:val="40"/>
+          <w:lang w:val="en-US"/>
+        </w:rPr>
+      </w:pPr>
+    </w:p>
+    <w:p>
+      <w:pPr>
+        <w:rPr>
+          <w:sz w:val="40"/>
+          <w:szCs w:val="40"/>
+          <w:lang w:val="en-US"/>
+        </w:rPr>
+      </w:pPr>
+    </w:p>
+    <w:p>
+      <w:pPr>
+        <w:rPr>
+          <w:sz w:val="40"/>
+          <w:szCs w:val="40"/>
+          <w:lang w:val="en-US"/>
+        </w:rPr>
+      </w:pPr>
+    </w:p>
+    <w:p>
+      <w:pPr>
+        <w:rPr>
           <w:rFonts w:ascii="Times New Roman" w:hAnsi="Times New Roman" w:cs="Times New Roman"/>
           <w:noProof/>
           <w:sz w:val="40"/>
@@ -1839,6 +2907,7 @@
           <w:szCs w:val="40"/>
           <w:lang w:val="en-US"/>
         </w:rPr>
+        <w:lastRenderedPageBreak/>
         <w:t>Work Breakdown:</w:t>
       </w:r>
       <w:r>
@@ -1895,7 +2964,7 @@
                     <pic:cNvPicPr/>
                   </pic:nvPicPr>
                   <pic:blipFill>
-                    <a:blip r:embed="rId18">
+                    <a:blip r:embed="rId22">
                       <a:extLst>
                         <a:ext uri="{28A0092B-C50C-407E-A947-70E740481C1C}">
                           <a14:useLocalDpi xmlns:a14="http://schemas.microsoft.com/office/drawing/2010/main" val="0"/>
@@ -2175,78 +3244,6 @@
         <w:rPr>
           <w:sz w:val="40"/>
           <w:szCs w:val="40"/>
-          <w:lang w:val="en-US"/>
-        </w:rPr>
-      </w:pPr>
-    </w:p>
-    <w:p>
-      <w:pPr>
-        <w:rPr>
-          <w:sz w:val="40"/>
-          <w:szCs w:val="40"/>
-          <w:lang w:val="en-US"/>
-        </w:rPr>
-      </w:pPr>
-    </w:p>
-    <w:p>
-      <w:pPr>
-        <w:rPr>
-          <w:sz w:val="40"/>
-          <w:szCs w:val="40"/>
-          <w:lang w:val="en-US"/>
-        </w:rPr>
-      </w:pPr>
-    </w:p>
-    <w:p>
-      <w:pPr>
-        <w:rPr>
-          <w:sz w:val="40"/>
-          <w:szCs w:val="40"/>
-          <w:lang w:val="en-US"/>
-        </w:rPr>
-      </w:pPr>
-    </w:p>
-    <w:p>
-      <w:pPr>
-        <w:rPr>
-          <w:sz w:val="40"/>
-          <w:szCs w:val="40"/>
-          <w:lang w:val="en-US"/>
-        </w:rPr>
-      </w:pPr>
-    </w:p>
-    <w:p>
-      <w:pPr>
-        <w:rPr>
-          <w:sz w:val="40"/>
-          <w:szCs w:val="40"/>
-          <w:lang w:val="en-US"/>
-        </w:rPr>
-      </w:pPr>
-    </w:p>
-    <w:p>
-      <w:pPr>
-        <w:rPr>
-          <w:sz w:val="40"/>
-          <w:szCs w:val="40"/>
-          <w:lang w:val="en-US"/>
-        </w:rPr>
-      </w:pPr>
-    </w:p>
-    <w:p>
-      <w:pPr>
-        <w:rPr>
-          <w:sz w:val="40"/>
-          <w:szCs w:val="40"/>
-          <w:lang w:val="en-US"/>
-        </w:rPr>
-      </w:pPr>
-    </w:p>
-    <w:p>
-      <w:pPr>
-        <w:rPr>
-          <w:sz w:val="40"/>
-          <w:szCs w:val="40"/>
           <w:u w:val="single"/>
           <w:lang w:val="en-US"/>
         </w:rPr>
@@ -2830,39 +3827,51 @@
     <w:p>
       <w:pPr>
         <w:rPr>
-          <w:sz w:val="40"/>
-          <w:szCs w:val="40"/>
-          <w:lang w:val="en-US"/>
-        </w:rPr>
-      </w:pPr>
-    </w:p>
-    <w:p>
-      <w:pPr>
-        <w:rPr>
-          <w:rFonts w:ascii="Times New Roman" w:hAnsi="Times New Roman" w:cs="Times New Roman"/>
-          <w:b/>
-          <w:sz w:val="32"/>
-          <w:szCs w:val="32"/>
-          <w:lang w:val="en-US"/>
-        </w:rPr>
-      </w:pPr>
-      <w:r>
-        <w:rPr>
-          <w:rFonts w:ascii="Times New Roman" w:hAnsi="Times New Roman" w:cs="Times New Roman"/>
-          <w:b/>
-          <w:sz w:val="32"/>
-          <w:szCs w:val="32"/>
-          <w:lang w:val="en-US"/>
-        </w:rPr>
-        <w:t>Thien Kian Foh</w:t>
-      </w:r>
-    </w:p>
-    <w:p>
-      <w:pPr>
-        <w:rPr>
-          <w:rFonts w:ascii="Times New Roman" w:hAnsi="Times New Roman" w:cs="Times New Roman"/>
-          <w:sz w:val="28"/>
-          <w:szCs w:val="28"/>
+          <w:rFonts w:ascii="Times New Roman" w:hAnsi="Times New Roman" w:cs="Times New Roman"/>
+          <w:sz w:val="32"/>
+          <w:szCs w:val="32"/>
+          <w:lang w:val="en-US"/>
+        </w:rPr>
+      </w:pPr>
+      <w:proofErr w:type="spellStart"/>
+      <w:r>
+        <w:rPr>
+          <w:rFonts w:ascii="Times New Roman" w:hAnsi="Times New Roman" w:cs="Times New Roman"/>
+          <w:sz w:val="32"/>
+          <w:szCs w:val="32"/>
+          <w:lang w:val="en-US"/>
+        </w:rPr>
+        <w:lastRenderedPageBreak/>
+        <w:t>Thien</w:t>
+      </w:r>
+      <w:proofErr w:type="spellEnd"/>
+      <w:r>
+        <w:rPr>
+          <w:rFonts w:ascii="Times New Roman" w:hAnsi="Times New Roman" w:cs="Times New Roman"/>
+          <w:sz w:val="32"/>
+          <w:szCs w:val="32"/>
+          <w:lang w:val="en-US"/>
+        </w:rPr>
+        <w:t xml:space="preserve"> Kian </w:t>
+      </w:r>
+      <w:proofErr w:type="spellStart"/>
+      <w:r>
+        <w:rPr>
+          <w:rFonts w:ascii="Times New Roman" w:hAnsi="Times New Roman" w:cs="Times New Roman"/>
+          <w:sz w:val="32"/>
+          <w:szCs w:val="32"/>
+          <w:lang w:val="en-US"/>
+        </w:rPr>
+        <w:t>Foh</w:t>
+      </w:r>
+      <w:proofErr w:type="spellEnd"/>
+    </w:p>
+    <w:p>
+      <w:pPr>
+        <w:rPr>
+          <w:rFonts w:ascii="Times New Roman" w:hAnsi="Times New Roman" w:cs="Times New Roman"/>
+          <w:sz w:val="32"/>
+          <w:szCs w:val="32"/>
           <w:lang w:val="en-US"/>
         </w:rPr>
       </w:pPr>
@@ -2896,16 +3905,6 @@
       <w:pPr>
         <w:rPr>
           <w:rFonts w:ascii="Times New Roman" w:hAnsi="Times New Roman" w:cs="Times New Roman"/>
-          <w:sz w:val="24"/>
-          <w:szCs w:val="24"/>
-          <w:lang w:val="en-US"/>
-        </w:rPr>
-      </w:pPr>
-    </w:p>
-    <w:p>
-      <w:pPr>
-        <w:rPr>
-          <w:rFonts w:ascii="Times New Roman" w:hAnsi="Times New Roman" w:cs="Times New Roman"/>
           <w:sz w:val="28"/>
           <w:szCs w:val="28"/>
           <w:lang w:val="en-US"/>
@@ -2963,16 +3962,6 @@
       <w:pPr>
         <w:rPr>
           <w:rFonts w:ascii="Times New Roman" w:hAnsi="Times New Roman" w:cs="Times New Roman"/>
-          <w:sz w:val="24"/>
-          <w:szCs w:val="24"/>
-          <w:lang w:val="en-US"/>
-        </w:rPr>
-      </w:pPr>
-    </w:p>
-    <w:p>
-      <w:pPr>
-        <w:rPr>
-          <w:rFonts w:ascii="Times New Roman" w:hAnsi="Times New Roman" w:cs="Times New Roman"/>
           <w:b/>
           <w:sz w:val="32"/>
           <w:szCs w:val="32"/>
@@ -3001,24 +3990,14 @@
           <w:lang w:val="en-US"/>
         </w:rPr>
       </w:pPr>
-    </w:p>
-    <w:p>
-      <w:pPr>
-        <w:rPr>
-          <w:rFonts w:ascii="Times New Roman" w:hAnsi="Times New Roman" w:cs="Times New Roman"/>
-          <w:sz w:val="28"/>
-          <w:szCs w:val="28"/>
-          <w:lang w:val="en-US"/>
-        </w:rPr>
-      </w:pPr>
-      <w:r>
-        <w:rPr>
-          <w:rFonts w:ascii="Times New Roman" w:hAnsi="Times New Roman" w:cs="Times New Roman"/>
-          <w:sz w:val="28"/>
-          <w:szCs w:val="28"/>
-          <w:lang w:val="en-US"/>
-        </w:rPr>
-        <w:t xml:space="preserve">Throughout the project I face a lot of problem. But I am able to learn about a lot things such as new library and </w:t>
+      <w:r>
+        <w:rPr>
+          <w:rFonts w:ascii="Times New Roman" w:hAnsi="Times New Roman" w:cs="Times New Roman"/>
+          <w:sz w:val="28"/>
+          <w:szCs w:val="28"/>
+          <w:lang w:val="en-US"/>
+        </w:rPr>
+        <w:t xml:space="preserve">Throughout the project I face a lot of problem. But I am able to learn about </w:t>
       </w:r>
       <w:proofErr w:type="gramStart"/>
       <w:r>
@@ -3028,7 +4007,7 @@
           <w:szCs w:val="28"/>
           <w:lang w:val="en-US"/>
         </w:rPr>
-        <w:t>also</w:t>
+        <w:t>a lot things</w:t>
       </w:r>
       <w:proofErr w:type="gramEnd"/>
       <w:r>
@@ -3038,7 +4017,7 @@
           <w:szCs w:val="28"/>
           <w:lang w:val="en-US"/>
         </w:rPr>
-        <w:t xml:space="preserve"> I am able to increase my critical thinking skill by finding solution to solve a problem. I had encountered a lot of problem in the duration of working on the project. one of the problem I had encountered is how do we avoid input failure I did not know about input failure until I entered an </w:t>
+        <w:t xml:space="preserve"> such as new library and also I am able to increase my critical thinking skill by finding solution to solve a problem. I had encountered a lot of problem in the duration of working on the project. one of the problem I had encountered is how do we avoid input failure I did not know about input failure until I entered an </w:t>
       </w:r>
       <w:r>
         <w:rPr>
@@ -3143,7 +4122,25 @@
           <w:szCs w:val="28"/>
           <w:lang w:val="en-US"/>
         </w:rPr>
-        <w:t xml:space="preserve"> After we finished the project I had a sense of accomplishment because of how much work we put into to make the program work very well.</w:t>
+        <w:t xml:space="preserve"> After we finished the project I had a sense of accomplishment because of how much work we put into to make the program work</w:t>
+      </w:r>
+      <w:r>
+        <w:rPr>
+          <w:rFonts w:ascii="Times New Roman" w:hAnsi="Times New Roman" w:cs="Times New Roman"/>
+          <w:sz w:val="28"/>
+          <w:szCs w:val="28"/>
+          <w:lang w:val="en-US"/>
+        </w:rPr>
+        <w:t>s</w:t>
+      </w:r>
+      <w:r>
+        <w:rPr>
+          <w:rFonts w:ascii="Times New Roman" w:hAnsi="Times New Roman" w:cs="Times New Roman"/>
+          <w:sz w:val="28"/>
+          <w:szCs w:val="28"/>
+          <w:lang w:val="en-US"/>
+        </w:rPr>
+        <w:t xml:space="preserve"> very well.</w:t>
       </w:r>
       <w:r>
         <w:rPr>
@@ -3154,15 +4151,94 @@
         </w:rPr>
         <w:t xml:space="preserve"> </w:t>
       </w:r>
-      <w:r>
-        <w:rPr>
-          <w:rFonts w:ascii="Times New Roman" w:hAnsi="Times New Roman" w:cs="Times New Roman"/>
-          <w:sz w:val="28"/>
-          <w:szCs w:val="28"/>
-          <w:lang w:val="en-US"/>
-        </w:rPr>
-        <w:lastRenderedPageBreak/>
-        <w:t xml:space="preserve">All in </w:t>
+    </w:p>
+    <w:p>
+      <w:pPr>
+        <w:rPr>
+          <w:rFonts w:ascii="Times New Roman" w:hAnsi="Times New Roman" w:cs="Times New Roman"/>
+          <w:b/>
+          <w:sz w:val="32"/>
+          <w:szCs w:val="32"/>
+          <w:u w:val="single"/>
+          <w:lang w:val="en-US"/>
+        </w:rPr>
+      </w:pPr>
+      <w:r>
+        <w:rPr>
+          <w:rFonts w:ascii="Times New Roman" w:hAnsi="Times New Roman" w:cs="Times New Roman"/>
+          <w:b/>
+          <w:sz w:val="32"/>
+          <w:szCs w:val="32"/>
+          <w:u w:val="single"/>
+          <w:lang w:val="en-US"/>
+        </w:rPr>
+        <w:t>Conclusion</w:t>
+      </w:r>
+    </w:p>
+    <w:p>
+      <w:pPr>
+        <w:rPr>
+          <w:rFonts w:ascii="Times New Roman" w:hAnsi="Times New Roman" w:cs="Times New Roman"/>
+          <w:b/>
+          <w:sz w:val="32"/>
+          <w:szCs w:val="32"/>
+          <w:u w:val="single"/>
+          <w:lang w:val="en-US"/>
+        </w:rPr>
+      </w:pPr>
+      <w:r>
+        <w:rPr>
+          <w:rFonts w:ascii="Times New Roman" w:hAnsi="Times New Roman" w:cs="Times New Roman"/>
+          <w:sz w:val="28"/>
+          <w:szCs w:val="28"/>
+          <w:lang w:val="en-US"/>
+        </w:rPr>
+        <w:t xml:space="preserve">All in all, </w:t>
+      </w:r>
+      <w:r>
+        <w:rPr>
+          <w:rFonts w:ascii="Times New Roman" w:hAnsi="Times New Roman" w:cs="Times New Roman"/>
+          <w:sz w:val="28"/>
+          <w:szCs w:val="28"/>
+          <w:lang w:val="en-US"/>
+        </w:rPr>
+        <w:t>although</w:t>
+      </w:r>
+      <w:r>
+        <w:rPr>
+          <w:rFonts w:ascii="Times New Roman" w:hAnsi="Times New Roman" w:cs="Times New Roman"/>
+          <w:sz w:val="28"/>
+          <w:szCs w:val="28"/>
+          <w:lang w:val="en-US"/>
+        </w:rPr>
+        <w:t xml:space="preserve"> it’s a lot of hard work we </w:t>
+      </w:r>
+      <w:r>
+        <w:rPr>
+          <w:rFonts w:ascii="Times New Roman" w:hAnsi="Times New Roman" w:cs="Times New Roman"/>
+          <w:sz w:val="28"/>
+          <w:szCs w:val="28"/>
+          <w:lang w:val="en-US"/>
+        </w:rPr>
+        <w:t>had</w:t>
+      </w:r>
+      <w:r>
+        <w:rPr>
+          <w:rFonts w:ascii="Times New Roman" w:hAnsi="Times New Roman" w:cs="Times New Roman"/>
+          <w:sz w:val="28"/>
+          <w:szCs w:val="28"/>
+          <w:lang w:val="en-US"/>
+        </w:rPr>
+        <w:t xml:space="preserve"> to put into</w:t>
+      </w:r>
+      <w:r>
+        <w:rPr>
+          <w:rFonts w:ascii="Times New Roman" w:hAnsi="Times New Roman" w:cs="Times New Roman"/>
+          <w:sz w:val="28"/>
+          <w:szCs w:val="28"/>
+          <w:lang w:val="en-US"/>
+        </w:rPr>
+        <w:t xml:space="preserve"> this project but I </w:t>
       </w:r>
       <w:proofErr w:type="gramStart"/>
       <w:r>
@@ -3172,7 +4248,7 @@
           <w:szCs w:val="28"/>
           <w:lang w:val="en-US"/>
         </w:rPr>
-        <w:t>all</w:t>
+        <w:t>were</w:t>
       </w:r>
       <w:proofErr w:type="gramEnd"/>
       <w:r>
@@ -3182,17 +4258,105 @@
           <w:szCs w:val="28"/>
           <w:lang w:val="en-US"/>
         </w:rPr>
-        <w:t xml:space="preserve"> I am glad we are able</w:t>
-      </w:r>
-      <w:r>
-        <w:rPr>
-          <w:rFonts w:ascii="Times New Roman" w:hAnsi="Times New Roman" w:cs="Times New Roman"/>
-          <w:sz w:val="28"/>
-          <w:szCs w:val="28"/>
-          <w:lang w:val="en-US"/>
-        </w:rPr>
-        <w:t xml:space="preserve"> to finish this project in time, it was a pleasure to work together with Aiman.</w:t>
-      </w:r>
+        <w:t xml:space="preserve"> able to learn a lot things </w:t>
+      </w:r>
+      <w:r>
+        <w:rPr>
+          <w:rFonts w:ascii="Times New Roman" w:hAnsi="Times New Roman" w:cs="Times New Roman"/>
+          <w:sz w:val="28"/>
+          <w:szCs w:val="28"/>
+          <w:lang w:val="en-US"/>
+        </w:rPr>
+        <w:t xml:space="preserve">during the whole process and get the chance to </w:t>
+      </w:r>
+      <w:proofErr w:type="spellStart"/>
+      <w:r>
+        <w:rPr>
+          <w:rFonts w:ascii="Times New Roman" w:hAnsi="Times New Roman" w:cs="Times New Roman"/>
+          <w:sz w:val="28"/>
+          <w:szCs w:val="28"/>
+          <w:lang w:val="en-US"/>
+        </w:rPr>
+        <w:t>met</w:t>
+      </w:r>
+      <w:proofErr w:type="spellEnd"/>
+      <w:r>
+        <w:rPr>
+          <w:rFonts w:ascii="Times New Roman" w:hAnsi="Times New Roman" w:cs="Times New Roman"/>
+          <w:sz w:val="28"/>
+          <w:szCs w:val="28"/>
+          <w:lang w:val="en-US"/>
+        </w:rPr>
+        <w:t xml:space="preserve"> a </w:t>
+      </w:r>
+      <w:r>
+        <w:rPr>
+          <w:rFonts w:ascii="Times New Roman" w:hAnsi="Times New Roman" w:cs="Times New Roman"/>
+          <w:sz w:val="28"/>
+          <w:szCs w:val="28"/>
+          <w:lang w:val="en-US"/>
+        </w:rPr>
+        <w:t>new friend. I am glad we managed to complete the project together as a te</w:t>
+      </w:r>
+      <w:r>
+        <w:rPr>
+          <w:rFonts w:ascii="Times New Roman" w:hAnsi="Times New Roman" w:cs="Times New Roman"/>
+          <w:sz w:val="28"/>
+          <w:szCs w:val="28"/>
+          <w:lang w:val="en-US"/>
+        </w:rPr>
+        <w:t xml:space="preserve">am and it was a pleasure to work together with </w:t>
+      </w:r>
+      <w:proofErr w:type="spellStart"/>
+      <w:r>
+        <w:rPr>
+          <w:rFonts w:ascii="Times New Roman" w:hAnsi="Times New Roman" w:cs="Times New Roman"/>
+          <w:sz w:val="28"/>
+          <w:szCs w:val="28"/>
+          <w:lang w:val="en-US"/>
+        </w:rPr>
+        <w:t>Aiman</w:t>
+      </w:r>
+      <w:proofErr w:type="spellEnd"/>
+      <w:r>
+        <w:rPr>
+          <w:rFonts w:ascii="Times New Roman" w:hAnsi="Times New Roman" w:cs="Times New Roman"/>
+          <w:sz w:val="28"/>
+          <w:szCs w:val="28"/>
+          <w:lang w:val="en-US"/>
+        </w:rPr>
+        <w:t>.</w:t>
+      </w:r>
+    </w:p>
+    <w:p>
+      <w:pPr>
+        <w:rPr>
+          <w:rFonts w:ascii="Times New Roman" w:hAnsi="Times New Roman" w:cs="Times New Roman"/>
+          <w:sz w:val="28"/>
+          <w:szCs w:val="28"/>
+          <w:lang w:val="en-US"/>
+        </w:rPr>
+      </w:pPr>
+    </w:p>
+    <w:p>
+      <w:pPr>
+        <w:rPr>
+          <w:rFonts w:ascii="Times New Roman" w:hAnsi="Times New Roman" w:cs="Times New Roman"/>
+          <w:sz w:val="28"/>
+          <w:szCs w:val="28"/>
+          <w:lang w:val="en-US"/>
+        </w:rPr>
+      </w:pPr>
+    </w:p>
+    <w:p>
+      <w:pPr>
+        <w:rPr>
+          <w:rFonts w:ascii="Times New Roman" w:hAnsi="Times New Roman" w:cs="Times New Roman"/>
+          <w:sz w:val="28"/>
+          <w:szCs w:val="28"/>
+          <w:lang w:val="en-US"/>
+        </w:rPr>
+      </w:pPr>
     </w:p>
     <w:sectPr>
       <w:pgSz w:w="11906" w:h="16838"/>
@@ -3205,7 +4369,7 @@
 </file>
 
 <file path=word/numbering.xml><?xml version="1.0" encoding="utf-8"?>
-<w:numbering xmlns:wpc="http://schemas.microsoft.com/office/word/2010/wordprocessingCanvas" xmlns:cx="http://schemas.microsoft.com/office/drawing/2014/chartex" xmlns:cx1="http://schemas.microsoft.com/office/drawing/2015/9/8/chartex" xmlns:cx2="http://schemas.microsoft.com/office/drawing/2015/10/21/chartex" xmlns:cx3="http://schemas.microsoft.com/office/drawing/2016/5/9/chartex" xmlns:cx4="http://schemas.microsoft.com/office/drawing/2016/5/10/chartex" xmlns:cx5="http://schemas.microsoft.com/office/drawing/2016/5/11/chartex" xmlns:cx6="http://schemas.microsoft.com/office/drawing/2016/5/12/chartex" xmlns:cx7="http://schemas.microsoft.com/office/drawing/2016/5/13/chartex" xmlns:cx8="http://schemas.microsoft.com/office/drawing/2016/5/14/chartex" xmlns:mc="http://schemas.openxmlformats.org/markup-compatibility/2006" xmlns:aink="http://schemas.microsoft.com/office/drawing/2016/ink" xmlns:am3d="http://schemas.microsoft.com/office/drawing/2017/model3d" xmlns:o="urn:schemas-microsoft-com:office:office" xmlns:r="http://schemas.openxmlformats.org/officeDocument/2006/relationships" xmlns:m="http://schemas.openxmlformats.org/officeDocument/2006/math" xmlns:v="urn:schemas-microsoft-com:vml" xmlns:wp14="http://schemas.microsoft.com/office/word/2010/wordprocessingDrawing" xmlns:wp="http://schemas.openxmlformats.org/drawingml/2006/wordprocessingDrawing" xmlns:w10="urn:schemas-microsoft-com:office:word" xmlns:w="http://schemas.openxmlformats.org/wordprocessingml/2006/main" xmlns:w14="http://schemas.microsoft.com/office/word/2010/wordml" xmlns:w15="http://schemas.microsoft.com/office/word/2012/wordml" xmlns:w16cex="http://schemas.microsoft.com/office/word/2018/wordml/cex" xmlns:w16cid="http://schemas.microsoft.com/office/word/2016/wordml/cid" xmlns:w16="http://schemas.microsoft.com/office/word/2018/wordml" xmlns:w16sdtdh="http://schemas.microsoft.com/office/word/2020/wordml/sdtdatahash" xmlns:w16se="http://schemas.microsoft.com/office/word/2015/wordml/symex" xmlns:wpg="http://schemas.microsoft.com/office/word/2010/wordprocessingGroup" xmlns:wpi="http://schemas.microsoft.com/office/word/2010/wordprocessingInk" xmlns:wne="http://schemas.microsoft.com/office/word/2006/wordml" xmlns:wps="http://schemas.microsoft.com/office/word/2010/wordprocessingShape" mc:Ignorable="w14 w15 w16se w16cid w16 w16cex w16sdtdh wp14">
+<w:numbering xmlns:wpc="http://schemas.microsoft.com/office/word/2010/wordprocessingCanvas" xmlns:cx="http://schemas.microsoft.com/office/drawing/2014/chartex" xmlns:mc="http://schemas.openxmlformats.org/markup-compatibility/2006" xmlns:o="urn:schemas-microsoft-com:office:office" xmlns:r="http://schemas.openxmlformats.org/officeDocument/2006/relationships" xmlns:m="http://schemas.openxmlformats.org/officeDocument/2006/math" xmlns:v="urn:schemas-microsoft-com:vml" xmlns:wp14="http://schemas.microsoft.com/office/word/2010/wordprocessingDrawing" xmlns:wp="http://schemas.openxmlformats.org/drawingml/2006/wordprocessingDrawing" xmlns:w10="urn:schemas-microsoft-com:office:word" xmlns:w="http://schemas.openxmlformats.org/wordprocessingml/2006/main" xmlns:w14="http://schemas.microsoft.com/office/word/2010/wordml" xmlns:w15="http://schemas.microsoft.com/office/word/2012/wordml" xmlns:w16se="http://schemas.microsoft.com/office/word/2015/wordml/symex" xmlns:wpg="http://schemas.microsoft.com/office/word/2010/wordprocessingGroup" xmlns:wpi="http://schemas.microsoft.com/office/word/2010/wordprocessingInk" xmlns:wne="http://schemas.microsoft.com/office/word/2006/wordml" xmlns:wps="http://schemas.microsoft.com/office/word/2010/wordprocessingShape" mc:Ignorable="w14 w15 w16se wp14">
   <w:abstractNum w:abstractNumId="0" w15:restartNumberingAfterBreak="0">
     <w:nsid w:val="13C34FA7"/>
     <w:multiLevelType w:val="hybridMultilevel"/>
@@ -3559,7 +4723,7 @@
 </file>
 
 <file path=word/styles.xml><?xml version="1.0" encoding="utf-8"?>
-<w:styles xmlns:mc="http://schemas.openxmlformats.org/markup-compatibility/2006" xmlns:r="http://schemas.openxmlformats.org/officeDocument/2006/relationships" xmlns:w="http://schemas.openxmlformats.org/wordprocessingml/2006/main" xmlns:w14="http://schemas.microsoft.com/office/word/2010/wordml" xmlns:w15="http://schemas.microsoft.com/office/word/2012/wordml" xmlns:w16cex="http://schemas.microsoft.com/office/word/2018/wordml/cex" xmlns:w16cid="http://schemas.microsoft.com/office/word/2016/wordml/cid" xmlns:w16="http://schemas.microsoft.com/office/word/2018/wordml" xmlns:w16sdtdh="http://schemas.microsoft.com/office/word/2020/wordml/sdtdatahash" xmlns:w16se="http://schemas.microsoft.com/office/word/2015/wordml/symex" mc:Ignorable="w14 w15 w16se w16cid w16 w16cex w16sdtdh">
+<w:styles xmlns:mc="http://schemas.openxmlformats.org/markup-compatibility/2006" xmlns:r="http://schemas.openxmlformats.org/officeDocument/2006/relationships" xmlns:w="http://schemas.openxmlformats.org/wordprocessingml/2006/main" xmlns:w14="http://schemas.microsoft.com/office/word/2010/wordml" xmlns:w15="http://schemas.microsoft.com/office/word/2012/wordml" xmlns:w16se="http://schemas.microsoft.com/office/word/2015/wordml/symex" mc:Ignorable="w14 w15 w16se">
   <w:docDefaults>
     <w:rPrDefault>
       <w:rPr>
@@ -3575,7 +4739,7 @@
       </w:pPr>
     </w:pPrDefault>
   </w:docDefaults>
-  <w:latentStyles w:defLockedState="0" w:defUIPriority="99" w:defSemiHidden="0" w:defUnhideWhenUsed="0" w:defQFormat="0" w:count="376">
+  <w:latentStyles w:defLockedState="0" w:defUIPriority="99" w:defSemiHidden="0" w:defUnhideWhenUsed="0" w:defQFormat="0" w:count="371">
     <w:lsdException w:name="Normal" w:uiPriority="0" w:qFormat="1"/>
     <w:lsdException w:name="heading 1" w:uiPriority="9" w:qFormat="1"/>
     <w:lsdException w:name="heading 2" w:semiHidden="1" w:uiPriority="9" w:unhideWhenUsed="1" w:qFormat="1"/>
@@ -3681,6 +4845,7 @@
     <w:lsdException w:name="HTML Sample" w:semiHidden="1" w:unhideWhenUsed="1"/>
     <w:lsdException w:name="HTML Typewriter" w:semiHidden="1" w:unhideWhenUsed="1"/>
     <w:lsdException w:name="HTML Variable" w:semiHidden="1" w:unhideWhenUsed="1"/>
+    <w:lsdException w:name="Normal Table" w:semiHidden="1" w:unhideWhenUsed="1"/>
     <w:lsdException w:name="annotation subject" w:semiHidden="1" w:unhideWhenUsed="1"/>
     <w:lsdException w:name="No List" w:semiHidden="1" w:unhideWhenUsed="1"/>
     <w:lsdException w:name="Outline List 1" w:semiHidden="1" w:unhideWhenUsed="1"/>
@@ -3723,8 +4888,11 @@
     <w:lsdException w:name="Table Contemporary" w:semiHidden="1" w:unhideWhenUsed="1"/>
     <w:lsdException w:name="Table Elegant" w:semiHidden="1" w:unhideWhenUsed="1"/>
     <w:lsdException w:name="Table Professional" w:semiHidden="1" w:unhideWhenUsed="1"/>
+    <w:lsdException w:name="Table Subtle 1" w:semiHidden="1" w:unhideWhenUsed="1"/>
     <w:lsdException w:name="Table Subtle 2" w:semiHidden="1" w:unhideWhenUsed="1"/>
     <w:lsdException w:name="Table Web 1" w:semiHidden="1" w:unhideWhenUsed="1"/>
+    <w:lsdException w:name="Table Web 2" w:semiHidden="1" w:unhideWhenUsed="1"/>
+    <w:lsdException w:name="Table Web 3" w:semiHidden="1" w:unhideWhenUsed="1"/>
     <w:lsdException w:name="Balloon Text" w:semiHidden="1" w:unhideWhenUsed="1"/>
     <w:lsdException w:name="Table Grid" w:uiPriority="39"/>
     <w:lsdException w:name="Table Theme" w:semiHidden="1" w:unhideWhenUsed="1"/>
@@ -3943,11 +5111,6 @@
     <w:lsdException w:name="List Table 5 Dark Accent 6" w:uiPriority="50"/>
     <w:lsdException w:name="List Table 6 Colorful Accent 6" w:uiPriority="51"/>
     <w:lsdException w:name="List Table 7 Colorful Accent 6" w:uiPriority="52"/>
-    <w:lsdException w:name="Mention" w:semiHidden="1" w:unhideWhenUsed="1"/>
-    <w:lsdException w:name="Smart Hyperlink" w:semiHidden="1" w:unhideWhenUsed="1"/>
-    <w:lsdException w:name="Hashtag" w:semiHidden="1" w:unhideWhenUsed="1"/>
-    <w:lsdException w:name="Unresolved Mention" w:semiHidden="1" w:unhideWhenUsed="1"/>
-    <w:lsdException w:name="Smart Link" w:semiHidden="1" w:unhideWhenUsed="1"/>
   </w:latentStyles>
   <w:style w:type="paragraph" w:default="1" w:styleId="Normal">
     <w:name w:val="Normal"/>

</xml_diff>